<commit_message>
avancee du dossier, fix bugs, ajout texte menu
</commit_message>
<xml_diff>
--- a/Documentation/Rendu/2020_rendu.docx
+++ b/Documentation/Rendu/2020_rendu.docx
@@ -33,7 +33,8 @@
         </w:rPr>
       </w:pPr>
       <w:bookmarkStart w:id="1" w:name="_Toc26624302"/>
-      <w:bookmarkStart w:id="2" w:name="_Toc35782822"/>
+      <w:bookmarkStart w:id="2" w:name="_Toc35950748"/>
+      <w:bookmarkStart w:id="3" w:name="_Toc35950811"/>
       <w:r>
         <w:rPr>
           <w:sz w:val="56"/>
@@ -43,6 +44,7 @@
       </w:r>
       <w:bookmarkEnd w:id="1"/>
       <w:bookmarkEnd w:id="2"/>
+      <w:bookmarkEnd w:id="3"/>
     </w:p>
     <w:p>
       <w:pPr>
@@ -310,10 +312,9 @@
       <w:pPr>
         <w:pStyle w:val="Titre1"/>
       </w:pPr>
-      <w:bookmarkStart w:id="3" w:name="_Toc26516714"/>
-      <w:bookmarkStart w:id="4" w:name="_Toc26616380"/>
-      <w:bookmarkStart w:id="5" w:name="_Toc26624303"/>
-      <w:bookmarkStart w:id="6" w:name="_Toc35782823"/>
+      <w:bookmarkStart w:id="4" w:name="_Toc26516714"/>
+      <w:bookmarkStart w:id="5" w:name="_Toc26616380"/>
+      <w:bookmarkStart w:id="6" w:name="_Toc26624303"/>
     </w:p>
     <w:p>
       <w:pPr>
@@ -329,6 +330,8 @@
       <w:pPr>
         <w:pStyle w:val="Titre1"/>
       </w:pPr>
+      <w:bookmarkStart w:id="7" w:name="_Toc35950749"/>
+      <w:bookmarkStart w:id="8" w:name="_Toc35950812"/>
       <w:r>
         <w:t xml:space="preserve">Gestionnaire de </w:t>
       </w:r>
@@ -338,13 +341,14 @@
       <w:r>
         <w:t>ersion</w:t>
       </w:r>
-      <w:bookmarkEnd w:id="3"/>
+      <w:bookmarkEnd w:id="4"/>
       <w:r>
         <w:t>s</w:t>
       </w:r>
-      <w:bookmarkEnd w:id="4"/>
       <w:bookmarkEnd w:id="5"/>
       <w:bookmarkEnd w:id="6"/>
+      <w:bookmarkEnd w:id="7"/>
+      <w:bookmarkEnd w:id="8"/>
     </w:p>
     <w:tbl>
       <w:tblPr>
@@ -355,8 +359,8 @@
       </w:tblPr>
       <w:tblGrid>
         <w:gridCol w:w="1311"/>
-        <w:gridCol w:w="2539"/>
-        <w:gridCol w:w="3036"/>
+        <w:gridCol w:w="2569"/>
+        <w:gridCol w:w="3006"/>
         <w:gridCol w:w="976"/>
         <w:gridCol w:w="1029"/>
       </w:tblGrid>
@@ -677,6 +681,169 @@
           </w:p>
         </w:tc>
       </w:tr>
+      <w:tr>
+        <w:trPr>
+          <w:jc w:val="center"/>
+        </w:trPr>
+        <w:tc>
+          <w:tcPr>
+            <w:tcW w:w="1311" w:type="dxa"/>
+            <w:vAlign w:val="center"/>
+          </w:tcPr>
+          <w:p>
+            <w:pPr>
+              <w:jc w:val="center"/>
+            </w:pPr>
+            <w:r>
+              <w:t>23/03/2020</w:t>
+            </w:r>
+          </w:p>
+        </w:tc>
+        <w:tc>
+          <w:tcPr>
+            <w:tcW w:w="2653" w:type="dxa"/>
+            <w:vAlign w:val="center"/>
+          </w:tcPr>
+          <w:p>
+            <w:pPr>
+              <w:jc w:val="center"/>
+            </w:pPr>
+            <w:r>
+              <w:t>Grégory NAM</w:t>
+            </w:r>
+          </w:p>
+        </w:tc>
+        <w:tc>
+          <w:tcPr>
+            <w:tcW w:w="3143" w:type="dxa"/>
+            <w:vAlign w:val="center"/>
+          </w:tcPr>
+          <w:p>
+            <w:pPr>
+              <w:jc w:val="center"/>
+            </w:pPr>
+            <w:r>
+              <w:t>Ajout des annexes</w:t>
+            </w:r>
+          </w:p>
+        </w:tc>
+        <w:tc>
+          <w:tcPr>
+            <w:tcW w:w="976" w:type="dxa"/>
+            <w:vAlign w:val="center"/>
+          </w:tcPr>
+          <w:p>
+            <w:pPr>
+              <w:jc w:val="center"/>
+            </w:pPr>
+            <w:r>
+              <w:t>V1.3</w:t>
+            </w:r>
+          </w:p>
+        </w:tc>
+        <w:tc>
+          <w:tcPr>
+            <w:tcW w:w="808" w:type="dxa"/>
+            <w:vAlign w:val="center"/>
+          </w:tcPr>
+          <w:p>
+            <w:pPr>
+              <w:jc w:val="center"/>
+            </w:pPr>
+            <w:r>
+              <w:t>Terminé</w:t>
+            </w:r>
+          </w:p>
+        </w:tc>
+      </w:tr>
+      <w:tr>
+        <w:trPr>
+          <w:jc w:val="center"/>
+        </w:trPr>
+        <w:tc>
+          <w:tcPr>
+            <w:tcW w:w="1311" w:type="dxa"/>
+            <w:vAlign w:val="center"/>
+          </w:tcPr>
+          <w:p>
+            <w:pPr>
+              <w:jc w:val="center"/>
+            </w:pPr>
+            <w:r>
+              <w:t>24/03/2020</w:t>
+            </w:r>
+          </w:p>
+        </w:tc>
+        <w:tc>
+          <w:tcPr>
+            <w:tcW w:w="2653" w:type="dxa"/>
+            <w:vAlign w:val="center"/>
+          </w:tcPr>
+          <w:p>
+            <w:pPr>
+              <w:jc w:val="center"/>
+            </w:pPr>
+            <w:r>
+              <w:t xml:space="preserve">Luca </w:t>
+            </w:r>
+            <w:proofErr w:type="spellStart"/>
+            <w:r>
+              <w:t>BEVILACQUA</w:t>
+            </w:r>
+            <w:proofErr w:type="spellEnd"/>
+          </w:p>
+          <w:p>
+            <w:pPr>
+              <w:jc w:val="center"/>
+            </w:pPr>
+            <w:r>
+              <w:t>Grégory NAM</w:t>
+            </w:r>
+          </w:p>
+        </w:tc>
+        <w:tc>
+          <w:tcPr>
+            <w:tcW w:w="3143" w:type="dxa"/>
+            <w:vAlign w:val="center"/>
+          </w:tcPr>
+          <w:p>
+            <w:pPr>
+              <w:jc w:val="center"/>
+            </w:pPr>
+            <w:r>
+              <w:t>Ajout de la sitographie</w:t>
+            </w:r>
+          </w:p>
+        </w:tc>
+        <w:tc>
+          <w:tcPr>
+            <w:tcW w:w="976" w:type="dxa"/>
+            <w:vAlign w:val="center"/>
+          </w:tcPr>
+          <w:p>
+            <w:pPr>
+              <w:jc w:val="center"/>
+            </w:pPr>
+            <w:r>
+              <w:t>V1.4</w:t>
+            </w:r>
+          </w:p>
+        </w:tc>
+        <w:tc>
+          <w:tcPr>
+            <w:tcW w:w="808" w:type="dxa"/>
+            <w:vAlign w:val="center"/>
+          </w:tcPr>
+          <w:p>
+            <w:pPr>
+              <w:jc w:val="center"/>
+            </w:pPr>
+            <w:r>
+              <w:t>Terminé</w:t>
+            </w:r>
+          </w:p>
+        </w:tc>
+      </w:tr>
     </w:tbl>
     <w:p>
       <w:pPr>
@@ -710,27 +877,12 @@
           <w:szCs w:val="24"/>
         </w:rPr>
       </w:pPr>
-    </w:p>
-    <w:p>
-      <w:pPr>
-        <w:pStyle w:val="En-ttedetabledesmatires"/>
-        <w:rPr>
-          <w:rFonts w:ascii="Times New Roman" w:eastAsia="Times New Roman" w:hAnsi="Times New Roman" w:cs="Times New Roman"/>
-          <w:color w:val="auto"/>
-          <w:sz w:val="24"/>
-          <w:szCs w:val="24"/>
-        </w:rPr>
-      </w:pPr>
+      <w:bookmarkStart w:id="9" w:name="_GoBack"/>
+      <w:bookmarkEnd w:id="9"/>
     </w:p>
     <w:sdt>
       <w:sdtPr>
-        <w:rPr>
-          <w:rFonts w:ascii="Times New Roman" w:eastAsia="Times New Roman" w:hAnsi="Times New Roman" w:cs="Times New Roman"/>
-          <w:color w:val="auto"/>
-          <w:sz w:val="24"/>
-          <w:szCs w:val="24"/>
-        </w:rPr>
-        <w:id w:val="1806424822"/>
+        <w:id w:val="2141924043"/>
         <w:docPartObj>
           <w:docPartGallery w:val="Table of Contents"/>
           <w:docPartUnique/>
@@ -738,39 +890,21 @@
       </w:sdtPr>
       <w:sdtEndPr>
         <w:rPr>
+          <w:rFonts w:ascii="Times New Roman" w:eastAsia="Times New Roman" w:hAnsi="Times New Roman" w:cs="Times New Roman"/>
           <w:b/>
           <w:bCs/>
+          <w:color w:val="auto"/>
+          <w:sz w:val="24"/>
+          <w:szCs w:val="24"/>
         </w:rPr>
       </w:sdtEndPr>
       <w:sdtContent>
         <w:p>
           <w:pPr>
             <w:pStyle w:val="En-ttedetabledesmatires"/>
-            <w:rPr>
-              <w:noProof/>
-            </w:rPr>
           </w:pPr>
           <w:r>
             <w:t>Table des matières</w:t>
-          </w:r>
-          <w:r>
-            <w:rPr>
-              <w:rFonts w:ascii="Garamond" w:eastAsiaTheme="minorHAnsi" w:hAnsi="Garamond" w:cstheme="minorBidi"/>
-              <w:szCs w:val="22"/>
-              <w:lang w:eastAsia="en-US"/>
-            </w:rPr>
-            <w:fldChar w:fldCharType="begin"/>
-          </w:r>
-          <w:r>
-            <w:instrText xml:space="preserve"> TOC \o "1-3" \h \z \u </w:instrText>
-          </w:r>
-          <w:r>
-            <w:rPr>
-              <w:rFonts w:ascii="Garamond" w:eastAsiaTheme="minorHAnsi" w:hAnsi="Garamond" w:cstheme="minorBidi"/>
-              <w:szCs w:val="22"/>
-              <w:lang w:eastAsia="en-US"/>
-            </w:rPr>
-            <w:fldChar w:fldCharType="separate"/>
           </w:r>
         </w:p>
         <w:p>
@@ -786,7 +920,16 @@
               <w:lang w:eastAsia="fr-FR"/>
             </w:rPr>
           </w:pPr>
-          <w:hyperlink w:anchor="_Toc35782822" w:history="1">
+          <w:r>
+            <w:fldChar w:fldCharType="begin"/>
+          </w:r>
+          <w:r>
+            <w:instrText xml:space="preserve"> TOC \o "1-3" \h \z \u </w:instrText>
+          </w:r>
+          <w:r>
+            <w:fldChar w:fldCharType="separate"/>
+          </w:r>
+          <w:hyperlink w:anchor="_Toc35950811" w:history="1">
             <w:r>
               <w:rPr>
                 <w:rStyle w:val="Lienhypertexte"/>
@@ -813,7 +956,7 @@
                 <w:noProof/>
                 <w:webHidden/>
               </w:rPr>
-              <w:instrText xml:space="preserve"> PAGEREF _Toc35782822 \h </w:instrText>
+              <w:instrText xml:space="preserve"> PAGEREF _Toc35950811 \h </w:instrText>
             </w:r>
             <w:r>
               <w:rPr>
@@ -857,7 +1000,7 @@
               <w:lang w:eastAsia="fr-FR"/>
             </w:rPr>
           </w:pPr>
-          <w:hyperlink w:anchor="_Toc35782823" w:history="1">
+          <w:hyperlink w:anchor="_Toc35950812" w:history="1">
             <w:r>
               <w:rPr>
                 <w:rStyle w:val="Lienhypertexte"/>
@@ -884,7 +1027,7 @@
                 <w:noProof/>
                 <w:webHidden/>
               </w:rPr>
-              <w:instrText xml:space="preserve"> PAGEREF _Toc35782823 \h </w:instrText>
+              <w:instrText xml:space="preserve"> PAGEREF _Toc35950812 \h </w:instrText>
             </w:r>
             <w:r>
               <w:rPr>
@@ -928,7 +1071,7 @@
               <w:lang w:eastAsia="fr-FR"/>
             </w:rPr>
           </w:pPr>
-          <w:hyperlink w:anchor="_Toc35782824" w:history="1">
+          <w:hyperlink w:anchor="_Toc35950813" w:history="1">
             <w:r>
               <w:rPr>
                 <w:rStyle w:val="Lienhypertexte"/>
@@ -955,7 +1098,7 @@
                 <w:noProof/>
                 <w:webHidden/>
               </w:rPr>
-              <w:instrText xml:space="preserve"> PAGEREF _Toc35782824 \h </w:instrText>
+              <w:instrText xml:space="preserve"> PAGEREF _Toc35950813 \h </w:instrText>
             </w:r>
             <w:r>
               <w:rPr>
@@ -999,7 +1142,7 @@
               <w:lang w:eastAsia="fr-FR"/>
             </w:rPr>
           </w:pPr>
-          <w:hyperlink w:anchor="_Toc35782825" w:history="1">
+          <w:hyperlink w:anchor="_Toc35950814" w:history="1">
             <w:r>
               <w:rPr>
                 <w:rStyle w:val="Lienhypertexte"/>
@@ -1026,7 +1169,7 @@
                 <w:noProof/>
                 <w:webHidden/>
               </w:rPr>
-              <w:instrText xml:space="preserve"> PAGEREF _Toc35782825 \h </w:instrText>
+              <w:instrText xml:space="preserve"> PAGEREF _Toc35950814 \h </w:instrText>
             </w:r>
             <w:r>
               <w:rPr>
@@ -1070,7 +1213,7 @@
               <w:lang w:eastAsia="fr-FR"/>
             </w:rPr>
           </w:pPr>
-          <w:hyperlink w:anchor="_Toc35782826" w:history="1">
+          <w:hyperlink w:anchor="_Toc35950815" w:history="1">
             <w:r>
               <w:rPr>
                 <w:rStyle w:val="Lienhypertexte"/>
@@ -1097,7 +1240,7 @@
                 <w:noProof/>
                 <w:webHidden/>
               </w:rPr>
-              <w:instrText xml:space="preserve"> PAGEREF _Toc35782826 \h </w:instrText>
+              <w:instrText xml:space="preserve"> PAGEREF _Toc35950815 \h </w:instrText>
             </w:r>
             <w:r>
               <w:rPr>
@@ -1141,7 +1284,7 @@
               <w:lang w:eastAsia="fr-FR"/>
             </w:rPr>
           </w:pPr>
-          <w:hyperlink w:anchor="_Toc35782827" w:history="1">
+          <w:hyperlink w:anchor="_Toc35950816" w:history="1">
             <w:r>
               <w:rPr>
                 <w:rStyle w:val="Lienhypertexte"/>
@@ -1168,7 +1311,7 @@
                 <w:noProof/>
                 <w:webHidden/>
               </w:rPr>
-              <w:instrText xml:space="preserve"> PAGEREF _Toc35782827 \h </w:instrText>
+              <w:instrText xml:space="preserve"> PAGEREF _Toc35950816 \h </w:instrText>
             </w:r>
             <w:r>
               <w:rPr>
@@ -1212,7 +1355,7 @@
               <w:lang w:eastAsia="fr-FR"/>
             </w:rPr>
           </w:pPr>
-          <w:hyperlink w:anchor="_Toc35782828" w:history="1">
+          <w:hyperlink w:anchor="_Toc35950817" w:history="1">
             <w:r>
               <w:rPr>
                 <w:rStyle w:val="Lienhypertexte"/>
@@ -1239,7 +1382,7 @@
                 <w:noProof/>
                 <w:webHidden/>
               </w:rPr>
-              <w:instrText xml:space="preserve"> PAGEREF _Toc35782828 \h </w:instrText>
+              <w:instrText xml:space="preserve"> PAGEREF _Toc35950817 \h </w:instrText>
             </w:r>
             <w:r>
               <w:rPr>
@@ -1283,7 +1426,7 @@
               <w:lang w:eastAsia="fr-FR"/>
             </w:rPr>
           </w:pPr>
-          <w:hyperlink w:anchor="_Toc35782829" w:history="1">
+          <w:hyperlink w:anchor="_Toc35950818" w:history="1">
             <w:r>
               <w:rPr>
                 <w:rStyle w:val="Lienhypertexte"/>
@@ -1310,7 +1453,7 @@
                 <w:noProof/>
                 <w:webHidden/>
               </w:rPr>
-              <w:instrText xml:space="preserve"> PAGEREF _Toc35782829 \h </w:instrText>
+              <w:instrText xml:space="preserve"> PAGEREF _Toc35950818 \h </w:instrText>
             </w:r>
             <w:r>
               <w:rPr>
@@ -1354,7 +1497,7 @@
               <w:lang w:eastAsia="fr-FR"/>
             </w:rPr>
           </w:pPr>
-          <w:hyperlink w:anchor="_Toc35782830" w:history="1">
+          <w:hyperlink w:anchor="_Toc35950819" w:history="1">
             <w:r>
               <w:rPr>
                 <w:rStyle w:val="Lienhypertexte"/>
@@ -1381,7 +1524,7 @@
                 <w:noProof/>
                 <w:webHidden/>
               </w:rPr>
-              <w:instrText xml:space="preserve"> PAGEREF _Toc35782830 \h </w:instrText>
+              <w:instrText xml:space="preserve"> PAGEREF _Toc35950819 \h </w:instrText>
             </w:r>
             <w:r>
               <w:rPr>
@@ -1425,7 +1568,7 @@
               <w:lang w:eastAsia="fr-FR"/>
             </w:rPr>
           </w:pPr>
-          <w:hyperlink w:anchor="_Toc35782831" w:history="1">
+          <w:hyperlink w:anchor="_Toc35950820" w:history="1">
             <w:r>
               <w:rPr>
                 <w:rStyle w:val="Lienhypertexte"/>
@@ -1452,7 +1595,7 @@
                 <w:noProof/>
                 <w:webHidden/>
               </w:rPr>
-              <w:instrText xml:space="preserve"> PAGEREF _Toc35782831 \h </w:instrText>
+              <w:instrText xml:space="preserve"> PAGEREF _Toc35950820 \h </w:instrText>
             </w:r>
             <w:r>
               <w:rPr>
@@ -1496,7 +1639,7 @@
               <w:lang w:eastAsia="fr-FR"/>
             </w:rPr>
           </w:pPr>
-          <w:hyperlink w:anchor="_Toc35782832" w:history="1">
+          <w:hyperlink w:anchor="_Toc35950821" w:history="1">
             <w:r>
               <w:rPr>
                 <w:rStyle w:val="Lienhypertexte"/>
@@ -1523,7 +1666,7 @@
                 <w:noProof/>
                 <w:webHidden/>
               </w:rPr>
-              <w:instrText xml:space="preserve"> PAGEREF _Toc35782832 \h </w:instrText>
+              <w:instrText xml:space="preserve"> PAGEREF _Toc35950821 \h </w:instrText>
             </w:r>
             <w:r>
               <w:rPr>
@@ -1567,7 +1710,7 @@
               <w:lang w:eastAsia="fr-FR"/>
             </w:rPr>
           </w:pPr>
-          <w:hyperlink w:anchor="_Toc35782833" w:history="1">
+          <w:hyperlink w:anchor="_Toc35950822" w:history="1">
             <w:r>
               <w:rPr>
                 <w:rStyle w:val="Lienhypertexte"/>
@@ -1594,7 +1737,7 @@
                 <w:noProof/>
                 <w:webHidden/>
               </w:rPr>
-              <w:instrText xml:space="preserve"> PAGEREF _Toc35782833 \h </w:instrText>
+              <w:instrText xml:space="preserve"> PAGEREF _Toc35950822 \h </w:instrText>
             </w:r>
             <w:r>
               <w:rPr>
@@ -1638,7 +1781,7 @@
               <w:lang w:eastAsia="fr-FR"/>
             </w:rPr>
           </w:pPr>
-          <w:hyperlink w:anchor="_Toc35782834" w:history="1">
+          <w:hyperlink w:anchor="_Toc35950823" w:history="1">
             <w:r>
               <w:rPr>
                 <w:rStyle w:val="Lienhypertexte"/>
@@ -1665,7 +1808,7 @@
                 <w:noProof/>
                 <w:webHidden/>
               </w:rPr>
-              <w:instrText xml:space="preserve"> PAGEREF _Toc35782834 \h </w:instrText>
+              <w:instrText xml:space="preserve"> PAGEREF _Toc35950823 \h </w:instrText>
             </w:r>
             <w:r>
               <w:rPr>
@@ -1709,7 +1852,7 @@
               <w:lang w:eastAsia="fr-FR"/>
             </w:rPr>
           </w:pPr>
-          <w:hyperlink w:anchor="_Toc35782835" w:history="1">
+          <w:hyperlink w:anchor="_Toc35950824" w:history="1">
             <w:r>
               <w:rPr>
                 <w:rStyle w:val="Lienhypertexte"/>
@@ -1736,7 +1879,7 @@
                 <w:noProof/>
                 <w:webHidden/>
               </w:rPr>
-              <w:instrText xml:space="preserve"> PAGEREF _Toc35782835 \h </w:instrText>
+              <w:instrText xml:space="preserve"> PAGEREF _Toc35950824 \h </w:instrText>
             </w:r>
             <w:r>
               <w:rPr>
@@ -1780,7 +1923,7 @@
               <w:lang w:eastAsia="fr-FR"/>
             </w:rPr>
           </w:pPr>
-          <w:hyperlink w:anchor="_Toc35782836" w:history="1">
+          <w:hyperlink w:anchor="_Toc35950825" w:history="1">
             <w:r>
               <w:rPr>
                 <w:rStyle w:val="Lienhypertexte"/>
@@ -1807,7 +1950,7 @@
                 <w:noProof/>
                 <w:webHidden/>
               </w:rPr>
-              <w:instrText xml:space="preserve"> PAGEREF _Toc35782836 \h </w:instrText>
+              <w:instrText xml:space="preserve"> PAGEREF _Toc35950825 \h </w:instrText>
             </w:r>
             <w:r>
               <w:rPr>
@@ -1851,7 +1994,7 @@
               <w:lang w:eastAsia="fr-FR"/>
             </w:rPr>
           </w:pPr>
-          <w:hyperlink w:anchor="_Toc35782837" w:history="1">
+          <w:hyperlink w:anchor="_Toc35950826" w:history="1">
             <w:r>
               <w:rPr>
                 <w:rStyle w:val="Lienhypertexte"/>
@@ -1878,7 +2021,7 @@
                 <w:noProof/>
                 <w:webHidden/>
               </w:rPr>
-              <w:instrText xml:space="preserve"> PAGEREF _Toc35782837 \h </w:instrText>
+              <w:instrText xml:space="preserve"> PAGEREF _Toc35950826 \h </w:instrText>
             </w:r>
             <w:r>
               <w:rPr>
@@ -1922,7 +2065,7 @@
               <w:lang w:eastAsia="fr-FR"/>
             </w:rPr>
           </w:pPr>
-          <w:hyperlink w:anchor="_Toc35782838" w:history="1">
+          <w:hyperlink w:anchor="_Toc35950827" w:history="1">
             <w:r>
               <w:rPr>
                 <w:rStyle w:val="Lienhypertexte"/>
@@ -1949,7 +2092,7 @@
                 <w:noProof/>
                 <w:webHidden/>
               </w:rPr>
-              <w:instrText xml:space="preserve"> PAGEREF _Toc35782838 \h </w:instrText>
+              <w:instrText xml:space="preserve"> PAGEREF _Toc35950827 \h </w:instrText>
             </w:r>
             <w:r>
               <w:rPr>
@@ -1969,7 +2112,7 @@
                 <w:noProof/>
                 <w:webHidden/>
               </w:rPr>
-              <w:t>14</w:t>
+              <w:t>13</w:t>
             </w:r>
             <w:r>
               <w:rPr>
@@ -1993,7 +2136,7 @@
               <w:lang w:eastAsia="fr-FR"/>
             </w:rPr>
           </w:pPr>
-          <w:hyperlink w:anchor="_Toc35782839" w:history="1">
+          <w:hyperlink w:anchor="_Toc35950828" w:history="1">
             <w:r>
               <w:rPr>
                 <w:rStyle w:val="Lienhypertexte"/>
@@ -2020,7 +2163,7 @@
                 <w:noProof/>
                 <w:webHidden/>
               </w:rPr>
-              <w:instrText xml:space="preserve"> PAGEREF _Toc35782839 \h </w:instrText>
+              <w:instrText xml:space="preserve"> PAGEREF _Toc35950828 \h </w:instrText>
             </w:r>
             <w:r>
               <w:rPr>
@@ -2064,7 +2207,7 @@
               <w:lang w:eastAsia="fr-FR"/>
             </w:rPr>
           </w:pPr>
-          <w:hyperlink w:anchor="_Toc35782840" w:history="1">
+          <w:hyperlink w:anchor="_Toc35950829" w:history="1">
             <w:r>
               <w:rPr>
                 <w:rStyle w:val="Lienhypertexte"/>
@@ -2091,7 +2234,7 @@
                 <w:noProof/>
                 <w:webHidden/>
               </w:rPr>
-              <w:instrText xml:space="preserve"> PAGEREF _Toc35782840 \h </w:instrText>
+              <w:instrText xml:space="preserve"> PAGEREF _Toc35950829 \h </w:instrText>
             </w:r>
             <w:r>
               <w:rPr>
@@ -2111,7 +2254,220 @@
                 <w:noProof/>
                 <w:webHidden/>
               </w:rPr>
-              <w:t>14</w:t>
+              <w:t>15</w:t>
+            </w:r>
+            <w:r>
+              <w:rPr>
+                <w:noProof/>
+                <w:webHidden/>
+              </w:rPr>
+              <w:fldChar w:fldCharType="end"/>
+            </w:r>
+          </w:hyperlink>
+        </w:p>
+        <w:p>
+          <w:pPr>
+            <w:pStyle w:val="TM2"/>
+            <w:tabs>
+              <w:tab w:val="right" w:leader="dot" w:pos="8891"/>
+            </w:tabs>
+            <w:rPr>
+              <w:rFonts w:asciiTheme="minorHAnsi" w:eastAsiaTheme="minorEastAsia" w:hAnsiTheme="minorHAnsi"/>
+              <w:noProof/>
+              <w:sz w:val="22"/>
+              <w:lang w:eastAsia="fr-FR"/>
+            </w:rPr>
+          </w:pPr>
+          <w:hyperlink w:anchor="_Toc35950830" w:history="1">
+            <w:r>
+              <w:rPr>
+                <w:rStyle w:val="Lienhypertexte"/>
+                <w:noProof/>
+              </w:rPr>
+              <w:t>Diagramme UML globale d’origine</w:t>
+            </w:r>
+            <w:r>
+              <w:rPr>
+                <w:noProof/>
+                <w:webHidden/>
+              </w:rPr>
+              <w:tab/>
+            </w:r>
+            <w:r>
+              <w:rPr>
+                <w:noProof/>
+                <w:webHidden/>
+              </w:rPr>
+              <w:fldChar w:fldCharType="begin"/>
+            </w:r>
+            <w:r>
+              <w:rPr>
+                <w:noProof/>
+                <w:webHidden/>
+              </w:rPr>
+              <w:instrText xml:space="preserve"> PAGEREF _Toc35950830 \h </w:instrText>
+            </w:r>
+            <w:r>
+              <w:rPr>
+                <w:noProof/>
+                <w:webHidden/>
+              </w:rPr>
+            </w:r>
+            <w:r>
+              <w:rPr>
+                <w:noProof/>
+                <w:webHidden/>
+              </w:rPr>
+              <w:fldChar w:fldCharType="separate"/>
+            </w:r>
+            <w:r>
+              <w:rPr>
+                <w:noProof/>
+                <w:webHidden/>
+              </w:rPr>
+              <w:t>15</w:t>
+            </w:r>
+            <w:r>
+              <w:rPr>
+                <w:noProof/>
+                <w:webHidden/>
+              </w:rPr>
+              <w:fldChar w:fldCharType="end"/>
+            </w:r>
+          </w:hyperlink>
+        </w:p>
+        <w:p>
+          <w:pPr>
+            <w:pStyle w:val="TM2"/>
+            <w:tabs>
+              <w:tab w:val="right" w:leader="dot" w:pos="8891"/>
+            </w:tabs>
+            <w:rPr>
+              <w:rFonts w:asciiTheme="minorHAnsi" w:eastAsiaTheme="minorEastAsia" w:hAnsiTheme="minorHAnsi"/>
+              <w:noProof/>
+              <w:sz w:val="22"/>
+              <w:lang w:eastAsia="fr-FR"/>
+            </w:rPr>
+          </w:pPr>
+          <w:hyperlink w:anchor="_Toc35950831" w:history="1">
+            <w:r>
+              <w:rPr>
+                <w:rStyle w:val="Lienhypertexte"/>
+                <w:noProof/>
+              </w:rPr>
+              <w:t>Diagramme UML finale</w:t>
+            </w:r>
+            <w:r>
+              <w:rPr>
+                <w:noProof/>
+                <w:webHidden/>
+              </w:rPr>
+              <w:tab/>
+            </w:r>
+            <w:r>
+              <w:rPr>
+                <w:noProof/>
+                <w:webHidden/>
+              </w:rPr>
+              <w:fldChar w:fldCharType="begin"/>
+            </w:r>
+            <w:r>
+              <w:rPr>
+                <w:noProof/>
+                <w:webHidden/>
+              </w:rPr>
+              <w:instrText xml:space="preserve"> PAGEREF _Toc35950831 \h </w:instrText>
+            </w:r>
+            <w:r>
+              <w:rPr>
+                <w:noProof/>
+                <w:webHidden/>
+              </w:rPr>
+            </w:r>
+            <w:r>
+              <w:rPr>
+                <w:noProof/>
+                <w:webHidden/>
+              </w:rPr>
+              <w:fldChar w:fldCharType="separate"/>
+            </w:r>
+            <w:r>
+              <w:rPr>
+                <w:noProof/>
+                <w:webHidden/>
+              </w:rPr>
+              <w:t>16</w:t>
+            </w:r>
+            <w:r>
+              <w:rPr>
+                <w:noProof/>
+                <w:webHidden/>
+              </w:rPr>
+              <w:fldChar w:fldCharType="end"/>
+            </w:r>
+          </w:hyperlink>
+        </w:p>
+        <w:p>
+          <w:pPr>
+            <w:pStyle w:val="TM1"/>
+            <w:tabs>
+              <w:tab w:val="right" w:leader="dot" w:pos="8891"/>
+            </w:tabs>
+            <w:rPr>
+              <w:rFonts w:asciiTheme="minorHAnsi" w:eastAsiaTheme="minorEastAsia" w:hAnsiTheme="minorHAnsi"/>
+              <w:noProof/>
+              <w:sz w:val="22"/>
+              <w:lang w:eastAsia="fr-FR"/>
+            </w:rPr>
+          </w:pPr>
+          <w:hyperlink w:anchor="_Toc35950832" w:history="1">
+            <w:r>
+              <w:rPr>
+                <w:rStyle w:val="Lienhypertexte"/>
+                <w:noProof/>
+              </w:rPr>
+              <w:t>Sitographie</w:t>
+            </w:r>
+            <w:r>
+              <w:rPr>
+                <w:noProof/>
+                <w:webHidden/>
+              </w:rPr>
+              <w:tab/>
+            </w:r>
+            <w:r>
+              <w:rPr>
+                <w:noProof/>
+                <w:webHidden/>
+              </w:rPr>
+              <w:fldChar w:fldCharType="begin"/>
+            </w:r>
+            <w:r>
+              <w:rPr>
+                <w:noProof/>
+                <w:webHidden/>
+              </w:rPr>
+              <w:instrText xml:space="preserve"> PAGEREF _Toc35950832 \h </w:instrText>
+            </w:r>
+            <w:r>
+              <w:rPr>
+                <w:noProof/>
+                <w:webHidden/>
+              </w:rPr>
+            </w:r>
+            <w:r>
+              <w:rPr>
+                <w:noProof/>
+                <w:webHidden/>
+              </w:rPr>
+              <w:fldChar w:fldCharType="separate"/>
+            </w:r>
+            <w:r>
+              <w:rPr>
+                <w:noProof/>
+                <w:webHidden/>
+              </w:rPr>
+              <w:t>17</w:t>
             </w:r>
             <w:r>
               <w:rPr>
@@ -2135,34 +2491,42 @@
     </w:sdt>
     <w:p>
       <w:pPr>
-        <w:spacing w:after="160" w:line="259" w:lineRule="auto"/>
-        <w:rPr>
-          <w:lang w:eastAsia="en-US"/>
-        </w:rPr>
-      </w:pPr>
-      <w:r>
-        <w:rPr>
-          <w:lang w:eastAsia="en-US"/>
-        </w:rPr>
-        <w:br w:type="page"/>
-      </w:r>
+        <w:pStyle w:val="En-ttedetabledesmatires"/>
+      </w:pPr>
     </w:p>
     <w:p>
       <w:pPr>
+        <w:spacing w:after="160" w:line="259" w:lineRule="auto"/>
+        <w:rPr>
+          <w:lang w:eastAsia="en-US"/>
+        </w:rPr>
+      </w:pPr>
+      <w:r>
+        <w:rPr>
+          <w:lang w:eastAsia="en-US"/>
+        </w:rPr>
+        <w:br w:type="page"/>
+      </w:r>
+    </w:p>
+    <w:p>
+      <w:pPr>
         <w:pStyle w:val="Titre1"/>
       </w:pPr>
-      <w:bookmarkStart w:id="7" w:name="_Toc35782824"/>
+      <w:bookmarkStart w:id="10" w:name="_Toc35950750"/>
+      <w:bookmarkStart w:id="11" w:name="_Toc35950813"/>
       <w:r>
         <w:lastRenderedPageBreak/>
         <w:t>Description globale</w:t>
       </w:r>
-      <w:bookmarkEnd w:id="7"/>
+      <w:bookmarkEnd w:id="10"/>
+      <w:bookmarkEnd w:id="11"/>
     </w:p>
     <w:p>
       <w:pPr>
         <w:pStyle w:val="Titre2"/>
       </w:pPr>
-      <w:bookmarkStart w:id="8" w:name="_Toc35782825"/>
+      <w:bookmarkStart w:id="12" w:name="_Toc35950751"/>
+      <w:bookmarkStart w:id="13" w:name="_Toc35950814"/>
       <w:r>
         <w:t>Sc</w:t>
       </w:r>
@@ -2172,7 +2536,8 @@
       <w:r>
         <w:t>nario</w:t>
       </w:r>
-      <w:bookmarkEnd w:id="8"/>
+      <w:bookmarkEnd w:id="12"/>
+      <w:bookmarkEnd w:id="13"/>
     </w:p>
     <w:p>
       <w:pPr>
@@ -2213,7 +2578,35 @@
         <w:rPr>
           <w:lang w:eastAsia="en-US"/>
         </w:rPr>
-        <w:t>Dans un monde parallèle, deux royaumes ennemis Timekeep (royaume du temps) et Soulsfort (royaume des âmes) sont en guerre. Cette dernière</w:t>
+        <w:t xml:space="preserve">Dans un monde parallèle, deux royaumes ennemis </w:t>
+      </w:r>
+      <w:proofErr w:type="spellStart"/>
+      <w:r>
+        <w:rPr>
+          <w:lang w:eastAsia="en-US"/>
+        </w:rPr>
+        <w:t>Timekeep</w:t>
+      </w:r>
+      <w:proofErr w:type="spellEnd"/>
+      <w:r>
+        <w:rPr>
+          <w:lang w:eastAsia="en-US"/>
+        </w:rPr>
+        <w:t xml:space="preserve"> (royaume du temps) et </w:t>
+      </w:r>
+      <w:proofErr w:type="spellStart"/>
+      <w:r>
+        <w:rPr>
+          <w:lang w:eastAsia="en-US"/>
+        </w:rPr>
+        <w:t>Soulsfort</w:t>
+      </w:r>
+      <w:proofErr w:type="spellEnd"/>
+      <w:r>
+        <w:rPr>
+          <w:lang w:eastAsia="en-US"/>
+        </w:rPr>
+        <w:t xml:space="preserve"> (royaume des âmes) sont en guerre. Cette dernière</w:t>
       </w:r>
       <w:r>
         <w:rPr>
@@ -2237,8 +2630,16 @@
         <w:rPr>
           <w:lang w:eastAsia="en-US"/>
         </w:rPr>
-        <w:t xml:space="preserve"> Soulsfort</w:t>
-      </w:r>
+        <w:t xml:space="preserve"> </w:t>
+      </w:r>
+      <w:proofErr w:type="spellStart"/>
+      <w:r>
+        <w:rPr>
+          <w:lang w:eastAsia="en-US"/>
+        </w:rPr>
+        <w:t>Soulsfort</w:t>
+      </w:r>
+      <w:proofErr w:type="spellEnd"/>
       <w:r>
         <w:rPr>
           <w:lang w:eastAsia="en-US"/>
@@ -2285,7 +2686,21 @@
         <w:rPr>
           <w:lang w:eastAsia="en-US"/>
         </w:rPr>
-        <w:t xml:space="preserve"> est envoyé en éclaireur par Timekeep pour étudier les défenses de la capitale </w:t>
+        <w:t xml:space="preserve"> est envoyé en éclaireur par </w:t>
+      </w:r>
+      <w:proofErr w:type="spellStart"/>
+      <w:r>
+        <w:rPr>
+          <w:lang w:eastAsia="en-US"/>
+        </w:rPr>
+        <w:t>Timekeep</w:t>
+      </w:r>
+      <w:proofErr w:type="spellEnd"/>
+      <w:r>
+        <w:rPr>
+          <w:lang w:eastAsia="en-US"/>
+        </w:rPr>
+        <w:t xml:space="preserve"> pour étudier les défenses de la capitale </w:t>
       </w:r>
       <w:r>
         <w:rPr>
@@ -2534,7 +2949,8 @@
           <w:lang w:eastAsia="en-US"/>
         </w:rPr>
       </w:pPr>
-      <w:bookmarkStart w:id="9" w:name="_Toc35782826"/>
+      <w:bookmarkStart w:id="14" w:name="_Toc35950752"/>
+      <w:bookmarkStart w:id="15" w:name="_Toc35950815"/>
       <w:r>
         <w:rPr>
           <w:rStyle w:val="Titre2Car"/>
@@ -2542,7 +2958,8 @@
         </w:rPr>
         <w:t>Carte</w:t>
       </w:r>
-      <w:bookmarkEnd w:id="9"/>
+      <w:bookmarkEnd w:id="14"/>
+      <w:bookmarkEnd w:id="15"/>
     </w:p>
     <w:p/>
     <w:p>
@@ -2624,10 +3041,10 @@
                   <v:path o:extrusionok="f" gradientshapeok="t" o:connecttype="rect"/>
                   <o:lock v:ext="edit" aspectratio="t"/>
                 </v:shapetype>
-                <v:shape id="_x0000_i1025" type="#_x0000_t75" style="width:133.25pt;height:83.8pt" o:ole="">
+                <v:shape id="_x0000_i1064" type="#_x0000_t75" style="width:132.85pt;height:84.4pt" o:ole="">
                   <v:imagedata r:id="rId10" o:title="" cropbottom="7980f"/>
                 </v:shape>
-                <o:OLEObject Type="Embed" ProgID="PBrush" ShapeID="_x0000_i1025" DrawAspect="Content" ObjectID="_1646473547" r:id="rId11"/>
+                <o:OLEObject Type="Embed" ProgID="PBrush" ShapeID="_x0000_i1064" DrawAspect="Content" ObjectID="_1646563611" r:id="rId11"/>
               </w:object>
             </w:r>
           </w:p>
@@ -2639,27 +3056,14 @@
             <w:r>
               <w:t xml:space="preserve">Figure </w:t>
             </w:r>
-            <w:r>
-              <w:fldChar w:fldCharType="begin"/>
-            </w:r>
-            <w:r>
-              <w:instrText xml:space="preserve"> SEQ Figure \* ARABIC </w:instrText>
-            </w:r>
-            <w:r>
-              <w:fldChar w:fldCharType="separate"/>
-            </w:r>
-            <w:r>
-              <w:rPr>
-                <w:noProof/>
-              </w:rPr>
-              <w:t>1</w:t>
-            </w:r>
-            <w:r>
-              <w:rPr>
-                <w:noProof/>
-              </w:rPr>
-              <w:fldChar w:fldCharType="end"/>
-            </w:r>
+            <w:fldSimple w:instr=" SEQ Figure \* ARABIC ">
+              <w:r>
+                <w:rPr>
+                  <w:noProof/>
+                </w:rPr>
+                <w:t>1</w:t>
+              </w:r>
+            </w:fldSimple>
             <w:r>
               <w:t xml:space="preserve"> : Carte initiale</w:t>
             </w:r>
@@ -2676,10 +3080,10 @@
             </w:pPr>
             <w:r>
               <w:object w:dxaOrig="3510" w:dyaOrig="1875" w14:anchorId="33251F2D">
-                <v:shape id="_x0000_i1026" type="#_x0000_t75" style="width:176.25pt;height:82.75pt" o:ole="">
+                <v:shape id="_x0000_i1065" type="#_x0000_t75" style="width:176.3pt;height:83.15pt" o:ole="">
                   <v:imagedata r:id="rId12" o:title="" cropbottom="7980f"/>
                 </v:shape>
-                <o:OLEObject Type="Embed" ProgID="PBrush" ShapeID="_x0000_i1026" DrawAspect="Content" ObjectID="_1646473548" r:id="rId13"/>
+                <o:OLEObject Type="Embed" ProgID="PBrush" ShapeID="_x0000_i1065" DrawAspect="Content" ObjectID="_1646563612" r:id="rId13"/>
               </w:object>
             </w:r>
           </w:p>
@@ -2691,27 +3095,14 @@
             <w:r>
               <w:t xml:space="preserve">Figure </w:t>
             </w:r>
-            <w:r>
-              <w:fldChar w:fldCharType="begin"/>
-            </w:r>
-            <w:r>
-              <w:instrText xml:space="preserve"> SEQ Figure \* ARABIC </w:instrText>
-            </w:r>
-            <w:r>
-              <w:fldChar w:fldCharType="separate"/>
-            </w:r>
-            <w:r>
-              <w:rPr>
-                <w:noProof/>
-              </w:rPr>
-              <w:t>2</w:t>
-            </w:r>
-            <w:r>
-              <w:rPr>
-                <w:noProof/>
-              </w:rPr>
-              <w:fldChar w:fldCharType="end"/>
-            </w:r>
+            <w:fldSimple w:instr=" SEQ Figure \* ARABIC ">
+              <w:r>
+                <w:rPr>
+                  <w:noProof/>
+                </w:rPr>
+                <w:t>2</w:t>
+              </w:r>
+            </w:fldSimple>
             <w:r>
               <w:t xml:space="preserve"> : Carte finale</w:t>
             </w:r>
@@ -2728,11 +3119,13 @@
       <w:pPr>
         <w:pStyle w:val="Titre2"/>
       </w:pPr>
-      <w:bookmarkStart w:id="10" w:name="_Toc35782827"/>
+      <w:bookmarkStart w:id="16" w:name="_Toc35950753"/>
+      <w:bookmarkStart w:id="17" w:name="_Toc35950816"/>
       <w:r>
         <w:t>Zones</w:t>
       </w:r>
-      <w:bookmarkEnd w:id="10"/>
+      <w:bookmarkEnd w:id="16"/>
+      <w:bookmarkEnd w:id="17"/>
     </w:p>
     <w:p>
       <w:pPr>
@@ -2823,27 +3216,14 @@
             <w:r>
               <w:t xml:space="preserve">Figure </w:t>
             </w:r>
-            <w:r>
-              <w:fldChar w:fldCharType="begin"/>
-            </w:r>
-            <w:r>
-              <w:instrText xml:space="preserve"> SEQ Figure \* ARABIC </w:instrText>
-            </w:r>
-            <w:r>
-              <w:fldChar w:fldCharType="separate"/>
-            </w:r>
-            <w:r>
-              <w:rPr>
-                <w:noProof/>
-              </w:rPr>
-              <w:t>3</w:t>
-            </w:r>
-            <w:r>
-              <w:rPr>
-                <w:noProof/>
-              </w:rPr>
-              <w:fldChar w:fldCharType="end"/>
-            </w:r>
+            <w:fldSimple w:instr=" SEQ Figure \* ARABIC ">
+              <w:r>
+                <w:rPr>
+                  <w:noProof/>
+                </w:rPr>
+                <w:t>3</w:t>
+              </w:r>
+            </w:fldSimple>
             <w:r>
               <w:t xml:space="preserve"> : Salle 2 en période 1</w:t>
             </w:r>
@@ -2908,27 +3288,14 @@
             <w:r>
               <w:t xml:space="preserve">Figure </w:t>
             </w:r>
-            <w:r>
-              <w:fldChar w:fldCharType="begin"/>
-            </w:r>
-            <w:r>
-              <w:instrText xml:space="preserve"> SEQ Figure \* ARABIC </w:instrText>
-            </w:r>
-            <w:r>
-              <w:fldChar w:fldCharType="separate"/>
-            </w:r>
-            <w:r>
-              <w:rPr>
-                <w:noProof/>
-              </w:rPr>
-              <w:t>4</w:t>
-            </w:r>
-            <w:r>
-              <w:rPr>
-                <w:noProof/>
-              </w:rPr>
-              <w:fldChar w:fldCharType="end"/>
-            </w:r>
+            <w:fldSimple w:instr=" SEQ Figure \* ARABIC ">
+              <w:r>
+                <w:rPr>
+                  <w:noProof/>
+                </w:rPr>
+                <w:t>4</w:t>
+              </w:r>
+            </w:fldSimple>
             <w:r>
               <w:t xml:space="preserve"> : Salle 2 en période 2</w:t>
             </w:r>
@@ -2993,27 +3360,14 @@
             <w:r>
               <w:t xml:space="preserve">Figure </w:t>
             </w:r>
-            <w:r>
-              <w:fldChar w:fldCharType="begin"/>
-            </w:r>
-            <w:r>
-              <w:instrText xml:space="preserve"> SEQ Figure \* ARABIC </w:instrText>
-            </w:r>
-            <w:r>
-              <w:fldChar w:fldCharType="separate"/>
-            </w:r>
-            <w:r>
-              <w:rPr>
-                <w:noProof/>
-              </w:rPr>
-              <w:t>5</w:t>
-            </w:r>
-            <w:r>
-              <w:rPr>
-                <w:noProof/>
-              </w:rPr>
-              <w:fldChar w:fldCharType="end"/>
-            </w:r>
+            <w:fldSimple w:instr=" SEQ Figure \* ARABIC ">
+              <w:r>
+                <w:rPr>
+                  <w:noProof/>
+                </w:rPr>
+                <w:t>5</w:t>
+              </w:r>
+            </w:fldSimple>
             <w:r>
               <w:t xml:space="preserve"> : Salle 2 en période 3</w:t>
             </w:r>
@@ -3032,11 +3386,13 @@
       <w:pPr>
         <w:pStyle w:val="Titre2"/>
       </w:pPr>
-      <w:bookmarkStart w:id="11" w:name="_Toc35782828"/>
+      <w:bookmarkStart w:id="18" w:name="_Toc35950754"/>
+      <w:bookmarkStart w:id="19" w:name="_Toc35950817"/>
       <w:r>
         <w:t>Personnage joueur et déplacements</w:t>
       </w:r>
-      <w:bookmarkEnd w:id="11"/>
+      <w:bookmarkEnd w:id="18"/>
+      <w:bookmarkEnd w:id="19"/>
     </w:p>
     <w:p>
       <w:pPr>
@@ -3141,27 +3497,14 @@
             <w:r>
               <w:t xml:space="preserve">Figure </w:t>
             </w:r>
-            <w:r>
-              <w:fldChar w:fldCharType="begin"/>
-            </w:r>
-            <w:r>
-              <w:instrText xml:space="preserve"> SEQ Figure \* ARABIC </w:instrText>
-            </w:r>
-            <w:r>
-              <w:fldChar w:fldCharType="separate"/>
-            </w:r>
-            <w:r>
-              <w:rPr>
-                <w:noProof/>
-              </w:rPr>
-              <w:t>6</w:t>
-            </w:r>
-            <w:r>
-              <w:rPr>
-                <w:noProof/>
-              </w:rPr>
-              <w:fldChar w:fldCharType="end"/>
-            </w:r>
+            <w:fldSimple w:instr=" SEQ Figure \* ARABIC ">
+              <w:r>
+                <w:rPr>
+                  <w:noProof/>
+                </w:rPr>
+                <w:t>6</w:t>
+              </w:r>
+            </w:fldSimple>
             <w:r>
               <w:t xml:space="preserve"> : Déplacement droite</w:t>
             </w:r>
@@ -3232,27 +3575,14 @@
             <w:r>
               <w:t xml:space="preserve">Figure </w:t>
             </w:r>
-            <w:r>
-              <w:fldChar w:fldCharType="begin"/>
-            </w:r>
-            <w:r>
-              <w:instrText xml:space="preserve"> SEQ Figure \* ARABIC </w:instrText>
-            </w:r>
-            <w:r>
-              <w:fldChar w:fldCharType="separate"/>
-            </w:r>
-            <w:r>
-              <w:rPr>
-                <w:noProof/>
-              </w:rPr>
-              <w:t>7</w:t>
-            </w:r>
-            <w:r>
-              <w:rPr>
-                <w:noProof/>
-              </w:rPr>
-              <w:fldChar w:fldCharType="end"/>
-            </w:r>
+            <w:fldSimple w:instr=" SEQ Figure \* ARABIC ">
+              <w:r>
+                <w:rPr>
+                  <w:noProof/>
+                </w:rPr>
+                <w:t>7</w:t>
+              </w:r>
+            </w:fldSimple>
             <w:r>
               <w:t xml:space="preserve"> : Déplacement gauche</w:t>
             </w:r>
@@ -3316,27 +3646,14 @@
             <w:r>
               <w:t xml:space="preserve">Figure </w:t>
             </w:r>
-            <w:r>
-              <w:fldChar w:fldCharType="begin"/>
-            </w:r>
-            <w:r>
-              <w:instrText xml:space="preserve"> SEQ Figure \* ARABIC </w:instrText>
-            </w:r>
-            <w:r>
-              <w:fldChar w:fldCharType="separate"/>
-            </w:r>
-            <w:r>
-              <w:rPr>
-                <w:noProof/>
-              </w:rPr>
-              <w:t>8</w:t>
-            </w:r>
-            <w:r>
-              <w:rPr>
-                <w:noProof/>
-              </w:rPr>
-              <w:fldChar w:fldCharType="end"/>
-            </w:r>
+            <w:fldSimple w:instr=" SEQ Figure \* ARABIC ">
+              <w:r>
+                <w:rPr>
+                  <w:noProof/>
+                </w:rPr>
+                <w:t>8</w:t>
+              </w:r>
+            </w:fldSimple>
             <w:r>
               <w:t xml:space="preserve"> : Déplacement en face</w:t>
             </w:r>
@@ -3407,27 +3724,14 @@
             <w:r>
               <w:t xml:space="preserve">Figure </w:t>
             </w:r>
-            <w:r>
-              <w:fldChar w:fldCharType="begin"/>
-            </w:r>
-            <w:r>
-              <w:instrText xml:space="preserve"> SEQ Figure \* ARABIC </w:instrText>
-            </w:r>
-            <w:r>
-              <w:fldChar w:fldCharType="separate"/>
-            </w:r>
-            <w:r>
-              <w:rPr>
-                <w:noProof/>
-              </w:rPr>
-              <w:t>9</w:t>
-            </w:r>
-            <w:r>
-              <w:rPr>
-                <w:noProof/>
-              </w:rPr>
-              <w:fldChar w:fldCharType="end"/>
-            </w:r>
+            <w:fldSimple w:instr=" SEQ Figure \* ARABIC ">
+              <w:r>
+                <w:rPr>
+                  <w:noProof/>
+                </w:rPr>
+                <w:t>9</w:t>
+              </w:r>
+            </w:fldSimple>
             <w:r>
               <w:t xml:space="preserve"> : Arrivé dans une salle par porte mural</w:t>
             </w:r>
@@ -3445,7 +3749,8 @@
           <w:lang w:eastAsia="en-US"/>
         </w:rPr>
       </w:pPr>
-      <w:bookmarkStart w:id="12" w:name="_Toc35782829"/>
+      <w:bookmarkStart w:id="20" w:name="_Toc35950755"/>
+      <w:bookmarkStart w:id="21" w:name="_Toc35950818"/>
       <w:r>
         <w:rPr>
           <w:rStyle w:val="Titre2Car"/>
@@ -3460,7 +3765,8 @@
         </w:rPr>
         <w:t>léments</w:t>
       </w:r>
-      <w:bookmarkEnd w:id="12"/>
+      <w:bookmarkEnd w:id="20"/>
+      <w:bookmarkEnd w:id="21"/>
     </w:p>
     <w:p>
       <w:pPr>
@@ -3611,27 +3917,14 @@
             <w:r>
               <w:t xml:space="preserve">Figure </w:t>
             </w:r>
-            <w:r>
-              <w:fldChar w:fldCharType="begin"/>
-            </w:r>
-            <w:r>
-              <w:instrText xml:space="preserve"> SEQ Figure \* ARABIC </w:instrText>
-            </w:r>
-            <w:r>
-              <w:fldChar w:fldCharType="separate"/>
-            </w:r>
-            <w:r>
-              <w:rPr>
-                <w:noProof/>
-              </w:rPr>
-              <w:t>10</w:t>
-            </w:r>
-            <w:r>
-              <w:rPr>
-                <w:noProof/>
-              </w:rPr>
-              <w:fldChar w:fldCharType="end"/>
-            </w:r>
+            <w:fldSimple w:instr=" SEQ Figure \* ARABIC ">
+              <w:r>
+                <w:rPr>
+                  <w:noProof/>
+                </w:rPr>
+                <w:t>10</w:t>
+              </w:r>
+            </w:fldSimple>
             <w:r>
               <w:t xml:space="preserve"> : Horloge de bronze</w:t>
             </w:r>
@@ -3709,27 +4002,14 @@
             <w:r>
               <w:t xml:space="preserve">Figure </w:t>
             </w:r>
-            <w:r>
-              <w:fldChar w:fldCharType="begin"/>
-            </w:r>
-            <w:r>
-              <w:instrText xml:space="preserve"> SEQ Figure \* ARABIC </w:instrText>
-            </w:r>
-            <w:r>
-              <w:fldChar w:fldCharType="separate"/>
-            </w:r>
-            <w:r>
-              <w:rPr>
-                <w:noProof/>
-              </w:rPr>
-              <w:t>11</w:t>
-            </w:r>
-            <w:r>
-              <w:rPr>
-                <w:noProof/>
-              </w:rPr>
-              <w:fldChar w:fldCharType="end"/>
-            </w:r>
+            <w:fldSimple w:instr=" SEQ Figure \* ARABIC ">
+              <w:r>
+                <w:rPr>
+                  <w:noProof/>
+                </w:rPr>
+                <w:t>11</w:t>
+              </w:r>
+            </w:fldSimple>
             <w:r>
               <w:t xml:space="preserve"> : Horloge d'argent</w:t>
             </w:r>
@@ -3807,27 +4087,14 @@
             <w:r>
               <w:t xml:space="preserve">Figure </w:t>
             </w:r>
-            <w:r>
-              <w:fldChar w:fldCharType="begin"/>
-            </w:r>
-            <w:r>
-              <w:instrText xml:space="preserve"> SEQ Figure \* ARABIC </w:instrText>
-            </w:r>
-            <w:r>
-              <w:fldChar w:fldCharType="separate"/>
-            </w:r>
-            <w:r>
-              <w:rPr>
-                <w:noProof/>
-              </w:rPr>
-              <w:t>12</w:t>
-            </w:r>
-            <w:r>
-              <w:rPr>
-                <w:noProof/>
-              </w:rPr>
-              <w:fldChar w:fldCharType="end"/>
-            </w:r>
+            <w:fldSimple w:instr=" SEQ Figure \* ARABIC ">
+              <w:r>
+                <w:rPr>
+                  <w:noProof/>
+                </w:rPr>
+                <w:t>12</w:t>
+              </w:r>
+            </w:fldSimple>
             <w:r>
               <w:t xml:space="preserve"> : Horloge d'or</w:t>
             </w:r>
@@ -3905,27 +4172,14 @@
             <w:r>
               <w:t xml:space="preserve">Figure </w:t>
             </w:r>
-            <w:r>
-              <w:fldChar w:fldCharType="begin"/>
-            </w:r>
-            <w:r>
-              <w:instrText xml:space="preserve"> SEQ Figure \* ARABIC </w:instrText>
-            </w:r>
-            <w:r>
-              <w:fldChar w:fldCharType="separate"/>
-            </w:r>
-            <w:r>
-              <w:rPr>
-                <w:noProof/>
-              </w:rPr>
-              <w:t>13</w:t>
-            </w:r>
-            <w:r>
-              <w:rPr>
-                <w:noProof/>
-              </w:rPr>
-              <w:fldChar w:fldCharType="end"/>
-            </w:r>
+            <w:fldSimple w:instr=" SEQ Figure \* ARABIC ">
+              <w:r>
+                <w:rPr>
+                  <w:noProof/>
+                </w:rPr>
+                <w:t>13</w:t>
+              </w:r>
+            </w:fldSimple>
             <w:r>
               <w:t xml:space="preserve"> : Horloge piège</w:t>
             </w:r>
@@ -4008,30 +4262,22 @@
             <w:r>
               <w:t xml:space="preserve">Figure </w:t>
             </w:r>
-            <w:r>
-              <w:fldChar w:fldCharType="begin"/>
-            </w:r>
-            <w:r>
-              <w:instrText xml:space="preserve"> SEQ Figure \* ARABIC </w:instrText>
-            </w:r>
-            <w:r>
-              <w:fldChar w:fldCharType="separate"/>
-            </w:r>
-            <w:r>
-              <w:rPr>
-                <w:noProof/>
-              </w:rPr>
-              <w:t>14</w:t>
-            </w:r>
-            <w:r>
-              <w:rPr>
-                <w:noProof/>
-              </w:rPr>
-              <w:fldChar w:fldCharType="end"/>
-            </w:r>
-            <w:r>
-              <w:t xml:space="preserve"> : Slyce</w:t>
-            </w:r>
+            <w:fldSimple w:instr=" SEQ Figure \* ARABIC ">
+              <w:r>
+                <w:rPr>
+                  <w:noProof/>
+                </w:rPr>
+                <w:t>14</w:t>
+              </w:r>
+            </w:fldSimple>
+            <w:r>
+              <w:t xml:space="preserve"> : </w:t>
+            </w:r>
+            <w:proofErr w:type="spellStart"/>
+            <w:r>
+              <w:t>Slyce</w:t>
+            </w:r>
+            <w:proofErr w:type="spellEnd"/>
           </w:p>
         </w:tc>
         <w:tc>
@@ -4105,33 +4351,22 @@
             <w:r>
               <w:t xml:space="preserve">Figure </w:t>
             </w:r>
-            <w:r>
-              <w:fldChar w:fldCharType="begin"/>
-            </w:r>
-            <w:r>
-              <w:instrText xml:space="preserve"> SEQ Figure \* AR</w:instrText>
-            </w:r>
-            <w:r>
-              <w:instrText xml:space="preserve">ABIC </w:instrText>
-            </w:r>
-            <w:r>
-              <w:fldChar w:fldCharType="separate"/>
-            </w:r>
-            <w:r>
-              <w:rPr>
-                <w:noProof/>
-              </w:rPr>
-              <w:t>15</w:t>
-            </w:r>
-            <w:r>
-              <w:rPr>
-                <w:noProof/>
-              </w:rPr>
-              <w:fldChar w:fldCharType="end"/>
-            </w:r>
-            <w:r>
-              <w:t xml:space="preserve"> : Klace</w:t>
-            </w:r>
+            <w:fldSimple w:instr=" SEQ Figure \* ARABIC ">
+              <w:r>
+                <w:rPr>
+                  <w:noProof/>
+                </w:rPr>
+                <w:t>15</w:t>
+              </w:r>
+            </w:fldSimple>
+            <w:r>
+              <w:t xml:space="preserve"> : </w:t>
+            </w:r>
+            <w:proofErr w:type="spellStart"/>
+            <w:r>
+              <w:t>Klace</w:t>
+            </w:r>
+            <w:proofErr w:type="spellEnd"/>
           </w:p>
         </w:tc>
         <w:tc>
@@ -4205,30 +4440,22 @@
             <w:r>
               <w:t xml:space="preserve">Figure </w:t>
             </w:r>
-            <w:r>
-              <w:fldChar w:fldCharType="begin"/>
-            </w:r>
-            <w:r>
-              <w:instrText xml:space="preserve"> SEQ Figure \* ARABIC </w:instrText>
-            </w:r>
-            <w:r>
-              <w:fldChar w:fldCharType="separate"/>
-            </w:r>
-            <w:r>
-              <w:rPr>
-                <w:noProof/>
-              </w:rPr>
-              <w:t>16</w:t>
-            </w:r>
-            <w:r>
-              <w:rPr>
-                <w:noProof/>
-              </w:rPr>
-              <w:fldChar w:fldCharType="end"/>
-            </w:r>
-            <w:r>
-              <w:t xml:space="preserve"> : Zavie</w:t>
-            </w:r>
+            <w:fldSimple w:instr=" SEQ Figure \* ARABIC ">
+              <w:r>
+                <w:rPr>
+                  <w:noProof/>
+                </w:rPr>
+                <w:t>16</w:t>
+              </w:r>
+            </w:fldSimple>
+            <w:r>
+              <w:t xml:space="preserve"> : </w:t>
+            </w:r>
+            <w:proofErr w:type="spellStart"/>
+            <w:r>
+              <w:t>Zavie</w:t>
+            </w:r>
+            <w:proofErr w:type="spellEnd"/>
           </w:p>
         </w:tc>
         <w:tc>
@@ -4302,27 +4529,14 @@
             <w:r>
               <w:t xml:space="preserve">Figure </w:t>
             </w:r>
-            <w:r>
-              <w:fldChar w:fldCharType="begin"/>
-            </w:r>
-            <w:r>
-              <w:instrText xml:space="preserve"> SEQ Figure \* ARABIC </w:instrText>
-            </w:r>
-            <w:r>
-              <w:fldChar w:fldCharType="separate"/>
-            </w:r>
-            <w:r>
-              <w:rPr>
-                <w:noProof/>
-              </w:rPr>
-              <w:t>17</w:t>
-            </w:r>
-            <w:r>
-              <w:rPr>
-                <w:noProof/>
-              </w:rPr>
-              <w:fldChar w:fldCharType="end"/>
-            </w:r>
+            <w:fldSimple w:instr=" SEQ Figure \* ARABIC ">
+              <w:r>
+                <w:rPr>
+                  <w:noProof/>
+                </w:rPr>
+                <w:t>17</w:t>
+              </w:r>
+            </w:fldSimple>
             <w:r>
               <w:t xml:space="preserve"> : Carpentier</w:t>
             </w:r>
@@ -4405,27 +4619,14 @@
             <w:r>
               <w:t xml:space="preserve">Figure </w:t>
             </w:r>
-            <w:r>
-              <w:fldChar w:fldCharType="begin"/>
-            </w:r>
-            <w:r>
-              <w:instrText xml:space="preserve"> SEQ Figure \* ARABIC </w:instrText>
-            </w:r>
-            <w:r>
-              <w:fldChar w:fldCharType="separate"/>
-            </w:r>
-            <w:r>
-              <w:rPr>
-                <w:noProof/>
-              </w:rPr>
-              <w:t>18</w:t>
-            </w:r>
-            <w:r>
-              <w:rPr>
-                <w:noProof/>
-              </w:rPr>
-              <w:fldChar w:fldCharType="end"/>
-            </w:r>
+            <w:fldSimple w:instr=" SEQ Figure \* ARABIC ">
+              <w:r>
+                <w:rPr>
+                  <w:noProof/>
+                </w:rPr>
+                <w:t>18</w:t>
+              </w:r>
+            </w:fldSimple>
             <w:r>
               <w:t xml:space="preserve"> : Abitbol</w:t>
             </w:r>
@@ -4504,27 +4705,14 @@
             <w:r>
               <w:t xml:space="preserve">Figure </w:t>
             </w:r>
-            <w:r>
-              <w:fldChar w:fldCharType="begin"/>
-            </w:r>
-            <w:r>
-              <w:instrText xml:space="preserve"> SEQ Figure \* ARABIC </w:instrText>
-            </w:r>
-            <w:r>
-              <w:fldChar w:fldCharType="separate"/>
-            </w:r>
-            <w:r>
-              <w:rPr>
-                <w:noProof/>
-              </w:rPr>
-              <w:t>19</w:t>
-            </w:r>
-            <w:r>
-              <w:rPr>
-                <w:noProof/>
-              </w:rPr>
-              <w:fldChar w:fldCharType="end"/>
-            </w:r>
+            <w:fldSimple w:instr=" SEQ Figure \* ARABIC ">
+              <w:r>
+                <w:rPr>
+                  <w:noProof/>
+                </w:rPr>
+                <w:t>19</w:t>
+              </w:r>
+            </w:fldSimple>
             <w:r>
               <w:t xml:space="preserve"> : Aiguille de bronze</w:t>
             </w:r>
@@ -4602,27 +4790,14 @@
             <w:r>
               <w:t xml:space="preserve">Figure </w:t>
             </w:r>
-            <w:r>
-              <w:fldChar w:fldCharType="begin"/>
-            </w:r>
-            <w:r>
-              <w:instrText xml:space="preserve"> SEQ Figure \* ARABIC </w:instrText>
-            </w:r>
-            <w:r>
-              <w:fldChar w:fldCharType="separate"/>
-            </w:r>
-            <w:r>
-              <w:rPr>
-                <w:noProof/>
-              </w:rPr>
-              <w:t>20</w:t>
-            </w:r>
-            <w:r>
-              <w:rPr>
-                <w:noProof/>
-              </w:rPr>
-              <w:fldChar w:fldCharType="end"/>
-            </w:r>
+            <w:fldSimple w:instr=" SEQ Figure \* ARABIC ">
+              <w:r>
+                <w:rPr>
+                  <w:noProof/>
+                </w:rPr>
+                <w:t>20</w:t>
+              </w:r>
+            </w:fldSimple>
             <w:r>
               <w:t xml:space="preserve"> : Aiguille d'argent</w:t>
             </w:r>
@@ -4700,27 +4875,14 @@
             <w:r>
               <w:t xml:space="preserve">Figure </w:t>
             </w:r>
-            <w:r>
-              <w:fldChar w:fldCharType="begin"/>
-            </w:r>
-            <w:r>
-              <w:instrText xml:space="preserve"> SEQ Figure \* ARABIC </w:instrText>
-            </w:r>
-            <w:r>
-              <w:fldChar w:fldCharType="separate"/>
-            </w:r>
-            <w:r>
-              <w:rPr>
-                <w:noProof/>
-              </w:rPr>
-              <w:t>21</w:t>
-            </w:r>
-            <w:r>
-              <w:rPr>
-                <w:noProof/>
-              </w:rPr>
-              <w:fldChar w:fldCharType="end"/>
-            </w:r>
+            <w:fldSimple w:instr=" SEQ Figure \* ARABIC ">
+              <w:r>
+                <w:rPr>
+                  <w:noProof/>
+                </w:rPr>
+                <w:t>21</w:t>
+              </w:r>
+            </w:fldSimple>
             <w:r>
               <w:t xml:space="preserve"> : Aiguille d'or</w:t>
             </w:r>
@@ -4805,27 +4967,14 @@
             <w:r>
               <w:t xml:space="preserve">Figure </w:t>
             </w:r>
-            <w:r>
-              <w:fldChar w:fldCharType="begin"/>
-            </w:r>
-            <w:r>
-              <w:instrText xml:space="preserve"> SEQ Figure \* ARABIC </w:instrText>
-            </w:r>
-            <w:r>
-              <w:fldChar w:fldCharType="separate"/>
-            </w:r>
-            <w:r>
-              <w:rPr>
-                <w:noProof/>
-              </w:rPr>
-              <w:t>22</w:t>
-            </w:r>
-            <w:r>
-              <w:rPr>
-                <w:noProof/>
-              </w:rPr>
-              <w:fldChar w:fldCharType="end"/>
-            </w:r>
+            <w:fldSimple w:instr=" SEQ Figure \* ARABIC ">
+              <w:r>
+                <w:rPr>
+                  <w:noProof/>
+                </w:rPr>
+                <w:t>22</w:t>
+              </w:r>
+            </w:fldSimple>
             <w:r>
               <w:t xml:space="preserve"> : Pendule d'or</w:t>
             </w:r>
@@ -4845,12 +4994,14 @@
       <w:pPr>
         <w:pStyle w:val="Titre2"/>
       </w:pPr>
-      <w:bookmarkStart w:id="13" w:name="_Toc35782830"/>
+      <w:bookmarkStart w:id="22" w:name="_Toc35950756"/>
+      <w:bookmarkStart w:id="23" w:name="_Toc35950819"/>
       <w:r>
         <w:lastRenderedPageBreak/>
         <w:t>Conteneurs</w:t>
       </w:r>
-      <w:bookmarkEnd w:id="13"/>
+      <w:bookmarkEnd w:id="22"/>
+      <w:bookmarkEnd w:id="23"/>
     </w:p>
     <w:p>
       <w:pPr>
@@ -4936,27 +5087,14 @@
       <w:r>
         <w:t xml:space="preserve">Figure </w:t>
       </w:r>
-      <w:r>
-        <w:fldChar w:fldCharType="begin"/>
-      </w:r>
-      <w:r>
-        <w:instrText xml:space="preserve"> SEQ Figure \* ARABIC </w:instrText>
-      </w:r>
-      <w:r>
-        <w:fldChar w:fldCharType="separate"/>
-      </w:r>
-      <w:r>
-        <w:rPr>
-          <w:noProof/>
-        </w:rPr>
-        <w:t>23</w:t>
-      </w:r>
-      <w:r>
-        <w:rPr>
-          <w:noProof/>
-        </w:rPr>
-        <w:fldChar w:fldCharType="end"/>
-      </w:r>
+      <w:fldSimple w:instr=" SEQ Figure \* ARABIC ">
+        <w:r>
+          <w:rPr>
+            <w:noProof/>
+          </w:rPr>
+          <w:t>23</w:t>
+        </w:r>
+      </w:fldSimple>
       <w:r>
         <w:t xml:space="preserve"> : Inventaire avec deux items</w:t>
       </w:r>
@@ -4965,11 +5103,13 @@
       <w:pPr>
         <w:pStyle w:val="Titre1"/>
       </w:pPr>
-      <w:bookmarkStart w:id="14" w:name="_Toc35782831"/>
+      <w:bookmarkStart w:id="24" w:name="_Toc35950757"/>
+      <w:bookmarkStart w:id="25" w:name="_Toc35950820"/>
       <w:r>
         <w:t>Description conceptuelle de la solution</w:t>
       </w:r>
-      <w:bookmarkEnd w:id="14"/>
+      <w:bookmarkEnd w:id="24"/>
+      <w:bookmarkEnd w:id="25"/>
     </w:p>
     <w:p>
       <w:pPr>
@@ -5050,11 +5190,13 @@
       <w:pPr>
         <w:pStyle w:val="Titre2"/>
       </w:pPr>
-      <w:bookmarkStart w:id="15" w:name="_Toc35782832"/>
+      <w:bookmarkStart w:id="26" w:name="_Toc35950758"/>
+      <w:bookmarkStart w:id="27" w:name="_Toc35950821"/>
       <w:r>
         <w:t>Vues et contrôleurs</w:t>
       </w:r>
-      <w:bookmarkEnd w:id="15"/>
+      <w:bookmarkEnd w:id="26"/>
+      <w:bookmarkEnd w:id="27"/>
     </w:p>
     <w:p>
       <w:pPr>
@@ -5165,27 +5307,14 @@
             <w:r>
               <w:t xml:space="preserve">Figure </w:t>
             </w:r>
-            <w:r>
-              <w:fldChar w:fldCharType="begin"/>
-            </w:r>
-            <w:r>
-              <w:instrText xml:space="preserve"> SEQ Figure \* ARABIC </w:instrText>
-            </w:r>
-            <w:r>
-              <w:fldChar w:fldCharType="separate"/>
-            </w:r>
-            <w:r>
-              <w:rPr>
-                <w:noProof/>
-              </w:rPr>
-              <w:t>24</w:t>
-            </w:r>
-            <w:r>
-              <w:rPr>
-                <w:noProof/>
-              </w:rPr>
-              <w:fldChar w:fldCharType="end"/>
-            </w:r>
+            <w:fldSimple w:instr=" SEQ Figure \* ARABIC ">
+              <w:r>
+                <w:rPr>
+                  <w:noProof/>
+                </w:rPr>
+                <w:t>24</w:t>
+              </w:r>
+            </w:fldSimple>
             <w:r>
               <w:t xml:space="preserve"> : Menu du jeu</w:t>
             </w:r>
@@ -5201,10 +5330,10 @@
             </w:pPr>
             <w:r>
               <w:object w:dxaOrig="9135" w:dyaOrig="6165" w14:anchorId="69C8EFB7">
-                <v:shape id="_x0000_i1027" type="#_x0000_t75" style="width:217.05pt;height:3in" o:ole="">
+                <v:shape id="_x0000_i1066" type="#_x0000_t75" style="width:217.25pt;height:3in" o:ole="">
                   <v:imagedata r:id="rId35" o:title="" cropleft="9877f" cropright="11275f"/>
                 </v:shape>
-                <o:OLEObject Type="Embed" ProgID="PBrush" ShapeID="_x0000_i1027" DrawAspect="Content" ObjectID="_1646473549" r:id="rId36"/>
+                <o:OLEObject Type="Embed" ProgID="PBrush" ShapeID="_x0000_i1066" DrawAspect="Content" ObjectID="_1646563613" r:id="rId36"/>
               </w:object>
             </w:r>
           </w:p>
@@ -5216,27 +5345,14 @@
             <w:r>
               <w:t xml:space="preserve">Figure </w:t>
             </w:r>
-            <w:r>
-              <w:fldChar w:fldCharType="begin"/>
-            </w:r>
-            <w:r>
-              <w:instrText xml:space="preserve"> SEQ Figure \* ARABIC </w:instrText>
-            </w:r>
-            <w:r>
-              <w:fldChar w:fldCharType="separate"/>
-            </w:r>
-            <w:r>
-              <w:rPr>
-                <w:noProof/>
-              </w:rPr>
-              <w:t>25</w:t>
-            </w:r>
-            <w:r>
-              <w:rPr>
-                <w:noProof/>
-              </w:rPr>
-              <w:fldChar w:fldCharType="end"/>
-            </w:r>
+            <w:fldSimple w:instr=" SEQ Figure \* ARABIC ">
+              <w:r>
+                <w:rPr>
+                  <w:noProof/>
+                </w:rPr>
+                <w:t>25</w:t>
+              </w:r>
+            </w:fldSimple>
             <w:r>
               <w:t xml:space="preserve"> : Menu du jeu avec souris sur un label</w:t>
             </w:r>
@@ -5285,13 +5401,23 @@
         </w:rPr>
         <w:t xml:space="preserve"> du jeu est la première vue (</w:t>
       </w:r>
+      <w:proofErr w:type="spellStart"/>
       <w:r>
         <w:rPr>
           <w:i/>
           <w:iCs/>
           <w:lang w:eastAsia="en-US"/>
         </w:rPr>
-        <w:t>Menu.fxml)</w:t>
+        <w:t>Menu.fxml</w:t>
+      </w:r>
+      <w:proofErr w:type="spellEnd"/>
+      <w:r>
+        <w:rPr>
+          <w:i/>
+          <w:iCs/>
+          <w:lang w:eastAsia="en-US"/>
+        </w:rPr>
+        <w:t>)</w:t>
       </w:r>
       <w:r>
         <w:rPr>
@@ -5305,6 +5431,7 @@
         </w:rPr>
         <w:t xml:space="preserve"> mais également lorsque l’on appuie sur </w:t>
       </w:r>
+      <w:proofErr w:type="spellStart"/>
       <w:r>
         <w:rPr>
           <w:b/>
@@ -5313,6 +5440,7 @@
         </w:rPr>
         <w:t>Echap</w:t>
       </w:r>
+      <w:proofErr w:type="spellEnd"/>
       <w:r>
         <w:rPr>
           <w:lang w:eastAsia="en-US"/>
@@ -5339,13 +5467,23 @@
         </w:rPr>
         <w:t xml:space="preserve">La classe </w:t>
       </w:r>
+      <w:proofErr w:type="spellStart"/>
       <w:r>
         <w:rPr>
           <w:b/>
           <w:bCs/>
           <w:lang w:eastAsia="en-US"/>
         </w:rPr>
-        <w:t xml:space="preserve">MenuControleur </w:t>
+        <w:t>MenuControleur</w:t>
+      </w:r>
+      <w:proofErr w:type="spellEnd"/>
+      <w:r>
+        <w:rPr>
+          <w:b/>
+          <w:bCs/>
+          <w:lang w:eastAsia="en-US"/>
+        </w:rPr>
+        <w:t xml:space="preserve"> </w:t>
       </w:r>
       <w:r>
         <w:rPr>
@@ -5441,27 +5579,14 @@
       <w:r>
         <w:t xml:space="preserve">Figure </w:t>
       </w:r>
-      <w:r>
-        <w:fldChar w:fldCharType="begin"/>
-      </w:r>
-      <w:r>
-        <w:instrText xml:space="preserve"> SEQ Figure \* ARABIC </w:instrText>
-      </w:r>
-      <w:r>
-        <w:fldChar w:fldCharType="separate"/>
-      </w:r>
-      <w:r>
-        <w:rPr>
-          <w:noProof/>
-        </w:rPr>
-        <w:t>26</w:t>
-      </w:r>
-      <w:r>
-        <w:rPr>
-          <w:noProof/>
-        </w:rPr>
-        <w:fldChar w:fldCharType="end"/>
-      </w:r>
+      <w:fldSimple w:instr=" SEQ Figure \* ARABIC ">
+        <w:r>
+          <w:rPr>
+            <w:noProof/>
+          </w:rPr>
+          <w:t>26</w:t>
+        </w:r>
+      </w:fldSimple>
       <w:r>
         <w:t xml:space="preserve"> : Le jeu</w:t>
       </w:r>
@@ -5492,6 +5617,7 @@
         </w:rPr>
         <w:t xml:space="preserve"> (</w:t>
       </w:r>
+      <w:proofErr w:type="spellStart"/>
       <w:r>
         <w:rPr>
           <w:i/>
@@ -5500,6 +5626,7 @@
         </w:rPr>
         <w:t>LeJeu.fxml</w:t>
       </w:r>
+      <w:proofErr w:type="spellEnd"/>
       <w:r>
         <w:rPr>
           <w:lang w:eastAsia="en-US"/>
@@ -5534,6 +5661,7 @@
         </w:rPr>
         <w:t xml:space="preserve">, on y retrouve seulement des </w:t>
       </w:r>
+      <w:proofErr w:type="spellStart"/>
       <w:r>
         <w:rPr>
           <w:b/>
@@ -5542,6 +5670,7 @@
         </w:rPr>
         <w:t>ImageView</w:t>
       </w:r>
+      <w:proofErr w:type="spellEnd"/>
       <w:r>
         <w:rPr>
           <w:lang w:eastAsia="en-US"/>
@@ -5679,27 +5808,14 @@
             <w:r>
               <w:t xml:space="preserve">Figure </w:t>
             </w:r>
-            <w:r>
-              <w:fldChar w:fldCharType="begin"/>
-            </w:r>
-            <w:r>
-              <w:instrText xml:space="preserve"> SEQ Figure \* ARABIC </w:instrText>
-            </w:r>
-            <w:r>
-              <w:fldChar w:fldCharType="separate"/>
-            </w:r>
-            <w:r>
-              <w:rPr>
-                <w:noProof/>
-              </w:rPr>
-              <w:t>27</w:t>
-            </w:r>
-            <w:r>
-              <w:rPr>
-                <w:noProof/>
-              </w:rPr>
-              <w:fldChar w:fldCharType="end"/>
-            </w:r>
+            <w:fldSimple w:instr=" SEQ Figure \* ARABIC ">
+              <w:r>
+                <w:rPr>
+                  <w:noProof/>
+                </w:rPr>
+                <w:t>27</w:t>
+              </w:r>
+            </w:fldSimple>
             <w:r>
               <w:t xml:space="preserve"> : Inventaire avec deux Items</w:t>
             </w:r>
@@ -5769,27 +5885,14 @@
             <w:r>
               <w:t xml:space="preserve">Figure </w:t>
             </w:r>
-            <w:r>
-              <w:fldChar w:fldCharType="begin"/>
-            </w:r>
-            <w:r>
-              <w:instrText xml:space="preserve"> SEQ Figure \* ARABIC </w:instrText>
-            </w:r>
-            <w:r>
-              <w:fldChar w:fldCharType="separate"/>
-            </w:r>
-            <w:r>
-              <w:rPr>
-                <w:noProof/>
-              </w:rPr>
-              <w:t>28</w:t>
-            </w:r>
-            <w:r>
-              <w:rPr>
-                <w:noProof/>
-              </w:rPr>
-              <w:fldChar w:fldCharType="end"/>
-            </w:r>
+            <w:fldSimple w:instr=" SEQ Figure \* ARABIC ">
+              <w:r>
+                <w:rPr>
+                  <w:noProof/>
+                </w:rPr>
+                <w:t>28</w:t>
+              </w:r>
+            </w:fldSimple>
             <w:r>
               <w:t xml:space="preserve"> : Inventaire vide</w:t>
             </w:r>
@@ -5831,6 +5934,7 @@
         </w:rPr>
         <w:t>(</w:t>
       </w:r>
+      <w:proofErr w:type="spellStart"/>
       <w:r>
         <w:rPr>
           <w:i/>
@@ -5839,6 +5943,7 @@
         </w:rPr>
         <w:t>Inventaire.fxml</w:t>
       </w:r>
+      <w:proofErr w:type="spellEnd"/>
       <w:r>
         <w:rPr>
           <w:lang w:eastAsia="en-US"/>
@@ -5875,6 +5980,7 @@
         </w:rPr>
         <w:t xml:space="preserve"> composée de quatre </w:t>
       </w:r>
+      <w:proofErr w:type="spellStart"/>
       <w:r>
         <w:rPr>
           <w:b/>
@@ -5883,6 +5989,7 @@
         </w:rPr>
         <w:t>ImageView</w:t>
       </w:r>
+      <w:proofErr w:type="spellEnd"/>
       <w:r>
         <w:rPr>
           <w:lang w:eastAsia="en-US"/>
@@ -5909,26 +6016,36 @@
         </w:rPr>
         <w:t xml:space="preserve">. La classe </w:t>
       </w:r>
+      <w:proofErr w:type="spellStart"/>
       <w:r>
         <w:rPr>
           <w:b/>
           <w:bCs/>
           <w:lang w:eastAsia="en-US"/>
         </w:rPr>
-        <w:t xml:space="preserve">InventaireControleur </w:t>
-      </w:r>
-      <w:r>
-        <w:rPr>
-          <w:lang w:eastAsia="en-US"/>
-        </w:rPr>
-        <w:t xml:space="preserve">qui hérite de </w:t>
-      </w:r>
+        <w:t>InventaireControleur</w:t>
+      </w:r>
+      <w:proofErr w:type="spellEnd"/>
       <w:r>
         <w:rPr>
           <w:b/>
           <w:bCs/>
           <w:lang w:eastAsia="en-US"/>
         </w:rPr>
+        <w:t xml:space="preserve"> </w:t>
+      </w:r>
+      <w:r>
+        <w:rPr>
+          <w:lang w:eastAsia="en-US"/>
+        </w:rPr>
+        <w:t xml:space="preserve">qui hérite de </w:t>
+      </w:r>
+      <w:r>
+        <w:rPr>
+          <w:b/>
+          <w:bCs/>
+          <w:lang w:eastAsia="en-US"/>
+        </w:rPr>
         <w:t>Pane</w:t>
       </w:r>
       <w:r>
@@ -5972,6 +6089,7 @@
         </w:rPr>
         <w:t xml:space="preserve"> (et non pas la vue ou le contrôleur) est géré avec une </w:t>
       </w:r>
+      <w:proofErr w:type="spellStart"/>
       <w:r>
         <w:rPr>
           <w:b/>
@@ -5980,6 +6098,7 @@
         </w:rPr>
         <w:t>ObservableList</w:t>
       </w:r>
+      <w:proofErr w:type="spellEnd"/>
       <w:r>
         <w:rPr>
           <w:lang w:eastAsia="en-US"/>
@@ -6012,8 +6131,6 @@
         </w:rPr>
         <w:t>Il est possible de sélectionner un Item en cliquant dessus.</w:t>
       </w:r>
-      <w:bookmarkStart w:id="16" w:name="_GoBack"/>
-      <w:bookmarkEnd w:id="16"/>
     </w:p>
     <w:p>
       <w:pPr>
@@ -6077,27 +6194,14 @@
       <w:r>
         <w:t xml:space="preserve">Figure </w:t>
       </w:r>
-      <w:r>
-        <w:fldChar w:fldCharType="begin"/>
-      </w:r>
-      <w:r>
-        <w:instrText xml:space="preserve"> SEQ Figure \* ARABIC </w:instrText>
-      </w:r>
-      <w:r>
-        <w:fldChar w:fldCharType="separate"/>
-      </w:r>
-      <w:r>
-        <w:rPr>
-          <w:noProof/>
-        </w:rPr>
-        <w:t>29</w:t>
-      </w:r>
-      <w:r>
-        <w:rPr>
-          <w:noProof/>
-        </w:rPr>
-        <w:fldChar w:fldCharType="end"/>
-      </w:r>
+      <w:fldSimple w:instr=" SEQ Figure \* ARABIC ">
+        <w:r>
+          <w:rPr>
+            <w:noProof/>
+          </w:rPr>
+          <w:t>29</w:t>
+        </w:r>
+      </w:fldSimple>
       <w:r>
         <w:t xml:space="preserve"> : Énigme</w:t>
       </w:r>
@@ -6115,13 +6219,23 @@
         </w:rPr>
         <w:t xml:space="preserve">La vue d’une </w:t>
       </w:r>
+      <w:proofErr w:type="spellStart"/>
       <w:r>
         <w:rPr>
           <w:b/>
           <w:bCs/>
           <w:lang w:eastAsia="en-US"/>
         </w:rPr>
-        <w:t xml:space="preserve">Enigme </w:t>
+        <w:t>Enigme</w:t>
+      </w:r>
+      <w:proofErr w:type="spellEnd"/>
+      <w:r>
+        <w:rPr>
+          <w:b/>
+          <w:bCs/>
+          <w:lang w:eastAsia="en-US"/>
+        </w:rPr>
+        <w:t xml:space="preserve"> </w:t>
       </w:r>
       <w:r>
         <w:rPr>
@@ -6129,6 +6243,7 @@
         </w:rPr>
         <w:t>(</w:t>
       </w:r>
+      <w:proofErr w:type="spellStart"/>
       <w:r>
         <w:rPr>
           <w:i/>
@@ -6137,6 +6252,7 @@
         </w:rPr>
         <w:t>Enigme.fxml</w:t>
       </w:r>
+      <w:proofErr w:type="spellEnd"/>
       <w:r>
         <w:rPr>
           <w:lang w:eastAsia="en-US"/>
@@ -6175,6 +6291,7 @@
         </w:rPr>
         <w:t xml:space="preserve">, d’une </w:t>
       </w:r>
+      <w:proofErr w:type="spellStart"/>
       <w:r>
         <w:rPr>
           <w:b/>
@@ -6183,33 +6300,30 @@
         </w:rPr>
         <w:t>ImageView</w:t>
       </w:r>
+      <w:proofErr w:type="spellEnd"/>
       <w:r>
         <w:rPr>
           <w:lang w:eastAsia="en-US"/>
         </w:rPr>
         <w:t xml:space="preserve"> ainsi que d’un </w:t>
       </w:r>
+      <w:proofErr w:type="spellStart"/>
       <w:r>
         <w:rPr>
           <w:b/>
           <w:bCs/>
           <w:lang w:eastAsia="en-US"/>
         </w:rPr>
-        <w:t>TextField.</w:t>
-      </w:r>
+        <w:t>TextField</w:t>
+      </w:r>
+      <w:proofErr w:type="spellEnd"/>
       <w:r>
         <w:rPr>
           <w:b/>
           <w:bCs/>
           <w:lang w:eastAsia="en-US"/>
         </w:rPr>
-        <w:t xml:space="preserve"> </w:t>
-      </w:r>
-      <w:r>
-        <w:rPr>
-          <w:lang w:eastAsia="en-US"/>
-        </w:rPr>
-        <w:t xml:space="preserve">La classe </w:t>
+        <w:t>.</w:t>
       </w:r>
       <w:r>
         <w:rPr>
@@ -6217,63 +6331,83 @@
           <w:bCs/>
           <w:lang w:eastAsia="en-US"/>
         </w:rPr>
-        <w:t>EnigmeControleur</w:t>
-      </w:r>
-      <w:r>
-        <w:rPr>
-          <w:lang w:eastAsia="en-US"/>
-        </w:rPr>
-        <w:t xml:space="preserve"> qui hérite de </w:t>
-      </w:r>
+        <w:t xml:space="preserve"> </w:t>
+      </w:r>
+      <w:r>
+        <w:rPr>
+          <w:lang w:eastAsia="en-US"/>
+        </w:rPr>
+        <w:t xml:space="preserve">La classe </w:t>
+      </w:r>
+      <w:proofErr w:type="spellStart"/>
       <w:r>
         <w:rPr>
           <w:b/>
           <w:bCs/>
           <w:lang w:eastAsia="en-US"/>
         </w:rPr>
-        <w:t>GridPane</w:t>
-      </w:r>
-      <w:r>
-        <w:rPr>
-          <w:lang w:eastAsia="en-US"/>
-        </w:rPr>
-        <w:t xml:space="preserve"> est le controleur de la vue. Ce dernier va permettre l’affichage de l’</w:t>
-      </w:r>
+        <w:t>EnigmeControleur</w:t>
+      </w:r>
+      <w:proofErr w:type="spellEnd"/>
+      <w:r>
+        <w:rPr>
+          <w:lang w:eastAsia="en-US"/>
+        </w:rPr>
+        <w:t xml:space="preserve"> qui hérite de </w:t>
+      </w:r>
+      <w:proofErr w:type="spellStart"/>
       <w:r>
         <w:rPr>
           <w:b/>
           <w:bCs/>
           <w:lang w:eastAsia="en-US"/>
         </w:rPr>
-        <w:t>ImageView</w:t>
-      </w:r>
+        <w:t>GridPane</w:t>
+      </w:r>
+      <w:proofErr w:type="spellEnd"/>
+      <w:r>
+        <w:rPr>
+          <w:lang w:eastAsia="en-US"/>
+        </w:rPr>
+        <w:t xml:space="preserve"> est le </w:t>
+      </w:r>
+      <w:proofErr w:type="spellStart"/>
+      <w:r>
+        <w:rPr>
+          <w:lang w:eastAsia="en-US"/>
+        </w:rPr>
+        <w:t>controleur</w:t>
+      </w:r>
+      <w:proofErr w:type="spellEnd"/>
+      <w:r>
+        <w:rPr>
+          <w:lang w:eastAsia="en-US"/>
+        </w:rPr>
+        <w:t xml:space="preserve"> de la vue. Ce dernier va permettre l’affichage de l’</w:t>
+      </w:r>
+      <w:proofErr w:type="spellStart"/>
       <w:r>
         <w:rPr>
           <w:b/>
           <w:bCs/>
           <w:lang w:eastAsia="en-US"/>
         </w:rPr>
-        <w:t xml:space="preserve"> </w:t>
-      </w:r>
-      <w:r>
-        <w:rPr>
-          <w:lang w:eastAsia="en-US"/>
-        </w:rPr>
-        <w:t xml:space="preserve">(un PNJ), du </w:t>
-      </w:r>
+        <w:t>ImageView</w:t>
+      </w:r>
+      <w:proofErr w:type="spellEnd"/>
       <w:r>
         <w:rPr>
           <w:b/>
           <w:bCs/>
           <w:lang w:eastAsia="en-US"/>
         </w:rPr>
-        <w:t xml:space="preserve">Label </w:t>
-      </w:r>
-      <w:r>
-        <w:rPr>
-          <w:lang w:eastAsia="en-US"/>
-        </w:rPr>
-        <w:t xml:space="preserve">(un dialogue du PNJ) ainsi que la gestion du </w:t>
+        <w:t xml:space="preserve"> </w:t>
+      </w:r>
+      <w:r>
+        <w:rPr>
+          <w:lang w:eastAsia="en-US"/>
+        </w:rPr>
+        <w:t xml:space="preserve">(un PNJ), du </w:t>
       </w:r>
       <w:r>
         <w:rPr>
@@ -6281,8 +6415,24 @@
           <w:bCs/>
           <w:lang w:eastAsia="en-US"/>
         </w:rPr>
+        <w:t xml:space="preserve">Label </w:t>
+      </w:r>
+      <w:r>
+        <w:rPr>
+          <w:lang w:eastAsia="en-US"/>
+        </w:rPr>
+        <w:t xml:space="preserve">(un dialogue du PNJ) ainsi que la gestion du </w:t>
+      </w:r>
+      <w:proofErr w:type="spellStart"/>
+      <w:r>
+        <w:rPr>
+          <w:b/>
+          <w:bCs/>
+          <w:lang w:eastAsia="en-US"/>
+        </w:rPr>
         <w:t>TextField</w:t>
       </w:r>
+      <w:proofErr w:type="spellEnd"/>
       <w:r>
         <w:rPr>
           <w:lang w:eastAsia="en-US"/>
@@ -6387,27 +6537,14 @@
             <w:r>
               <w:t xml:space="preserve">Figure </w:t>
             </w:r>
-            <w:r>
-              <w:fldChar w:fldCharType="begin"/>
-            </w:r>
-            <w:r>
-              <w:instrText xml:space="preserve"> SEQ Figure \* ARABIC </w:instrText>
-            </w:r>
-            <w:r>
-              <w:fldChar w:fldCharType="separate"/>
-            </w:r>
-            <w:r>
-              <w:rPr>
-                <w:noProof/>
-              </w:rPr>
-              <w:t>30</w:t>
-            </w:r>
-            <w:r>
-              <w:rPr>
-                <w:noProof/>
-              </w:rPr>
-              <w:fldChar w:fldCharType="end"/>
-            </w:r>
+            <w:fldSimple w:instr=" SEQ Figure \* ARABIC ">
+              <w:r>
+                <w:rPr>
+                  <w:noProof/>
+                </w:rPr>
+                <w:t>30</w:t>
+              </w:r>
+            </w:fldSimple>
             <w:r>
               <w:t xml:space="preserve"> : Fin de jeu perdu</w:t>
             </w:r>
@@ -6477,27 +6614,14 @@
             <w:r>
               <w:t xml:space="preserve">Figure </w:t>
             </w:r>
-            <w:r>
-              <w:fldChar w:fldCharType="begin"/>
-            </w:r>
-            <w:r>
-              <w:instrText xml:space="preserve"> SEQ Figure \* ARABIC </w:instrText>
-            </w:r>
-            <w:r>
-              <w:fldChar w:fldCharType="separate"/>
-            </w:r>
-            <w:r>
-              <w:rPr>
-                <w:noProof/>
-              </w:rPr>
-              <w:t>31</w:t>
-            </w:r>
-            <w:r>
-              <w:rPr>
-                <w:noProof/>
-              </w:rPr>
-              <w:fldChar w:fldCharType="end"/>
-            </w:r>
+            <w:fldSimple w:instr=" SEQ Figure \* ARABIC ">
+              <w:r>
+                <w:rPr>
+                  <w:noProof/>
+                </w:rPr>
+                <w:t>31</w:t>
+              </w:r>
+            </w:fldSimple>
             <w:r>
               <w:t xml:space="preserve"> : Fin de jeu victoire</w:t>
             </w:r>
@@ -6532,6 +6656,7 @@
         </w:rPr>
         <w:t>(</w:t>
       </w:r>
+      <w:proofErr w:type="spellStart"/>
       <w:r>
         <w:rPr>
           <w:i/>
@@ -6540,6 +6665,7 @@
         </w:rPr>
         <w:t>EcranDeFin.fxml</w:t>
       </w:r>
+      <w:proofErr w:type="spellEnd"/>
       <w:r>
         <w:rPr>
           <w:lang w:eastAsia="en-US"/>
@@ -6566,33 +6692,29 @@
         </w:rPr>
         <w:t xml:space="preserve">. La classe </w:t>
       </w:r>
+      <w:proofErr w:type="spellStart"/>
       <w:r>
         <w:rPr>
           <w:b/>
           <w:bCs/>
           <w:lang w:eastAsia="en-US"/>
         </w:rPr>
-        <w:t xml:space="preserve">FinControleur </w:t>
-      </w:r>
-      <w:r>
-        <w:rPr>
-          <w:lang w:eastAsia="en-US"/>
-        </w:rPr>
-        <w:t xml:space="preserve">est le contrôleur de la vue. Il permet la gestion du </w:t>
-      </w:r>
+        <w:t>FinControleur</w:t>
+      </w:r>
+      <w:proofErr w:type="spellEnd"/>
       <w:r>
         <w:rPr>
           <w:b/>
           <w:bCs/>
           <w:lang w:eastAsia="en-US"/>
         </w:rPr>
-        <w:t>Label</w:t>
-      </w:r>
-      <w:r>
-        <w:rPr>
-          <w:lang w:eastAsia="en-US"/>
-        </w:rPr>
-        <w:t xml:space="preserve"> qui indique si le joueur a gagné ou perdu et du </w:t>
+        <w:t xml:space="preserve"> </w:t>
+      </w:r>
+      <w:r>
+        <w:rPr>
+          <w:lang w:eastAsia="en-US"/>
+        </w:rPr>
+        <w:t xml:space="preserve">est le contrôleur de la vue. Il permet la gestion du </w:t>
       </w:r>
       <w:r>
         <w:rPr>
@@ -6600,6 +6722,20 @@
           <w:bCs/>
           <w:lang w:eastAsia="en-US"/>
         </w:rPr>
+        <w:t>Label</w:t>
+      </w:r>
+      <w:r>
+        <w:rPr>
+          <w:lang w:eastAsia="en-US"/>
+        </w:rPr>
+        <w:t xml:space="preserve"> qui indique si le joueur a gagné ou perdu et du </w:t>
+      </w:r>
+      <w:r>
+        <w:rPr>
+          <w:b/>
+          <w:bCs/>
+          <w:lang w:eastAsia="en-US"/>
+        </w:rPr>
         <w:t xml:space="preserve">Label </w:t>
       </w:r>
       <w:r>
@@ -6621,11 +6757,13 @@
       <w:pPr>
         <w:pStyle w:val="Titre2"/>
       </w:pPr>
-      <w:bookmarkStart w:id="17" w:name="_Toc35782833"/>
+      <w:bookmarkStart w:id="28" w:name="_Toc35950759"/>
+      <w:bookmarkStart w:id="29" w:name="_Toc35950822"/>
       <w:r>
         <w:t>Les énumérations</w:t>
       </w:r>
-      <w:bookmarkEnd w:id="17"/>
+      <w:bookmarkEnd w:id="28"/>
+      <w:bookmarkEnd w:id="29"/>
     </w:p>
     <w:tbl>
       <w:tblPr>
@@ -6797,8 +6935,16 @@
               <w:rPr>
                 <w:lang w:eastAsia="en-US"/>
               </w:rPr>
-              <w:t>BRONZE, ARGENT, OR, PLAQUE_OR</w:t>
-            </w:r>
+              <w:t xml:space="preserve">BRONZE, ARGENT, OR, </w:t>
+            </w:r>
+            <w:proofErr w:type="spellStart"/>
+            <w:r>
+              <w:rPr>
+                <w:lang w:eastAsia="en-US"/>
+              </w:rPr>
+              <w:t>PLAQUE_OR</w:t>
+            </w:r>
+            <w:proofErr w:type="spellEnd"/>
           </w:p>
         </w:tc>
         <w:tc>
@@ -6864,12 +7010,14 @@
                 <w:lang w:eastAsia="en-US"/>
               </w:rPr>
             </w:pPr>
+            <w:proofErr w:type="spellStart"/>
             <w:r>
               <w:rPr>
                 <w:lang w:eastAsia="en-US"/>
               </w:rPr>
               <w:t>NomPNJ</w:t>
             </w:r>
+            <w:proofErr w:type="spellEnd"/>
           </w:p>
         </w:tc>
         <w:tc>
@@ -6883,12 +7031,42 @@
                 <w:lang w:eastAsia="en-US"/>
               </w:rPr>
             </w:pPr>
+            <w:proofErr w:type="spellStart"/>
             <w:r>
               <w:rPr>
                 <w:lang w:eastAsia="en-US"/>
               </w:rPr>
-              <w:t>KLACE_HEUREOUVERRE, SLYNE, CARPENTER, ABITBOL, ZAVIER_MAIS</w:t>
-            </w:r>
+              <w:t>KLACE_HEUREOUVERRE</w:t>
+            </w:r>
+            <w:proofErr w:type="spellEnd"/>
+            <w:r>
+              <w:rPr>
+                <w:lang w:eastAsia="en-US"/>
+              </w:rPr>
+              <w:t xml:space="preserve">, </w:t>
+            </w:r>
+            <w:proofErr w:type="spellStart"/>
+            <w:r>
+              <w:rPr>
+                <w:lang w:eastAsia="en-US"/>
+              </w:rPr>
+              <w:t>SLYNE</w:t>
+            </w:r>
+            <w:proofErr w:type="spellEnd"/>
+            <w:r>
+              <w:rPr>
+                <w:lang w:eastAsia="en-US"/>
+              </w:rPr>
+              <w:t xml:space="preserve">, CARPENTER, ABITBOL, </w:t>
+            </w:r>
+            <w:proofErr w:type="spellStart"/>
+            <w:r>
+              <w:rPr>
+                <w:lang w:eastAsia="en-US"/>
+              </w:rPr>
+              <w:t>ZAVIER_MAIS</w:t>
+            </w:r>
+            <w:proofErr w:type="spellEnd"/>
           </w:p>
         </w:tc>
         <w:tc>
@@ -6923,12 +7101,14 @@
                 <w:lang w:eastAsia="en-US"/>
               </w:rPr>
             </w:pPr>
+            <w:proofErr w:type="spellStart"/>
             <w:r>
               <w:rPr>
                 <w:lang w:eastAsia="en-US"/>
               </w:rPr>
               <w:t>NomSalle</w:t>
             </w:r>
+            <w:proofErr w:type="spellEnd"/>
           </w:p>
         </w:tc>
         <w:tc>
@@ -6942,12 +7122,70 @@
                 <w:lang w:eastAsia="en-US"/>
               </w:rPr>
             </w:pPr>
+            <w:proofErr w:type="spellStart"/>
             <w:r>
               <w:rPr>
                 <w:lang w:eastAsia="en-US"/>
               </w:rPr>
-              <w:t>SALLE_DEPART, SALLE_1, SALLE_2, SALLE_3, SALLE_PIEGE, SALLE_OR, SALLE_BRONZE, SALLE_ARGENT</w:t>
-            </w:r>
+              <w:t>SALLE_DEPART</w:t>
+            </w:r>
+            <w:proofErr w:type="spellEnd"/>
+            <w:r>
+              <w:rPr>
+                <w:lang w:eastAsia="en-US"/>
+              </w:rPr>
+              <w:t xml:space="preserve">, SALLE_1, SALLE_2, SALLE_3, </w:t>
+            </w:r>
+            <w:proofErr w:type="spellStart"/>
+            <w:r>
+              <w:rPr>
+                <w:lang w:eastAsia="en-US"/>
+              </w:rPr>
+              <w:t>SALLE_PIEGE</w:t>
+            </w:r>
+            <w:proofErr w:type="spellEnd"/>
+            <w:r>
+              <w:rPr>
+                <w:lang w:eastAsia="en-US"/>
+              </w:rPr>
+              <w:t xml:space="preserve">, </w:t>
+            </w:r>
+            <w:proofErr w:type="spellStart"/>
+            <w:r>
+              <w:rPr>
+                <w:lang w:eastAsia="en-US"/>
+              </w:rPr>
+              <w:t>SALLE_OR</w:t>
+            </w:r>
+            <w:proofErr w:type="spellEnd"/>
+            <w:r>
+              <w:rPr>
+                <w:lang w:eastAsia="en-US"/>
+              </w:rPr>
+              <w:t xml:space="preserve">, </w:t>
+            </w:r>
+            <w:proofErr w:type="spellStart"/>
+            <w:r>
+              <w:rPr>
+                <w:lang w:eastAsia="en-US"/>
+              </w:rPr>
+              <w:t>SALLE_BRONZE</w:t>
+            </w:r>
+            <w:proofErr w:type="spellEnd"/>
+            <w:r>
+              <w:rPr>
+                <w:lang w:eastAsia="en-US"/>
+              </w:rPr>
+              <w:t xml:space="preserve">, </w:t>
+            </w:r>
+            <w:proofErr w:type="spellStart"/>
+            <w:r>
+              <w:rPr>
+                <w:lang w:eastAsia="en-US"/>
+              </w:rPr>
+              <w:t>SALLE_ARGENT</w:t>
+            </w:r>
+            <w:proofErr w:type="spellEnd"/>
           </w:p>
         </w:tc>
         <w:tc>
@@ -6967,6 +7205,7 @@
               </w:rPr>
               <w:t xml:space="preserve">Cette énumération est utilisée pour récupérer les salles dans la </w:t>
             </w:r>
+            <w:proofErr w:type="spellStart"/>
             <w:r>
               <w:rPr>
                 <w:b/>
@@ -6975,6 +7214,7 @@
               </w:rPr>
               <w:t>HashMap</w:t>
             </w:r>
+            <w:proofErr w:type="spellEnd"/>
             <w:r>
               <w:rPr>
                 <w:lang w:eastAsia="en-US"/>
@@ -7036,8 +7276,16 @@
               <w:rPr>
                 <w:lang w:eastAsia="en-US"/>
               </w:rPr>
-              <w:t>PÉRIODE_1, PÉRIODE_2, PÉRIODE_3, PÉRIODE_OBJECTIF</w:t>
-            </w:r>
+              <w:t xml:space="preserve">PÉRIODE_1, PÉRIODE_2, PÉRIODE_3, </w:t>
+            </w:r>
+            <w:proofErr w:type="spellStart"/>
+            <w:r>
+              <w:rPr>
+                <w:lang w:eastAsia="en-US"/>
+              </w:rPr>
+              <w:t>PÉRIODE_OBJECTIF</w:t>
+            </w:r>
+            <w:proofErr w:type="spellEnd"/>
           </w:p>
         </w:tc>
         <w:tc>
@@ -7080,12 +7328,14 @@
                 <w:lang w:eastAsia="en-US"/>
               </w:rPr>
             </w:pPr>
+            <w:proofErr w:type="spellStart"/>
             <w:r>
               <w:rPr>
                 <w:lang w:eastAsia="en-US"/>
               </w:rPr>
               <w:t>TypeDialogue</w:t>
             </w:r>
+            <w:proofErr w:type="spellEnd"/>
           </w:p>
         </w:tc>
         <w:tc>
@@ -7103,8 +7353,58 @@
               <w:rPr>
                 <w:lang w:eastAsia="en-US"/>
               </w:rPr>
-              <w:t>QUESTION, BONNE_REPONSE, MAUVAISE_REPONSE, DEJA_REPONDU, REPONSE</w:t>
-            </w:r>
+              <w:t xml:space="preserve">QUESTION, </w:t>
+            </w:r>
+            <w:proofErr w:type="spellStart"/>
+            <w:r>
+              <w:rPr>
+                <w:lang w:eastAsia="en-US"/>
+              </w:rPr>
+              <w:t>BONNE_REPONSE</w:t>
+            </w:r>
+            <w:proofErr w:type="spellEnd"/>
+            <w:r>
+              <w:rPr>
+                <w:lang w:eastAsia="en-US"/>
+              </w:rPr>
+              <w:t xml:space="preserve">, </w:t>
+            </w:r>
+            <w:proofErr w:type="spellStart"/>
+            <w:r>
+              <w:rPr>
+                <w:lang w:eastAsia="en-US"/>
+              </w:rPr>
+              <w:t>MAUVAISE_REPONSE</w:t>
+            </w:r>
+            <w:proofErr w:type="spellEnd"/>
+            <w:r>
+              <w:rPr>
+                <w:lang w:eastAsia="en-US"/>
+              </w:rPr>
+              <w:t xml:space="preserve">, </w:t>
+            </w:r>
+            <w:proofErr w:type="spellStart"/>
+            <w:r>
+              <w:rPr>
+                <w:lang w:eastAsia="en-US"/>
+              </w:rPr>
+              <w:t>DEJA_REPONDU</w:t>
+            </w:r>
+            <w:proofErr w:type="spellEnd"/>
+            <w:r>
+              <w:rPr>
+                <w:lang w:eastAsia="en-US"/>
+              </w:rPr>
+              <w:t xml:space="preserve">, </w:t>
+            </w:r>
+            <w:proofErr w:type="spellStart"/>
+            <w:r>
+              <w:rPr>
+                <w:lang w:eastAsia="en-US"/>
+              </w:rPr>
+              <w:t>REPONSE</w:t>
+            </w:r>
+            <w:proofErr w:type="spellEnd"/>
           </w:p>
         </w:tc>
         <w:tc>
@@ -7137,11 +7437,13 @@
       <w:pPr>
         <w:pStyle w:val="Titre2"/>
       </w:pPr>
-      <w:bookmarkStart w:id="18" w:name="_Toc35782834"/>
+      <w:bookmarkStart w:id="30" w:name="_Toc35950760"/>
+      <w:bookmarkStart w:id="31" w:name="_Toc35950823"/>
       <w:r>
         <w:t>Les classes</w:t>
       </w:r>
-      <w:bookmarkEnd w:id="18"/>
+      <w:bookmarkEnd w:id="30"/>
+      <w:bookmarkEnd w:id="31"/>
     </w:p>
     <w:p>
       <w:pPr>
@@ -7359,6 +7661,7 @@
           <w:numId w:val="39"/>
         </w:numPr>
       </w:pPr>
+      <w:proofErr w:type="spellStart"/>
       <w:r>
         <w:rPr>
           <w:b/>
@@ -7366,6 +7669,7 @@
         </w:rPr>
         <w:t>PorteExtremite</w:t>
       </w:r>
+      <w:proofErr w:type="spellEnd"/>
     </w:p>
     <w:p>
       <w:r>
@@ -7401,6 +7705,7 @@
       <w:r>
         <w:t xml:space="preserve">Ces éléments sont tous représentés par des </w:t>
       </w:r>
+      <w:proofErr w:type="spellStart"/>
       <w:r>
         <w:rPr>
           <w:b/>
@@ -7408,6 +7713,7 @@
         </w:rPr>
         <w:t>ImageView</w:t>
       </w:r>
+      <w:proofErr w:type="spellEnd"/>
       <w:r>
         <w:t xml:space="preserve"> et comporteront donc également les positions minimum, centre et maximum en ordonnée.</w:t>
       </w:r>
@@ -7441,6 +7747,7 @@
       <w:r>
         <w:t xml:space="preserve"> est la clase mère de </w:t>
       </w:r>
+      <w:proofErr w:type="spellStart"/>
       <w:r>
         <w:rPr>
           <w:b/>
@@ -7448,9 +7755,11 @@
         </w:rPr>
         <w:t>PersonnageJoueur</w:t>
       </w:r>
+      <w:proofErr w:type="spellEnd"/>
       <w:r>
         <w:t xml:space="preserve"> et </w:t>
       </w:r>
+      <w:proofErr w:type="spellStart"/>
       <w:r>
         <w:rPr>
           <w:b/>
@@ -7458,6 +7767,7 @@
         </w:rPr>
         <w:t>PersonnageNonJoueur</w:t>
       </w:r>
+      <w:proofErr w:type="spellEnd"/>
       <w:r>
         <w:rPr>
           <w:b/>
@@ -7468,12 +7778,21 @@
       <w:r>
         <w:t xml:space="preserve">Tous les personnages ont quatre </w:t>
       </w:r>
+      <w:proofErr w:type="spellStart"/>
       <w:r>
         <w:rPr>
           <w:b/>
           <w:bCs/>
         </w:rPr>
-        <w:t xml:space="preserve">ImageView </w:t>
+        <w:t>ImageView</w:t>
+      </w:r>
+      <w:proofErr w:type="spellEnd"/>
+      <w:r>
+        <w:rPr>
+          <w:b/>
+          <w:bCs/>
+        </w:rPr>
+        <w:t xml:space="preserve"> </w:t>
       </w:r>
       <w:r>
         <w:t>(gauche, droite, haut, bas), peuvent se déplacer à gauche et à droite. Nous n’avons pas fait déplacer les PNJ dans notre jeu, cependant c’est option est bien disponible pour des futures améliorations.</w:t>
@@ -7494,6 +7813,7 @@
       <w:r>
         <w:t xml:space="preserve"> classe </w:t>
       </w:r>
+      <w:proofErr w:type="spellStart"/>
       <w:r>
         <w:rPr>
           <w:b/>
@@ -7501,6 +7821,7 @@
         </w:rPr>
         <w:t>PersonnageJoueur</w:t>
       </w:r>
+      <w:proofErr w:type="spellEnd"/>
       <w:r>
         <w:t xml:space="preserve"> nous avons décidé d’implémenter le patron de conception </w:t>
       </w:r>
@@ -7514,6 +7835,7 @@
       <w:r>
         <w:t xml:space="preserve">. En effet, notre jeu se jouant seul et avec un seul personnage, un seul </w:t>
       </w:r>
+      <w:proofErr w:type="spellStart"/>
       <w:r>
         <w:rPr>
           <w:b/>
@@ -7521,12 +7843,14 @@
         </w:rPr>
         <w:t>PersonnageJoueur</w:t>
       </w:r>
+      <w:proofErr w:type="spellEnd"/>
       <w:r>
         <w:t xml:space="preserve"> est donc instancié.</w:t>
       </w:r>
       <w:r>
         <w:t xml:space="preserve"> Le </w:t>
       </w:r>
+      <w:proofErr w:type="spellStart"/>
       <w:r>
         <w:rPr>
           <w:b/>
@@ -7534,6 +7858,7 @@
         </w:rPr>
         <w:t>PersonnageJoueur</w:t>
       </w:r>
+      <w:proofErr w:type="spellEnd"/>
       <w:r>
         <w:t xml:space="preserve"> possède donc un </w:t>
       </w:r>
@@ -7561,41 +7886,79 @@
         </w:rPr>
         <w:t xml:space="preserve">La classe </w:t>
       </w:r>
+      <w:proofErr w:type="spellStart"/>
       <w:r>
         <w:rPr>
           <w:b/>
           <w:bCs/>
           <w:lang w:eastAsia="en-US"/>
         </w:rPr>
-        <w:t xml:space="preserve">PersonnageNonJoueur </w:t>
-      </w:r>
-      <w:r>
-        <w:rPr>
-          <w:lang w:eastAsia="en-US"/>
-        </w:rPr>
-        <w:t xml:space="preserve">possède un ensemble de phrase qu’il peut dire, contenue dans une </w:t>
-      </w:r>
+        <w:t>PersonnageNonJoueur</w:t>
+      </w:r>
+      <w:proofErr w:type="spellEnd"/>
       <w:r>
         <w:rPr>
           <w:b/>
           <w:bCs/>
           <w:lang w:eastAsia="en-US"/>
         </w:rPr>
-        <w:t>HashMap&lt;TypeDialogue</w:t>
-      </w:r>
-      <w:r>
-        <w:rPr>
-          <w:lang w:eastAsia="en-US"/>
-        </w:rPr>
-        <w:t>,</w:t>
-      </w:r>
+        <w:t xml:space="preserve"> </w:t>
+      </w:r>
+      <w:r>
+        <w:rPr>
+          <w:lang w:eastAsia="en-US"/>
+        </w:rPr>
+        <w:t xml:space="preserve">possède un ensemble de phrase qu’il peut dire, contenue dans une </w:t>
+      </w:r>
+      <w:proofErr w:type="spellStart"/>
       <w:r>
         <w:rPr>
           <w:b/>
           <w:bCs/>
           <w:lang w:eastAsia="en-US"/>
         </w:rPr>
-        <w:t>String&gt;</w:t>
+        <w:t>HashMap</w:t>
+      </w:r>
+      <w:proofErr w:type="spellEnd"/>
+      <w:r>
+        <w:rPr>
+          <w:b/>
+          <w:bCs/>
+          <w:lang w:eastAsia="en-US"/>
+        </w:rPr>
+        <w:t>&lt;</w:t>
+      </w:r>
+      <w:proofErr w:type="spellStart"/>
+      <w:r>
+        <w:rPr>
+          <w:b/>
+          <w:bCs/>
+          <w:lang w:eastAsia="en-US"/>
+        </w:rPr>
+        <w:t>TypeDialogue</w:t>
+      </w:r>
+      <w:r>
+        <w:rPr>
+          <w:lang w:eastAsia="en-US"/>
+        </w:rPr>
+        <w:t>,</w:t>
+      </w:r>
+      <w:r>
+        <w:rPr>
+          <w:b/>
+          <w:bCs/>
+          <w:lang w:eastAsia="en-US"/>
+        </w:rPr>
+        <w:t>String</w:t>
+      </w:r>
+      <w:proofErr w:type="spellEnd"/>
+      <w:r>
+        <w:rPr>
+          <w:b/>
+          <w:bCs/>
+          <w:lang w:eastAsia="en-US"/>
+        </w:rPr>
+        <w:t>&gt;</w:t>
       </w:r>
       <w:r>
         <w:rPr>
@@ -7603,6 +7966,7 @@
         </w:rPr>
         <w:t xml:space="preserve"> et sera affichée dans la vue </w:t>
       </w:r>
+      <w:proofErr w:type="spellStart"/>
       <w:r>
         <w:rPr>
           <w:i/>
@@ -7611,6 +7975,7 @@
         </w:rPr>
         <w:t>Enigme.fxml</w:t>
       </w:r>
+      <w:proofErr w:type="spellEnd"/>
       <w:r>
         <w:rPr>
           <w:lang w:eastAsia="en-US"/>
@@ -7761,6 +8126,7 @@
         </w:rPr>
         <w:t xml:space="preserve">La classe </w:t>
       </w:r>
+      <w:proofErr w:type="spellStart"/>
       <w:r>
         <w:rPr>
           <w:b/>
@@ -7769,6 +8135,7 @@
         </w:rPr>
         <w:t>HorlogePiege</w:t>
       </w:r>
+      <w:proofErr w:type="spellEnd"/>
       <w:r>
         <w:rPr>
           <w:lang w:eastAsia="en-US"/>
@@ -7889,6 +8256,7 @@
         </w:rPr>
         <w:t xml:space="preserve">Une </w:t>
       </w:r>
+      <w:proofErr w:type="spellStart"/>
       <w:r>
         <w:rPr>
           <w:b/>
@@ -7897,6 +8265,7 @@
         </w:rPr>
         <w:t>PorteExtremite</w:t>
       </w:r>
+      <w:proofErr w:type="spellEnd"/>
       <w:r>
         <w:rPr>
           <w:lang w:eastAsia="en-US"/>
@@ -7939,6 +8308,7 @@
         </w:rPr>
         <w:t xml:space="preserve">qui va représenter les salles qu’elle lie. C’est le seul élément du jeu qui possède une </w:t>
       </w:r>
+      <w:proofErr w:type="spellStart"/>
       <w:r>
         <w:rPr>
           <w:b/>
@@ -7947,12 +8317,14 @@
         </w:rPr>
         <w:t>ImageView</w:t>
       </w:r>
+      <w:proofErr w:type="spellEnd"/>
       <w:r>
         <w:rPr>
           <w:lang w:eastAsia="en-US"/>
         </w:rPr>
         <w:t xml:space="preserve"> égal à </w:t>
       </w:r>
+      <w:proofErr w:type="spellStart"/>
       <w:r>
         <w:rPr>
           <w:i/>
@@ -7961,6 +8333,7 @@
         </w:rPr>
         <w:t>null</w:t>
       </w:r>
+      <w:proofErr w:type="spellEnd"/>
       <w:r>
         <w:rPr>
           <w:lang w:eastAsia="en-US"/>
@@ -7981,6 +8354,7 @@
         </w:rPr>
         <w:t xml:space="preserve">Une </w:t>
       </w:r>
+      <w:proofErr w:type="spellStart"/>
       <w:r>
         <w:rPr>
           <w:b/>
@@ -7989,12 +8363,14 @@
         </w:rPr>
         <w:t>PorteMurale</w:t>
       </w:r>
+      <w:proofErr w:type="spellEnd"/>
       <w:r>
         <w:rPr>
           <w:lang w:eastAsia="en-US"/>
         </w:rPr>
         <w:t xml:space="preserve"> hérite de la classe </w:t>
       </w:r>
+      <w:proofErr w:type="spellStart"/>
       <w:r>
         <w:rPr>
           <w:b/>
@@ -8003,19 +8379,30 @@
         </w:rPr>
         <w:t>PorteExtremite</w:t>
       </w:r>
+      <w:proofErr w:type="spellEnd"/>
       <w:r>
         <w:rPr>
           <w:lang w:eastAsia="en-US"/>
         </w:rPr>
         <w:t xml:space="preserve">, elle en revanche, possède deux </w:t>
       </w:r>
+      <w:proofErr w:type="spellStart"/>
       <w:r>
         <w:rPr>
           <w:b/>
           <w:bCs/>
           <w:lang w:eastAsia="en-US"/>
         </w:rPr>
-        <w:t>ImageView </w:t>
+        <w:t>ImageView</w:t>
+      </w:r>
+      <w:proofErr w:type="spellEnd"/>
+      <w:r>
+        <w:rPr>
+          <w:b/>
+          <w:bCs/>
+          <w:lang w:eastAsia="en-US"/>
+        </w:rPr>
+        <w:t> </w:t>
       </w:r>
       <w:r>
         <w:rPr>
@@ -8059,6 +8446,7 @@
         </w:rPr>
         <w:t xml:space="preserve"> possède une </w:t>
       </w:r>
+      <w:proofErr w:type="spellStart"/>
       <w:r>
         <w:rPr>
           <w:b/>
@@ -8067,6 +8455,7 @@
         </w:rPr>
         <w:t>ArrayList</w:t>
       </w:r>
+      <w:proofErr w:type="spellEnd"/>
       <w:r>
         <w:rPr>
           <w:lang w:eastAsia="en-US"/>
@@ -8131,6 +8520,7 @@
         </w:rPr>
         <w:t xml:space="preserve"> possède une </w:t>
       </w:r>
+      <w:proofErr w:type="spellStart"/>
       <w:r>
         <w:rPr>
           <w:b/>
@@ -8139,6 +8529,7 @@
         </w:rPr>
         <w:t>ObservableList</w:t>
       </w:r>
+      <w:proofErr w:type="spellEnd"/>
       <w:r>
         <w:rPr>
           <w:lang w:eastAsia="en-US"/>
@@ -8200,11 +8591,13 @@
           <w:bCs/>
         </w:rPr>
       </w:pPr>
-      <w:bookmarkStart w:id="19" w:name="_Toc35782835"/>
+      <w:bookmarkStart w:id="32" w:name="_Toc35950761"/>
+      <w:bookmarkStart w:id="33" w:name="_Toc35950824"/>
       <w:r>
         <w:t>Les classes utilitaires</w:t>
       </w:r>
-      <w:bookmarkEnd w:id="19"/>
+      <w:bookmarkEnd w:id="32"/>
+      <w:bookmarkEnd w:id="33"/>
     </w:p>
     <w:p>
       <w:pPr>
@@ -8219,6 +8612,7 @@
         </w:rPr>
         <w:t xml:space="preserve">La classe </w:t>
       </w:r>
+      <w:proofErr w:type="spellStart"/>
       <w:r>
         <w:rPr>
           <w:b/>
@@ -8227,6 +8621,7 @@
         </w:rPr>
         <w:t>CompteARebours</w:t>
       </w:r>
+      <w:proofErr w:type="spellEnd"/>
       <w:r>
         <w:rPr>
           <w:lang w:eastAsia="en-US"/>
@@ -8255,6 +8650,7 @@
         </w:rPr>
         <w:t xml:space="preserve">C’est dans la classe </w:t>
       </w:r>
+      <w:proofErr w:type="spellStart"/>
       <w:r>
         <w:rPr>
           <w:b/>
@@ -8263,6 +8659,7 @@
         </w:rPr>
         <w:t>AnalyseFichierEnigmeUtil</w:t>
       </w:r>
+      <w:proofErr w:type="spellEnd"/>
       <w:r>
         <w:rPr>
           <w:lang w:eastAsia="en-US"/>
@@ -8283,6 +8680,7 @@
         </w:rPr>
         <w:t xml:space="preserve">Nous avons un fichier JSON qui répertorie chaque texte pour tous les types de dialogues pour chaque </w:t>
       </w:r>
+      <w:proofErr w:type="spellStart"/>
       <w:r>
         <w:rPr>
           <w:b/>
@@ -8291,12 +8689,14 @@
         </w:rPr>
         <w:t>PersonnageNonJoueur</w:t>
       </w:r>
+      <w:proofErr w:type="spellEnd"/>
       <w:r>
         <w:rPr>
           <w:lang w:eastAsia="en-US"/>
         </w:rPr>
         <w:t xml:space="preserve">. Cette classe qui ne peut être instanciée puisque son constructeur est privé, possède une méthode publique statique pour initialiser le dialogue pour un </w:t>
       </w:r>
+      <w:proofErr w:type="spellStart"/>
       <w:r>
         <w:rPr>
           <w:b/>
@@ -8305,12 +8705,14 @@
         </w:rPr>
         <w:t>PersonnageNonJoueur</w:t>
       </w:r>
+      <w:proofErr w:type="spellEnd"/>
       <w:r>
         <w:rPr>
           <w:lang w:eastAsia="en-US"/>
         </w:rPr>
         <w:t xml:space="preserve"> et un </w:t>
       </w:r>
+      <w:proofErr w:type="spellStart"/>
       <w:r>
         <w:rPr>
           <w:b/>
@@ -8319,6 +8721,7 @@
         </w:rPr>
         <w:t>TypeDeDialogue</w:t>
       </w:r>
+      <w:proofErr w:type="spellEnd"/>
       <w:r>
         <w:rPr>
           <w:lang w:eastAsia="en-US"/>
@@ -8347,6 +8750,7 @@
         </w:rPr>
         <w:t xml:space="preserve">La classe </w:t>
       </w:r>
+      <w:proofErr w:type="spellStart"/>
       <w:r>
         <w:rPr>
           <w:b/>
@@ -8355,19 +8759,30 @@
         </w:rPr>
         <w:t>FinisseurDeJeu</w:t>
       </w:r>
+      <w:proofErr w:type="spellEnd"/>
       <w:r>
         <w:rPr>
           <w:lang w:eastAsia="en-US"/>
         </w:rPr>
         <w:t xml:space="preserve">, de même que </w:t>
       </w:r>
+      <w:proofErr w:type="spellStart"/>
       <w:r>
         <w:rPr>
           <w:b/>
           <w:bCs/>
           <w:lang w:eastAsia="en-US"/>
         </w:rPr>
-        <w:t xml:space="preserve">AnalyseFichierEnigmeUtil </w:t>
+        <w:t>AnalyseFichierEnigmeUtil</w:t>
+      </w:r>
+      <w:proofErr w:type="spellEnd"/>
+      <w:r>
+        <w:rPr>
+          <w:b/>
+          <w:bCs/>
+          <w:lang w:eastAsia="en-US"/>
+        </w:rPr>
+        <w:t xml:space="preserve"> </w:t>
       </w:r>
       <w:r>
         <w:rPr>
@@ -8416,6 +8831,7 @@
         </w:rPr>
         <w:t xml:space="preserve">eu. Nous avons adopté une autre solution, qui consiste à faire déplacer le personnage d’un point A à un point B et de faire une interaction avec un </w:t>
       </w:r>
+      <w:proofErr w:type="spellStart"/>
       <w:r>
         <w:rPr>
           <w:b/>
@@ -8424,6 +8840,7 @@
         </w:rPr>
         <w:t>PersonnageJoueur</w:t>
       </w:r>
+      <w:proofErr w:type="spellEnd"/>
       <w:r>
         <w:rPr>
           <w:lang w:eastAsia="en-US"/>
@@ -8463,21 +8880,25 @@
       <w:pPr>
         <w:pStyle w:val="Titre1"/>
       </w:pPr>
-      <w:bookmarkStart w:id="20" w:name="_Toc35782836"/>
+      <w:bookmarkStart w:id="34" w:name="_Toc35950762"/>
+      <w:bookmarkStart w:id="35" w:name="_Toc35950825"/>
       <w:r>
         <w:t>Gestion de projet</w:t>
       </w:r>
-      <w:bookmarkEnd w:id="20"/>
+      <w:bookmarkEnd w:id="34"/>
+      <w:bookmarkEnd w:id="35"/>
     </w:p>
     <w:p>
       <w:pPr>
         <w:pStyle w:val="Titre2"/>
       </w:pPr>
-      <w:bookmarkStart w:id="21" w:name="_Toc35782837"/>
+      <w:bookmarkStart w:id="36" w:name="_Toc35950763"/>
+      <w:bookmarkStart w:id="37" w:name="_Toc35950826"/>
       <w:r>
         <w:t>Répartition des taches</w:t>
       </w:r>
-      <w:bookmarkEnd w:id="21"/>
+      <w:bookmarkEnd w:id="36"/>
+      <w:bookmarkEnd w:id="37"/>
     </w:p>
     <w:p>
       <w:pPr>
@@ -8594,27 +9015,14 @@
             <w:r>
               <w:t xml:space="preserve">Figure </w:t>
             </w:r>
-            <w:r>
-              <w:fldChar w:fldCharType="begin"/>
-            </w:r>
-            <w:r>
-              <w:instrText xml:space="preserve"> SEQ Figure \* ARABIC </w:instrText>
-            </w:r>
-            <w:r>
-              <w:fldChar w:fldCharType="separate"/>
-            </w:r>
-            <w:r>
-              <w:rPr>
-                <w:noProof/>
-              </w:rPr>
-              <w:t>32</w:t>
-            </w:r>
-            <w:r>
-              <w:rPr>
-                <w:noProof/>
-              </w:rPr>
-              <w:fldChar w:fldCharType="end"/>
-            </w:r>
+            <w:fldSimple w:instr=" SEQ Figure \* ARABIC ">
+              <w:r>
+                <w:rPr>
+                  <w:noProof/>
+                </w:rPr>
+                <w:t>32</w:t>
+              </w:r>
+            </w:fldSimple>
             <w:r>
               <w:t xml:space="preserve"> : Liste des tâches à faire</w:t>
             </w:r>
@@ -8679,27 +9087,14 @@
             <w:r>
               <w:t xml:space="preserve">Figure </w:t>
             </w:r>
-            <w:r>
-              <w:fldChar w:fldCharType="begin"/>
-            </w:r>
-            <w:r>
-              <w:instrText xml:space="preserve"> SEQ Figure \* ARABIC </w:instrText>
-            </w:r>
-            <w:r>
-              <w:fldChar w:fldCharType="separate"/>
-            </w:r>
-            <w:r>
-              <w:rPr>
-                <w:noProof/>
-              </w:rPr>
-              <w:t>33</w:t>
-            </w:r>
-            <w:r>
-              <w:rPr>
-                <w:noProof/>
-              </w:rPr>
-              <w:fldChar w:fldCharType="end"/>
-            </w:r>
+            <w:fldSimple w:instr=" SEQ Figure \* ARABIC ">
+              <w:r>
+                <w:rPr>
+                  <w:noProof/>
+                </w:rPr>
+                <w:t>33</w:t>
+              </w:r>
+            </w:fldSimple>
             <w:r>
               <w:t xml:space="preserve"> : Liste des tâches en cours</w:t>
             </w:r>
@@ -8772,27 +9167,14 @@
             <w:r>
               <w:t xml:space="preserve">Figure </w:t>
             </w:r>
-            <w:r>
-              <w:fldChar w:fldCharType="begin"/>
-            </w:r>
-            <w:r>
-              <w:instrText xml:space="preserve"> SEQ Figure \* ARABIC </w:instrText>
-            </w:r>
-            <w:r>
-              <w:fldChar w:fldCharType="separate"/>
-            </w:r>
-            <w:r>
-              <w:rPr>
-                <w:noProof/>
-              </w:rPr>
-              <w:t>34</w:t>
-            </w:r>
-            <w:r>
-              <w:rPr>
-                <w:noProof/>
-              </w:rPr>
-              <w:fldChar w:fldCharType="end"/>
-            </w:r>
+            <w:fldSimple w:instr=" SEQ Figure \* ARABIC ">
+              <w:r>
+                <w:rPr>
+                  <w:noProof/>
+                </w:rPr>
+                <w:t>34</w:t>
+              </w:r>
+            </w:fldSimple>
             <w:r>
               <w:t xml:space="preserve"> : Liste des tâches terminées</w:t>
             </w:r>
@@ -8825,11 +9207,13 @@
       <w:pPr>
         <w:pStyle w:val="Titre2"/>
       </w:pPr>
-      <w:bookmarkStart w:id="22" w:name="_Toc35782838"/>
+      <w:bookmarkStart w:id="38" w:name="_Toc35950764"/>
+      <w:bookmarkStart w:id="39" w:name="_Toc35950827"/>
       <w:r>
         <w:t>Gestionnaire de version</w:t>
       </w:r>
-      <w:bookmarkEnd w:id="22"/>
+      <w:bookmarkEnd w:id="38"/>
+      <w:bookmarkEnd w:id="39"/>
     </w:p>
     <w:p>
       <w:pPr>
@@ -8928,27 +9312,14 @@
       <w:r>
         <w:t xml:space="preserve">Figure </w:t>
       </w:r>
-      <w:r>
-        <w:fldChar w:fldCharType="begin"/>
-      </w:r>
-      <w:r>
-        <w:instrText xml:space="preserve"> SEQ Figure \* ARABIC </w:instrText>
-      </w:r>
-      <w:r>
-        <w:fldChar w:fldCharType="separate"/>
-      </w:r>
-      <w:r>
-        <w:rPr>
-          <w:noProof/>
-        </w:rPr>
-        <w:t>35</w:t>
-      </w:r>
-      <w:r>
-        <w:rPr>
-          <w:noProof/>
-        </w:rPr>
-        <w:fldChar w:fldCharType="end"/>
-      </w:r>
+      <w:fldSimple w:instr=" SEQ Figure \* ARABIC ">
+        <w:r>
+          <w:rPr>
+            <w:noProof/>
+          </w:rPr>
+          <w:t>35</w:t>
+        </w:r>
+      </w:fldSimple>
       <w:r>
         <w:t xml:space="preserve"> : État des deux branches durant le projet</w:t>
       </w:r>
@@ -8985,11 +9356,13 @@
       <w:pPr>
         <w:pStyle w:val="Titre1"/>
       </w:pPr>
-      <w:bookmarkStart w:id="23" w:name="_Toc35782839"/>
+      <w:bookmarkStart w:id="40" w:name="_Toc35950765"/>
+      <w:bookmarkStart w:id="41" w:name="_Toc35950828"/>
       <w:r>
         <w:t>Conclusion</w:t>
       </w:r>
-      <w:bookmarkEnd w:id="23"/>
+      <w:bookmarkEnd w:id="40"/>
+      <w:bookmarkEnd w:id="41"/>
     </w:p>
     <w:p>
       <w:pPr>
@@ -9091,12 +9464,14 @@
       <w:pPr>
         <w:pStyle w:val="Titre1"/>
       </w:pPr>
-      <w:bookmarkStart w:id="24" w:name="_Toc35782840"/>
+      <w:bookmarkStart w:id="42" w:name="_Toc35950766"/>
+      <w:bookmarkStart w:id="43" w:name="_Toc35950829"/>
       <w:r>
         <w:lastRenderedPageBreak/>
         <w:t>Annexes</w:t>
       </w:r>
-      <w:bookmarkEnd w:id="24"/>
+      <w:bookmarkEnd w:id="42"/>
+      <w:bookmarkEnd w:id="43"/>
     </w:p>
     <w:p>
       <w:pPr>
@@ -9120,16 +9495,26 @@
     </w:p>
     <w:p>
       <w:pPr>
-        <w:pStyle w:val="Titre3"/>
-      </w:pPr>
-      <w:r>
-        <w:t>Diagramme UML globale d’origine</w:t>
-      </w:r>
+        <w:pStyle w:val="Titre2"/>
+      </w:pPr>
+      <w:bookmarkStart w:id="44" w:name="_Toc35950767"/>
+      <w:bookmarkStart w:id="45" w:name="_Toc35950830"/>
+      <w:r>
+        <w:t xml:space="preserve">Diagramme </w:t>
+      </w:r>
+      <w:proofErr w:type="spellStart"/>
+      <w:r>
+        <w:t>UML</w:t>
+      </w:r>
+      <w:proofErr w:type="spellEnd"/>
+      <w:r>
+        <w:t xml:space="preserve"> globale d’origine</w:t>
+      </w:r>
+      <w:bookmarkEnd w:id="44"/>
+      <w:bookmarkEnd w:id="45"/>
     </w:p>
     <w:p>
-      <w:pPr>
-        <w:pStyle w:val="Titre3"/>
-      </w:pPr>
+      <w:bookmarkStart w:id="46" w:name="_Toc35950768"/>
       <w:r>
         <w:rPr>
           <w:noProof/>
@@ -9183,6 +9568,7 @@
           </wp:inline>
         </w:drawing>
       </w:r>
+      <w:bookmarkEnd w:id="46"/>
     </w:p>
     <w:p>
       <w:pPr>
@@ -9219,17 +9605,27 @@
     </w:p>
     <w:p>
       <w:pPr>
-        <w:pStyle w:val="Titre3"/>
-      </w:pPr>
+        <w:pStyle w:val="Titre2"/>
+      </w:pPr>
+      <w:bookmarkStart w:id="47" w:name="_Toc35950769"/>
+      <w:bookmarkStart w:id="48" w:name="_Toc35950831"/>
       <w:r>
         <w:lastRenderedPageBreak/>
-        <w:t>Diagramme UML finale</w:t>
-      </w:r>
+        <w:t xml:space="preserve">Diagramme </w:t>
+      </w:r>
+      <w:proofErr w:type="spellStart"/>
+      <w:r>
+        <w:t>UML</w:t>
+      </w:r>
+      <w:proofErr w:type="spellEnd"/>
+      <w:r>
+        <w:t xml:space="preserve"> finale</w:t>
+      </w:r>
+      <w:bookmarkEnd w:id="47"/>
+      <w:bookmarkEnd w:id="48"/>
     </w:p>
     <w:p>
-      <w:pPr>
-        <w:pStyle w:val="Titre3"/>
-      </w:pPr>
+      <w:bookmarkStart w:id="49" w:name="_Toc35950770"/>
       <w:r>
         <w:rPr>
           <w:noProof/>
@@ -9276,6 +9672,7 @@
           </wp:inline>
         </w:drawing>
       </w:r>
+      <w:bookmarkEnd w:id="49"/>
     </w:p>
     <w:p>
       <w:pPr>
@@ -9293,7 +9690,15 @@
         </w:r>
       </w:fldSimple>
       <w:r>
-        <w:t xml:space="preserve"> : Diagramme UML finale</w:t>
+        <w:t xml:space="preserve"> : Diagramme </w:t>
+      </w:r>
+      <w:proofErr w:type="spellStart"/>
+      <w:r>
+        <w:t>UML</w:t>
+      </w:r>
+      <w:proofErr w:type="spellEnd"/>
+      <w:r>
+        <w:t xml:space="preserve"> finale</w:t>
       </w:r>
     </w:p>
     <w:p>
@@ -9321,11 +9726,15 @@
     </w:p>
     <w:p>
       <w:pPr>
-        <w:pStyle w:val="Titre2"/>
-      </w:pPr>
-      <w:r>
-        <w:t>Bibliographie</w:t>
-      </w:r>
+        <w:pStyle w:val="Titre1"/>
+      </w:pPr>
+      <w:bookmarkStart w:id="50" w:name="_Toc35950771"/>
+      <w:bookmarkStart w:id="51" w:name="_Toc35950832"/>
+      <w:r>
+        <w:t>Sitographie</w:t>
+      </w:r>
+      <w:bookmarkEnd w:id="50"/>
+      <w:bookmarkEnd w:id="51"/>
     </w:p>
     <w:p>
       <w:pPr>
@@ -9341,12 +9750,653 @@
           <w:lang w:eastAsia="en-US"/>
         </w:rPr>
       </w:pPr>
+      <w:r>
+        <w:rPr>
+          <w:lang w:val="en-US" w:eastAsia="en-US"/>
+        </w:rPr>
+        <w:t xml:space="preserve">2d Sprite Ghost PNG Image. </w:t>
+      </w:r>
+      <w:r>
+        <w:rPr>
+          <w:lang w:eastAsia="en-US"/>
+        </w:rPr>
+        <w:t xml:space="preserve">(s. d.). Consulté le </w:t>
+      </w:r>
+      <w:r>
+        <w:rPr>
+          <w:lang w:eastAsia="en-US"/>
+        </w:rPr>
+        <w:t>16</w:t>
+      </w:r>
+      <w:r>
+        <w:rPr>
+          <w:lang w:eastAsia="en-US"/>
+        </w:rPr>
+        <w:t xml:space="preserve"> février 2020, à l’adresse </w:t>
+      </w:r>
+      <w:hyperlink r:id="rId48" w:history="1">
+        <w:r>
+          <w:rPr>
+            <w:rStyle w:val="Lienhypertexte"/>
+            <w:lang w:eastAsia="en-US"/>
+          </w:rPr>
+          <w:t>https://www.seekpng.com/ipng/u2w7i1t4i1o0o0e6_click-to-view-full-size-2d-sprite-ghost/</w:t>
+        </w:r>
+      </w:hyperlink>
+    </w:p>
+    <w:p>
+      <w:pPr>
+        <w:jc w:val="both"/>
+        <w:rPr>
+          <w:lang w:eastAsia="en-US"/>
+        </w:rPr>
+      </w:pPr>
+    </w:p>
+    <w:p>
+      <w:pPr>
+        <w:jc w:val="both"/>
+        <w:rPr>
+          <w:lang w:eastAsia="en-US"/>
+        </w:rPr>
+      </w:pPr>
+      <w:r>
+        <w:rPr>
+          <w:lang w:val="en-US" w:eastAsia="en-US"/>
+        </w:rPr>
+        <w:t xml:space="preserve">3d female sprite sheet </w:t>
+      </w:r>
+      <w:proofErr w:type="spellStart"/>
+      <w:r>
+        <w:rPr>
+          <w:lang w:val="en-US" w:eastAsia="en-US"/>
+        </w:rPr>
+        <w:t>png</w:t>
+      </w:r>
+      <w:proofErr w:type="spellEnd"/>
+      <w:r>
+        <w:rPr>
+          <w:lang w:val="en-US" w:eastAsia="en-US"/>
+        </w:rPr>
+        <w:t xml:space="preserve">. </w:t>
+      </w:r>
+      <w:r>
+        <w:rPr>
+          <w:lang w:eastAsia="en-US"/>
+        </w:rPr>
+        <w:t xml:space="preserve">(s. d.). Consulté le </w:t>
+      </w:r>
+      <w:r>
+        <w:rPr>
+          <w:lang w:eastAsia="en-US"/>
+        </w:rPr>
+        <w:t>12</w:t>
+      </w:r>
+      <w:r>
+        <w:rPr>
+          <w:lang w:eastAsia="en-US"/>
+        </w:rPr>
+        <w:t xml:space="preserve"> janvier 2020, à l’adresse </w:t>
+      </w:r>
+      <w:hyperlink r:id="rId49" w:history="1">
+        <w:r>
+          <w:rPr>
+            <w:rStyle w:val="Lienhypertexte"/>
+            <w:lang w:eastAsia="en-US"/>
+          </w:rPr>
+          <w:t>https://ya-webdesign.com/image/3d-female-sprite-sheet-png/850310.h</w:t>
+        </w:r>
+        <w:r>
+          <w:rPr>
+            <w:rStyle w:val="Lienhypertexte"/>
+            <w:lang w:eastAsia="en-US"/>
+          </w:rPr>
+          <w:t>t</w:t>
+        </w:r>
+        <w:r>
+          <w:rPr>
+            <w:rStyle w:val="Lienhypertexte"/>
+            <w:lang w:eastAsia="en-US"/>
+          </w:rPr>
+          <w:t>ml</w:t>
+        </w:r>
+      </w:hyperlink>
+    </w:p>
+    <w:p>
+      <w:pPr>
+        <w:jc w:val="both"/>
+        <w:rPr>
+          <w:lang w:eastAsia="en-US"/>
+        </w:rPr>
+      </w:pPr>
+    </w:p>
+    <w:p>
+      <w:pPr>
+        <w:jc w:val="both"/>
+        <w:rPr>
+          <w:lang w:eastAsia="en-US"/>
+        </w:rPr>
+      </w:pPr>
+      <w:proofErr w:type="spellStart"/>
+      <w:r>
+        <w:rPr>
+          <w:lang w:val="en-US" w:eastAsia="en-US"/>
+        </w:rPr>
+        <w:t>Dreamstime</w:t>
+      </w:r>
+      <w:proofErr w:type="spellEnd"/>
+      <w:r>
+        <w:rPr>
+          <w:lang w:val="en-US" w:eastAsia="en-US"/>
+        </w:rPr>
+        <w:t xml:space="preserve">. (s. d.). Vector pixel art weapon spear. </w:t>
+      </w:r>
+      <w:proofErr w:type="spellStart"/>
+      <w:r>
+        <w:rPr>
+          <w:lang w:eastAsia="en-US"/>
+        </w:rPr>
+        <w:t>Isolated</w:t>
+      </w:r>
+      <w:proofErr w:type="spellEnd"/>
+      <w:r>
+        <w:rPr>
+          <w:lang w:eastAsia="en-US"/>
+        </w:rPr>
+        <w:t xml:space="preserve">. Consulté le </w:t>
+      </w:r>
+      <w:r>
+        <w:rPr>
+          <w:lang w:eastAsia="en-US"/>
+        </w:rPr>
+        <w:t>16</w:t>
+      </w:r>
+      <w:r>
+        <w:rPr>
+          <w:lang w:eastAsia="en-US"/>
+        </w:rPr>
+        <w:t xml:space="preserve"> février 2020, à l’adresse </w:t>
+      </w:r>
+      <w:hyperlink r:id="rId50" w:history="1">
+        <w:r>
+          <w:rPr>
+            <w:rStyle w:val="Lienhypertexte"/>
+            <w:lang w:eastAsia="en-US"/>
+          </w:rPr>
+          <w:t>https://www.dreamstime.com/illustration/pixel-art-icon-spear.html</w:t>
+        </w:r>
+      </w:hyperlink>
+    </w:p>
+    <w:p>
+      <w:pPr>
+        <w:jc w:val="both"/>
+        <w:rPr>
+          <w:lang w:eastAsia="en-US"/>
+        </w:rPr>
+      </w:pPr>
+    </w:p>
+    <w:p>
+      <w:pPr>
+        <w:jc w:val="both"/>
+        <w:rPr>
+          <w:lang w:eastAsia="en-US"/>
+        </w:rPr>
+      </w:pPr>
+      <w:r>
+        <w:rPr>
+          <w:lang w:val="en-US" w:eastAsia="en-US"/>
+        </w:rPr>
+        <w:t xml:space="preserve">Eklund, S. (2014, </w:t>
+      </w:r>
+      <w:proofErr w:type="spellStart"/>
+      <w:r>
+        <w:rPr>
+          <w:lang w:val="en-US" w:eastAsia="en-US"/>
+        </w:rPr>
+        <w:t>août</w:t>
+      </w:r>
+      <w:proofErr w:type="spellEnd"/>
+      <w:r>
+        <w:rPr>
+          <w:lang w:val="en-US" w:eastAsia="en-US"/>
+        </w:rPr>
+        <w:t xml:space="preserve"> 6). 2D Level Game. </w:t>
+      </w:r>
+      <w:r>
+        <w:rPr>
+          <w:lang w:eastAsia="en-US"/>
+        </w:rPr>
+        <w:t xml:space="preserve">Consulté le </w:t>
+      </w:r>
+      <w:r>
+        <w:rPr>
+          <w:lang w:eastAsia="en-US"/>
+        </w:rPr>
+        <w:t>16</w:t>
+      </w:r>
+      <w:r>
+        <w:rPr>
+          <w:lang w:eastAsia="en-US"/>
+        </w:rPr>
+        <w:t xml:space="preserve"> février 2020, à l’adresse </w:t>
+      </w:r>
+      <w:hyperlink r:id="rId51" w:history="1">
+        <w:r>
+          <w:rPr>
+            <w:rStyle w:val="Lienhypertexte"/>
+            <w:lang w:eastAsia="en-US"/>
+          </w:rPr>
+          <w:t>https://blog.indiumgames.fi/2014/08/06/creating-level-2d-game/</w:t>
+        </w:r>
+      </w:hyperlink>
+    </w:p>
+    <w:p>
+      <w:pPr>
+        <w:jc w:val="both"/>
+        <w:rPr>
+          <w:lang w:eastAsia="en-US"/>
+        </w:rPr>
+      </w:pPr>
+    </w:p>
+    <w:p>
+      <w:pPr>
+        <w:jc w:val="both"/>
+        <w:rPr>
+          <w:lang w:eastAsia="en-US"/>
+        </w:rPr>
+      </w:pPr>
+      <w:proofErr w:type="spellStart"/>
+      <w:r>
+        <w:rPr>
+          <w:lang w:val="en-US" w:eastAsia="en-US"/>
+        </w:rPr>
+        <w:t>Hylian</w:t>
+      </w:r>
+      <w:proofErr w:type="spellEnd"/>
+      <w:r>
+        <w:rPr>
+          <w:lang w:val="en-US" w:eastAsia="en-US"/>
+        </w:rPr>
+        <w:t xml:space="preserve"> Shield - Zelda, not a pattern yet, but easy enough to convert | Pixel art. </w:t>
+      </w:r>
+      <w:r>
+        <w:rPr>
+          <w:lang w:eastAsia="en-US"/>
+        </w:rPr>
+        <w:t xml:space="preserve">(s. d.). Consulté le </w:t>
+      </w:r>
+      <w:r>
+        <w:rPr>
+          <w:lang w:eastAsia="en-US"/>
+        </w:rPr>
+        <w:t>12</w:t>
+      </w:r>
+      <w:r>
+        <w:rPr>
+          <w:lang w:eastAsia="en-US"/>
+        </w:rPr>
+        <w:t xml:space="preserve"> janvier 2020, à l’adresse </w:t>
+      </w:r>
+      <w:hyperlink r:id="rId52" w:history="1">
+        <w:r>
+          <w:rPr>
+            <w:rStyle w:val="Lienhypertexte"/>
+            <w:lang w:eastAsia="en-US"/>
+          </w:rPr>
+          <w:t>https://www.pinterest.fr/pin/71705819043802061/</w:t>
+        </w:r>
+      </w:hyperlink>
+    </w:p>
+    <w:p>
+      <w:pPr>
+        <w:jc w:val="both"/>
+        <w:rPr>
+          <w:lang w:eastAsia="en-US"/>
+        </w:rPr>
+      </w:pPr>
+    </w:p>
+    <w:p>
+      <w:pPr>
+        <w:jc w:val="both"/>
+        <w:rPr>
+          <w:lang w:eastAsia="en-US"/>
+        </w:rPr>
+      </w:pPr>
+      <w:r>
+        <w:rPr>
+          <w:lang w:val="en-US" w:eastAsia="en-US"/>
+        </w:rPr>
+        <w:t xml:space="preserve">M. (s. d.). Set of weapon icons in perfect pixel art style. </w:t>
+      </w:r>
+      <w:proofErr w:type="spellStart"/>
+      <w:r>
+        <w:rPr>
+          <w:lang w:eastAsia="en-US"/>
+        </w:rPr>
+        <w:t>Sword</w:t>
+      </w:r>
+      <w:proofErr w:type="spellEnd"/>
+      <w:r>
+        <w:rPr>
+          <w:lang w:eastAsia="en-US"/>
+        </w:rPr>
+        <w:t xml:space="preserve">, </w:t>
+      </w:r>
+      <w:proofErr w:type="spellStart"/>
+      <w:r>
+        <w:rPr>
+          <w:lang w:eastAsia="en-US"/>
+        </w:rPr>
+        <w:t>knife</w:t>
+      </w:r>
+      <w:proofErr w:type="spellEnd"/>
+      <w:r>
+        <w:rPr>
+          <w:lang w:eastAsia="en-US"/>
+        </w:rPr>
+        <w:t xml:space="preserve">, </w:t>
+      </w:r>
+      <w:proofErr w:type="spellStart"/>
+      <w:r>
+        <w:rPr>
+          <w:lang w:eastAsia="en-US"/>
+        </w:rPr>
+        <w:t>dagger</w:t>
+      </w:r>
+      <w:proofErr w:type="spellEnd"/>
+      <w:r>
+        <w:rPr>
+          <w:lang w:eastAsia="en-US"/>
+        </w:rPr>
+        <w:t xml:space="preserve">,... Consulté le </w:t>
+      </w:r>
+      <w:r>
+        <w:rPr>
+          <w:lang w:eastAsia="en-US"/>
+        </w:rPr>
+        <w:t>16</w:t>
+      </w:r>
+      <w:r>
+        <w:rPr>
+          <w:lang w:eastAsia="en-US"/>
+        </w:rPr>
+        <w:t xml:space="preserve"> février 2020, à l’adresse </w:t>
+      </w:r>
+      <w:hyperlink r:id="rId53" w:history="1">
+        <w:r>
+          <w:rPr>
+            <w:rStyle w:val="Lienhypertexte"/>
+            <w:lang w:eastAsia="en-US"/>
+          </w:rPr>
+          <w:t>https://www.istockphoto.com/fr/vectoriel/ensemble-dic%C3%B4nes-darmes-dans-le-style-pixel-gm921312570-253041534</w:t>
+        </w:r>
+      </w:hyperlink>
+    </w:p>
+    <w:p>
+      <w:pPr>
+        <w:jc w:val="both"/>
+        <w:rPr>
+          <w:lang w:eastAsia="en-US"/>
+        </w:rPr>
+      </w:pPr>
+    </w:p>
+    <w:p>
+      <w:pPr>
+        <w:jc w:val="both"/>
+        <w:rPr>
+          <w:lang w:eastAsia="en-US"/>
+        </w:rPr>
+      </w:pPr>
+      <w:r>
+        <w:rPr>
+          <w:lang w:eastAsia="en-US"/>
+        </w:rPr>
+        <w:t xml:space="preserve">Pixel </w:t>
+      </w:r>
+      <w:proofErr w:type="spellStart"/>
+      <w:r>
+        <w:rPr>
+          <w:lang w:eastAsia="en-US"/>
+        </w:rPr>
+        <w:t>swords</w:t>
+      </w:r>
+      <w:proofErr w:type="spellEnd"/>
+      <w:r>
+        <w:rPr>
+          <w:lang w:eastAsia="en-US"/>
+        </w:rPr>
+        <w:t xml:space="preserve">. (s. d.). Consulté le </w:t>
+      </w:r>
+      <w:r>
+        <w:rPr>
+          <w:lang w:eastAsia="en-US"/>
+        </w:rPr>
+        <w:t xml:space="preserve">16 </w:t>
+      </w:r>
+      <w:proofErr w:type="spellStart"/>
+      <w:r>
+        <w:rPr>
+          <w:lang w:eastAsia="en-US"/>
+        </w:rPr>
+        <w:t>fevrier</w:t>
+      </w:r>
+      <w:proofErr w:type="spellEnd"/>
+      <w:r>
+        <w:rPr>
+          <w:lang w:eastAsia="en-US"/>
+        </w:rPr>
+        <w:t xml:space="preserve"> 2020, à l’adresse </w:t>
+      </w:r>
+      <w:hyperlink r:id="rId54" w:history="1">
+        <w:r>
+          <w:rPr>
+            <w:rStyle w:val="Lienhypertexte"/>
+            <w:lang w:eastAsia="en-US"/>
+          </w:rPr>
+          <w:t>https://www.dreamstime.com/illustration/pixel-swords.html</w:t>
+        </w:r>
+      </w:hyperlink>
+    </w:p>
+    <w:p>
+      <w:pPr>
+        <w:jc w:val="both"/>
+        <w:rPr>
+          <w:lang w:eastAsia="en-US"/>
+        </w:rPr>
+      </w:pPr>
+    </w:p>
+    <w:p>
+      <w:pPr>
+        <w:jc w:val="both"/>
+        <w:rPr>
+          <w:lang w:eastAsia="en-US"/>
+        </w:rPr>
+      </w:pPr>
+      <w:r>
+        <w:rPr>
+          <w:lang w:eastAsia="en-US"/>
+        </w:rPr>
+        <w:t xml:space="preserve">Sprite </w:t>
+      </w:r>
+      <w:proofErr w:type="spellStart"/>
+      <w:r>
+        <w:rPr>
+          <w:lang w:eastAsia="en-US"/>
+        </w:rPr>
+        <w:t>Sheet</w:t>
+      </w:r>
+      <w:proofErr w:type="spellEnd"/>
+      <w:r>
+        <w:rPr>
+          <w:lang w:eastAsia="en-US"/>
+        </w:rPr>
+        <w:t xml:space="preserve">. (s. d.). Consulté le </w:t>
+      </w:r>
+      <w:r>
+        <w:rPr>
+          <w:lang w:eastAsia="en-US"/>
+        </w:rPr>
+        <w:t>16</w:t>
+      </w:r>
+      <w:r>
+        <w:rPr>
+          <w:lang w:eastAsia="en-US"/>
+        </w:rPr>
+        <w:t xml:space="preserve"> février 2020, à l’adresse </w:t>
+      </w:r>
+      <w:hyperlink r:id="rId55" w:history="1">
+        <w:r>
+          <w:rPr>
+            <w:rStyle w:val="Lienhypertexte"/>
+            <w:lang w:eastAsia="en-US"/>
+          </w:rPr>
+          <w:t>https://forums.rpgmakerweb.com/index.php?threads/need-help-identifying-sprite-sheet.93574/</w:t>
+        </w:r>
+      </w:hyperlink>
+    </w:p>
+    <w:p>
+      <w:pPr>
+        <w:jc w:val="both"/>
+        <w:rPr>
+          <w:lang w:eastAsia="en-US"/>
+        </w:rPr>
+      </w:pPr>
+    </w:p>
+    <w:p>
+      <w:pPr>
+        <w:jc w:val="both"/>
+        <w:rPr>
+          <w:lang w:eastAsia="en-US"/>
+        </w:rPr>
+      </w:pPr>
+      <w:r>
+        <w:rPr>
+          <w:lang w:val="en-US" w:eastAsia="en-US"/>
+        </w:rPr>
+        <w:t xml:space="preserve">Wizard Sprite by </w:t>
+      </w:r>
+      <w:proofErr w:type="spellStart"/>
+      <w:r>
+        <w:rPr>
+          <w:lang w:val="en-US" w:eastAsia="en-US"/>
+        </w:rPr>
+        <w:t>Rienquish</w:t>
+      </w:r>
+      <w:proofErr w:type="spellEnd"/>
+      <w:r>
+        <w:rPr>
+          <w:lang w:val="en-US" w:eastAsia="en-US"/>
+        </w:rPr>
+        <w:t xml:space="preserve"> on. </w:t>
+      </w:r>
+      <w:r>
+        <w:rPr>
+          <w:lang w:eastAsia="en-US"/>
+        </w:rPr>
+        <w:t xml:space="preserve">(s. d.). Consulté le </w:t>
+      </w:r>
+      <w:r>
+        <w:rPr>
+          <w:lang w:eastAsia="en-US"/>
+        </w:rPr>
+        <w:t>12 janvier</w:t>
+      </w:r>
+      <w:r>
+        <w:rPr>
+          <w:lang w:eastAsia="en-US"/>
+        </w:rPr>
+        <w:t xml:space="preserve"> 2020, à l’adresse </w:t>
+      </w:r>
+      <w:hyperlink r:id="rId56" w:history="1">
+        <w:r>
+          <w:rPr>
+            <w:rStyle w:val="Lienhypertexte"/>
+            <w:lang w:eastAsia="en-US"/>
+          </w:rPr>
+          <w:t>https://www.deviantart.com/rienquish/art/Wizard-Sprite-593011638</w:t>
+        </w:r>
+      </w:hyperlink>
+    </w:p>
+    <w:p>
+      <w:pPr>
+        <w:jc w:val="both"/>
+        <w:rPr>
+          <w:lang w:eastAsia="en-US"/>
+        </w:rPr>
+      </w:pPr>
+    </w:p>
+    <w:p>
+      <w:pPr>
+        <w:jc w:val="both"/>
+        <w:rPr>
+          <w:lang w:eastAsia="en-US"/>
+        </w:rPr>
+      </w:pPr>
+      <w:r>
+        <w:rPr>
+          <w:lang w:val="en-US" w:eastAsia="en-US"/>
+        </w:rPr>
+        <w:t xml:space="preserve">Google Code Archive - Long-term storage for Google Code Project Hosting. </w:t>
+      </w:r>
+      <w:r>
+        <w:rPr>
+          <w:lang w:eastAsia="en-US"/>
+        </w:rPr>
+        <w:t xml:space="preserve">(s. d.). Consulté le 20 février 2020, à l’adresse </w:t>
+      </w:r>
+      <w:hyperlink r:id="rId57" w:history="1">
+        <w:r>
+          <w:rPr>
+            <w:rStyle w:val="Lienhypertexte"/>
+            <w:lang w:eastAsia="en-US"/>
+          </w:rPr>
+          <w:t>https://code.google.com/archive/p/json-simple/</w:t>
+        </w:r>
+      </w:hyperlink>
+    </w:p>
+    <w:p>
+      <w:pPr>
+        <w:jc w:val="both"/>
+        <w:rPr>
+          <w:lang w:eastAsia="en-US"/>
+        </w:rPr>
+      </w:pPr>
+    </w:p>
+    <w:p>
+      <w:pPr>
+        <w:jc w:val="both"/>
+        <w:rPr>
+          <w:lang w:eastAsia="en-US"/>
+        </w:rPr>
+      </w:pPr>
+      <w:proofErr w:type="spellStart"/>
+      <w:r>
+        <w:rPr>
+          <w:lang w:eastAsia="en-US"/>
+        </w:rPr>
+        <w:t>JavaFX</w:t>
+      </w:r>
+      <w:proofErr w:type="spellEnd"/>
+      <w:r>
+        <w:rPr>
+          <w:lang w:eastAsia="en-US"/>
+        </w:rPr>
+        <w:t xml:space="preserve">. (s. d.). Consulté le 1 janvier 2020, à l’adresse </w:t>
+      </w:r>
+      <w:hyperlink r:id="rId58" w:history="1">
+        <w:r>
+          <w:rPr>
+            <w:rStyle w:val="Lienhypertexte"/>
+            <w:lang w:eastAsia="en-US"/>
+          </w:rPr>
+          <w:t>https://openjfx.io/</w:t>
+        </w:r>
+      </w:hyperlink>
     </w:p>
     <w:sectPr>
-      <w:headerReference w:type="default" r:id="rId48"/>
-      <w:footerReference w:type="default" r:id="rId49"/>
-      <w:headerReference w:type="first" r:id="rId50"/>
-      <w:footerReference w:type="first" r:id="rId51"/>
+      <w:headerReference w:type="default" r:id="rId59"/>
+      <w:footerReference w:type="default" r:id="rId60"/>
+      <w:headerReference w:type="first" r:id="rId61"/>
+      <w:footerReference w:type="first" r:id="rId62"/>
       <w:pgSz w:w="11906" w:h="16838"/>
       <w:pgMar w:top="1588" w:right="1191" w:bottom="1474" w:left="1814" w:header="624" w:footer="510" w:gutter="0"/>
       <w:pgNumType w:start="1"/>
@@ -9387,7 +10437,6 @@
         <w:docPartUnique/>
       </w:docPartObj>
     </w:sdtPr>
-    <w:sdtEndPr/>
     <w:sdtContent>
       <w:p>
         <w:pPr>
@@ -9614,7 +10663,6 @@
         <w:docPartUnique/>
       </w:docPartObj>
     </w:sdtPr>
-    <w:sdtEndPr/>
     <w:sdtContent>
       <w:p>
         <w:pPr>
@@ -16788,6 +17836,30 @@
       </w:tcPr>
     </w:tblStylePr>
   </w:style>
+  <w:style w:type="character" w:styleId="Mentionnonrsolue">
+    <w:name w:val="Unresolved Mention"/>
+    <w:basedOn w:val="Policepardfaut"/>
+    <w:uiPriority w:val="99"/>
+    <w:semiHidden/>
+    <w:unhideWhenUsed/>
+    <w:rsid w:val="00970D40"/>
+    <w:rPr>
+      <w:color w:val="605E5C"/>
+      <w:shd w:val="clear" w:color="auto" w:fill="E1DFDD"/>
+    </w:rPr>
+  </w:style>
+  <w:style w:type="character" w:styleId="Lienhypertextesuivivisit">
+    <w:name w:val="FollowedHyperlink"/>
+    <w:basedOn w:val="Policepardfaut"/>
+    <w:uiPriority w:val="99"/>
+    <w:semiHidden/>
+    <w:unhideWhenUsed/>
+    <w:rsid w:val="00970D40"/>
+    <w:rPr>
+      <w:color w:val="954F72" w:themeColor="followedHyperlink"/>
+      <w:u w:val="single"/>
+    </w:rPr>
+  </w:style>
 </w:styles>
 </file>
 
@@ -17080,7 +18152,7 @@
 </file>
 
 <file path=customXml/itemProps1.xml><?xml version="1.0" encoding="utf-8"?>
-<ds:datastoreItem xmlns:ds="http://schemas.openxmlformats.org/officeDocument/2006/customXml" ds:itemID="{40E3097A-6A5D-44CD-B0F6-938F17DA2E21}">
+<ds:datastoreItem xmlns:ds="http://schemas.openxmlformats.org/officeDocument/2006/customXml" ds:itemID="{220A9EF9-6E8E-4EB1-8AD7-7627689D269A}">
   <ds:schemaRefs>
     <ds:schemaRef ds:uri="http://schemas.openxmlformats.org/officeDocument/2006/bibliography"/>
   </ds:schemaRefs>

</xml_diff>

<commit_message>
Ajout de la section des tests au document, vérification des fautes d'orthographes et de la formulation
</commit_message>
<xml_diff>
--- a/Documentation/Rendu/2020_rendu.docx
+++ b/Documentation/Rendu/2020_rendu.docx
@@ -34,7 +34,7 @@
       </w:pPr>
       <w:bookmarkStart w:id="1" w:name="_Toc26624302"/>
       <w:bookmarkStart w:id="2" w:name="_Toc35950748"/>
-      <w:bookmarkStart w:id="3" w:name="_Toc35950811"/>
+      <w:bookmarkStart w:id="3" w:name="_Toc36305116"/>
       <w:r>
         <w:rPr>
           <w:sz w:val="56"/>
@@ -331,7 +331,7 @@
         <w:pStyle w:val="Titre1"/>
       </w:pPr>
       <w:bookmarkStart w:id="7" w:name="_Toc35950749"/>
-      <w:bookmarkStart w:id="8" w:name="_Toc35950812"/>
+      <w:bookmarkStart w:id="8" w:name="_Toc36305117"/>
       <w:r>
         <w:t xml:space="preserve">Gestionnaire de </w:t>
       </w:r>
@@ -784,13 +784,8 @@
               <w:jc w:val="center"/>
             </w:pPr>
             <w:r>
-              <w:t xml:space="preserve">Luca </w:t>
-            </w:r>
-            <w:proofErr w:type="spellStart"/>
-            <w:r>
-              <w:t>BEVILACQUA</w:t>
-            </w:r>
-            <w:proofErr w:type="spellEnd"/>
+              <w:t>Luca BEVILACQUA</w:t>
+            </w:r>
           </w:p>
           <w:p>
             <w:pPr>
@@ -844,6 +839,81 @@
           </w:p>
         </w:tc>
       </w:tr>
+      <w:tr>
+        <w:trPr>
+          <w:jc w:val="center"/>
+        </w:trPr>
+        <w:tc>
+          <w:tcPr>
+            <w:tcW w:w="1311" w:type="dxa"/>
+            <w:vAlign w:val="center"/>
+          </w:tcPr>
+          <w:p>
+            <w:pPr>
+              <w:jc w:val="center"/>
+            </w:pPr>
+            <w:r>
+              <w:t>28/03/2020</w:t>
+            </w:r>
+          </w:p>
+        </w:tc>
+        <w:tc>
+          <w:tcPr>
+            <w:tcW w:w="2653" w:type="dxa"/>
+            <w:vAlign w:val="center"/>
+          </w:tcPr>
+          <w:p>
+            <w:pPr>
+              <w:jc w:val="center"/>
+            </w:pPr>
+            <w:r>
+              <w:t>Hugo CHALIK</w:t>
+            </w:r>
+          </w:p>
+        </w:tc>
+        <w:tc>
+          <w:tcPr>
+            <w:tcW w:w="3143" w:type="dxa"/>
+            <w:vAlign w:val="center"/>
+          </w:tcPr>
+          <w:p>
+            <w:pPr>
+              <w:jc w:val="center"/>
+            </w:pPr>
+            <w:r>
+              <w:t>Ajout des tests unitaires</w:t>
+            </w:r>
+          </w:p>
+        </w:tc>
+        <w:tc>
+          <w:tcPr>
+            <w:tcW w:w="976" w:type="dxa"/>
+            <w:vAlign w:val="center"/>
+          </w:tcPr>
+          <w:p>
+            <w:pPr>
+              <w:jc w:val="center"/>
+            </w:pPr>
+            <w:r>
+              <w:t>V1.4</w:t>
+            </w:r>
+          </w:p>
+        </w:tc>
+        <w:tc>
+          <w:tcPr>
+            <w:tcW w:w="808" w:type="dxa"/>
+            <w:vAlign w:val="center"/>
+          </w:tcPr>
+          <w:p>
+            <w:pPr>
+              <w:jc w:val="center"/>
+            </w:pPr>
+            <w:r>
+              <w:t>Terminé</w:t>
+            </w:r>
+          </w:p>
+        </w:tc>
+      </w:tr>
     </w:tbl>
     <w:p>
       <w:pPr>
@@ -877,11 +947,15 @@
           <w:szCs w:val="24"/>
         </w:rPr>
       </w:pPr>
-      <w:bookmarkStart w:id="9" w:name="_GoBack"/>
-      <w:bookmarkEnd w:id="9"/>
     </w:p>
     <w:sdt>
       <w:sdtPr>
+        <w:rPr>
+          <w:rFonts w:ascii="Times New Roman" w:eastAsia="Times New Roman" w:hAnsi="Times New Roman" w:cs="Times New Roman"/>
+          <w:color w:val="auto"/>
+          <w:sz w:val="24"/>
+          <w:szCs w:val="24"/>
+        </w:rPr>
         <w:id w:val="2141924043"/>
         <w:docPartObj>
           <w:docPartGallery w:val="Table of Contents"/>
@@ -890,12 +964,8 @@
       </w:sdtPr>
       <w:sdtEndPr>
         <w:rPr>
-          <w:rFonts w:ascii="Times New Roman" w:eastAsia="Times New Roman" w:hAnsi="Times New Roman" w:cs="Times New Roman"/>
           <w:b/>
           <w:bCs/>
-          <w:color w:val="auto"/>
-          <w:sz w:val="24"/>
-          <w:szCs w:val="24"/>
         </w:rPr>
       </w:sdtEndPr>
       <w:sdtContent>
@@ -929,7 +999,7 @@
           <w:r>
             <w:fldChar w:fldCharType="separate"/>
           </w:r>
-          <w:hyperlink w:anchor="_Toc35950811" w:history="1">
+          <w:hyperlink w:anchor="_Toc36305116" w:history="1">
             <w:r>
               <w:rPr>
                 <w:rStyle w:val="Lienhypertexte"/>
@@ -956,7 +1026,7 @@
                 <w:noProof/>
                 <w:webHidden/>
               </w:rPr>
-              <w:instrText xml:space="preserve"> PAGEREF _Toc35950811 \h </w:instrText>
+              <w:instrText xml:space="preserve"> PAGEREF _Toc36305116 \h </w:instrText>
             </w:r>
             <w:r>
               <w:rPr>
@@ -1000,7 +1070,7 @@
               <w:lang w:eastAsia="fr-FR"/>
             </w:rPr>
           </w:pPr>
-          <w:hyperlink w:anchor="_Toc35950812" w:history="1">
+          <w:hyperlink w:anchor="_Toc36305117" w:history="1">
             <w:r>
               <w:rPr>
                 <w:rStyle w:val="Lienhypertexte"/>
@@ -1027,7 +1097,7 @@
                 <w:noProof/>
                 <w:webHidden/>
               </w:rPr>
-              <w:instrText xml:space="preserve"> PAGEREF _Toc35950812 \h </w:instrText>
+              <w:instrText xml:space="preserve"> PAGEREF _Toc36305117 \h </w:instrText>
             </w:r>
             <w:r>
               <w:rPr>
@@ -1071,7 +1141,7 @@
               <w:lang w:eastAsia="fr-FR"/>
             </w:rPr>
           </w:pPr>
-          <w:hyperlink w:anchor="_Toc35950813" w:history="1">
+          <w:hyperlink w:anchor="_Toc36305118" w:history="1">
             <w:r>
               <w:rPr>
                 <w:rStyle w:val="Lienhypertexte"/>
@@ -1098,7 +1168,7 @@
                 <w:noProof/>
                 <w:webHidden/>
               </w:rPr>
-              <w:instrText xml:space="preserve"> PAGEREF _Toc35950813 \h </w:instrText>
+              <w:instrText xml:space="preserve"> PAGEREF _Toc36305118 \h </w:instrText>
             </w:r>
             <w:r>
               <w:rPr>
@@ -1142,7 +1212,7 @@
               <w:lang w:eastAsia="fr-FR"/>
             </w:rPr>
           </w:pPr>
-          <w:hyperlink w:anchor="_Toc35950814" w:history="1">
+          <w:hyperlink w:anchor="_Toc36305119" w:history="1">
             <w:r>
               <w:rPr>
                 <w:rStyle w:val="Lienhypertexte"/>
@@ -1169,7 +1239,7 @@
                 <w:noProof/>
                 <w:webHidden/>
               </w:rPr>
-              <w:instrText xml:space="preserve"> PAGEREF _Toc35950814 \h </w:instrText>
+              <w:instrText xml:space="preserve"> PAGEREF _Toc36305119 \h </w:instrText>
             </w:r>
             <w:r>
               <w:rPr>
@@ -1213,7 +1283,7 @@
               <w:lang w:eastAsia="fr-FR"/>
             </w:rPr>
           </w:pPr>
-          <w:hyperlink w:anchor="_Toc35950815" w:history="1">
+          <w:hyperlink w:anchor="_Toc36305120" w:history="1">
             <w:r>
               <w:rPr>
                 <w:rStyle w:val="Lienhypertexte"/>
@@ -1240,7 +1310,7 @@
                 <w:noProof/>
                 <w:webHidden/>
               </w:rPr>
-              <w:instrText xml:space="preserve"> PAGEREF _Toc35950815 \h </w:instrText>
+              <w:instrText xml:space="preserve"> PAGEREF _Toc36305120 \h </w:instrText>
             </w:r>
             <w:r>
               <w:rPr>
@@ -1284,7 +1354,7 @@
               <w:lang w:eastAsia="fr-FR"/>
             </w:rPr>
           </w:pPr>
-          <w:hyperlink w:anchor="_Toc35950816" w:history="1">
+          <w:hyperlink w:anchor="_Toc36305121" w:history="1">
             <w:r>
               <w:rPr>
                 <w:rStyle w:val="Lienhypertexte"/>
@@ -1311,7 +1381,7 @@
                 <w:noProof/>
                 <w:webHidden/>
               </w:rPr>
-              <w:instrText xml:space="preserve"> PAGEREF _Toc35950816 \h </w:instrText>
+              <w:instrText xml:space="preserve"> PAGEREF _Toc36305121 \h </w:instrText>
             </w:r>
             <w:r>
               <w:rPr>
@@ -1355,7 +1425,7 @@
               <w:lang w:eastAsia="fr-FR"/>
             </w:rPr>
           </w:pPr>
-          <w:hyperlink w:anchor="_Toc35950817" w:history="1">
+          <w:hyperlink w:anchor="_Toc36305122" w:history="1">
             <w:r>
               <w:rPr>
                 <w:rStyle w:val="Lienhypertexte"/>
@@ -1382,7 +1452,7 @@
                 <w:noProof/>
                 <w:webHidden/>
               </w:rPr>
-              <w:instrText xml:space="preserve"> PAGEREF _Toc35950817 \h </w:instrText>
+              <w:instrText xml:space="preserve"> PAGEREF _Toc36305122 \h </w:instrText>
             </w:r>
             <w:r>
               <w:rPr>
@@ -1426,7 +1496,7 @@
               <w:lang w:eastAsia="fr-FR"/>
             </w:rPr>
           </w:pPr>
-          <w:hyperlink w:anchor="_Toc35950818" w:history="1">
+          <w:hyperlink w:anchor="_Toc36305123" w:history="1">
             <w:r>
               <w:rPr>
                 <w:rStyle w:val="Lienhypertexte"/>
@@ -1453,7 +1523,7 @@
                 <w:noProof/>
                 <w:webHidden/>
               </w:rPr>
-              <w:instrText xml:space="preserve"> PAGEREF _Toc35950818 \h </w:instrText>
+              <w:instrText xml:space="preserve"> PAGEREF _Toc36305123 \h </w:instrText>
             </w:r>
             <w:r>
               <w:rPr>
@@ -1497,7 +1567,7 @@
               <w:lang w:eastAsia="fr-FR"/>
             </w:rPr>
           </w:pPr>
-          <w:hyperlink w:anchor="_Toc35950819" w:history="1">
+          <w:hyperlink w:anchor="_Toc36305124" w:history="1">
             <w:r>
               <w:rPr>
                 <w:rStyle w:val="Lienhypertexte"/>
@@ -1524,7 +1594,7 @@
                 <w:noProof/>
                 <w:webHidden/>
               </w:rPr>
-              <w:instrText xml:space="preserve"> PAGEREF _Toc35950819 \h </w:instrText>
+              <w:instrText xml:space="preserve"> PAGEREF _Toc36305124 \h </w:instrText>
             </w:r>
             <w:r>
               <w:rPr>
@@ -1568,7 +1638,7 @@
               <w:lang w:eastAsia="fr-FR"/>
             </w:rPr>
           </w:pPr>
-          <w:hyperlink w:anchor="_Toc35950820" w:history="1">
+          <w:hyperlink w:anchor="_Toc36305125" w:history="1">
             <w:r>
               <w:rPr>
                 <w:rStyle w:val="Lienhypertexte"/>
@@ -1595,7 +1665,7 @@
                 <w:noProof/>
                 <w:webHidden/>
               </w:rPr>
-              <w:instrText xml:space="preserve"> PAGEREF _Toc35950820 \h </w:instrText>
+              <w:instrText xml:space="preserve"> PAGEREF _Toc36305125 \h </w:instrText>
             </w:r>
             <w:r>
               <w:rPr>
@@ -1639,7 +1709,7 @@
               <w:lang w:eastAsia="fr-FR"/>
             </w:rPr>
           </w:pPr>
-          <w:hyperlink w:anchor="_Toc35950821" w:history="1">
+          <w:hyperlink w:anchor="_Toc36305126" w:history="1">
             <w:r>
               <w:rPr>
                 <w:rStyle w:val="Lienhypertexte"/>
@@ -1666,7 +1736,7 @@
                 <w:noProof/>
                 <w:webHidden/>
               </w:rPr>
-              <w:instrText xml:space="preserve"> PAGEREF _Toc35950821 \h </w:instrText>
+              <w:instrText xml:space="preserve"> PAGEREF _Toc36305126 \h </w:instrText>
             </w:r>
             <w:r>
               <w:rPr>
@@ -1710,7 +1780,7 @@
               <w:lang w:eastAsia="fr-FR"/>
             </w:rPr>
           </w:pPr>
-          <w:hyperlink w:anchor="_Toc35950822" w:history="1">
+          <w:hyperlink w:anchor="_Toc36305127" w:history="1">
             <w:r>
               <w:rPr>
                 <w:rStyle w:val="Lienhypertexte"/>
@@ -1737,7 +1807,7 @@
                 <w:noProof/>
                 <w:webHidden/>
               </w:rPr>
-              <w:instrText xml:space="preserve"> PAGEREF _Toc35950822 \h </w:instrText>
+              <w:instrText xml:space="preserve"> PAGEREF _Toc36305127 \h </w:instrText>
             </w:r>
             <w:r>
               <w:rPr>
@@ -1781,7 +1851,7 @@
               <w:lang w:eastAsia="fr-FR"/>
             </w:rPr>
           </w:pPr>
-          <w:hyperlink w:anchor="_Toc35950823" w:history="1">
+          <w:hyperlink w:anchor="_Toc36305128" w:history="1">
             <w:r>
               <w:rPr>
                 <w:rStyle w:val="Lienhypertexte"/>
@@ -1808,7 +1878,7 @@
                 <w:noProof/>
                 <w:webHidden/>
               </w:rPr>
-              <w:instrText xml:space="preserve"> PAGEREF _Toc35950823 \h </w:instrText>
+              <w:instrText xml:space="preserve"> PAGEREF _Toc36305128 \h </w:instrText>
             </w:r>
             <w:r>
               <w:rPr>
@@ -1852,7 +1922,7 @@
               <w:lang w:eastAsia="fr-FR"/>
             </w:rPr>
           </w:pPr>
-          <w:hyperlink w:anchor="_Toc35950824" w:history="1">
+          <w:hyperlink w:anchor="_Toc36305129" w:history="1">
             <w:r>
               <w:rPr>
                 <w:rStyle w:val="Lienhypertexte"/>
@@ -1879,7 +1949,7 @@
                 <w:noProof/>
                 <w:webHidden/>
               </w:rPr>
-              <w:instrText xml:space="preserve"> PAGEREF _Toc35950824 \h </w:instrText>
+              <w:instrText xml:space="preserve"> PAGEREF _Toc36305129 \h </w:instrText>
             </w:r>
             <w:r>
               <w:rPr>
@@ -1900,6 +1970,77 @@
                 <w:webHidden/>
               </w:rPr>
               <w:t>12</w:t>
+            </w:r>
+            <w:r>
+              <w:rPr>
+                <w:noProof/>
+                <w:webHidden/>
+              </w:rPr>
+              <w:fldChar w:fldCharType="end"/>
+            </w:r>
+          </w:hyperlink>
+        </w:p>
+        <w:p>
+          <w:pPr>
+            <w:pStyle w:val="TM2"/>
+            <w:tabs>
+              <w:tab w:val="right" w:leader="dot" w:pos="8891"/>
+            </w:tabs>
+            <w:rPr>
+              <w:rFonts w:asciiTheme="minorHAnsi" w:eastAsiaTheme="minorEastAsia" w:hAnsiTheme="minorHAnsi"/>
+              <w:noProof/>
+              <w:sz w:val="22"/>
+              <w:lang w:eastAsia="fr-FR"/>
+            </w:rPr>
+          </w:pPr>
+          <w:hyperlink w:anchor="_Toc36305130" w:history="1">
+            <w:r>
+              <w:rPr>
+                <w:rStyle w:val="Lienhypertexte"/>
+                <w:noProof/>
+              </w:rPr>
+              <w:t>Les classes de test</w:t>
+            </w:r>
+            <w:r>
+              <w:rPr>
+                <w:noProof/>
+                <w:webHidden/>
+              </w:rPr>
+              <w:tab/>
+            </w:r>
+            <w:r>
+              <w:rPr>
+                <w:noProof/>
+                <w:webHidden/>
+              </w:rPr>
+              <w:fldChar w:fldCharType="begin"/>
+            </w:r>
+            <w:r>
+              <w:rPr>
+                <w:noProof/>
+                <w:webHidden/>
+              </w:rPr>
+              <w:instrText xml:space="preserve"> PAGEREF _Toc36305130 \h </w:instrText>
+            </w:r>
+            <w:r>
+              <w:rPr>
+                <w:noProof/>
+                <w:webHidden/>
+              </w:rPr>
+            </w:r>
+            <w:r>
+              <w:rPr>
+                <w:noProof/>
+                <w:webHidden/>
+              </w:rPr>
+              <w:fldChar w:fldCharType="separate"/>
+            </w:r>
+            <w:r>
+              <w:rPr>
+                <w:noProof/>
+                <w:webHidden/>
+              </w:rPr>
+              <w:t>13</w:t>
             </w:r>
             <w:r>
               <w:rPr>
@@ -1923,7 +2064,7 @@
               <w:lang w:eastAsia="fr-FR"/>
             </w:rPr>
           </w:pPr>
-          <w:hyperlink w:anchor="_Toc35950825" w:history="1">
+          <w:hyperlink w:anchor="_Toc36305131" w:history="1">
             <w:r>
               <w:rPr>
                 <w:rStyle w:val="Lienhypertexte"/>
@@ -1950,7 +2091,7 @@
                 <w:noProof/>
                 <w:webHidden/>
               </w:rPr>
-              <w:instrText xml:space="preserve"> PAGEREF _Toc35950825 \h </w:instrText>
+              <w:instrText xml:space="preserve"> PAGEREF _Toc36305131 \h </w:instrText>
             </w:r>
             <w:r>
               <w:rPr>
@@ -1994,7 +2135,7 @@
               <w:lang w:eastAsia="fr-FR"/>
             </w:rPr>
           </w:pPr>
-          <w:hyperlink w:anchor="_Toc35950826" w:history="1">
+          <w:hyperlink w:anchor="_Toc36305132" w:history="1">
             <w:r>
               <w:rPr>
                 <w:rStyle w:val="Lienhypertexte"/>
@@ -2021,7 +2162,7 @@
                 <w:noProof/>
                 <w:webHidden/>
               </w:rPr>
-              <w:instrText xml:space="preserve"> PAGEREF _Toc35950826 \h </w:instrText>
+              <w:instrText xml:space="preserve"> PAGEREF _Toc36305132 \h </w:instrText>
             </w:r>
             <w:r>
               <w:rPr>
@@ -2065,7 +2206,7 @@
               <w:lang w:eastAsia="fr-FR"/>
             </w:rPr>
           </w:pPr>
-          <w:hyperlink w:anchor="_Toc35950827" w:history="1">
+          <w:hyperlink w:anchor="_Toc36305133" w:history="1">
             <w:r>
               <w:rPr>
                 <w:rStyle w:val="Lienhypertexte"/>
@@ -2092,7 +2233,7 @@
                 <w:noProof/>
                 <w:webHidden/>
               </w:rPr>
-              <w:instrText xml:space="preserve"> PAGEREF _Toc35950827 \h </w:instrText>
+              <w:instrText xml:space="preserve"> PAGEREF _Toc36305133 \h </w:instrText>
             </w:r>
             <w:r>
               <w:rPr>
@@ -2112,7 +2253,7 @@
                 <w:noProof/>
                 <w:webHidden/>
               </w:rPr>
-              <w:t>13</w:t>
+              <w:t>14</w:t>
             </w:r>
             <w:r>
               <w:rPr>
@@ -2136,7 +2277,7 @@
               <w:lang w:eastAsia="fr-FR"/>
             </w:rPr>
           </w:pPr>
-          <w:hyperlink w:anchor="_Toc35950828" w:history="1">
+          <w:hyperlink w:anchor="_Toc36305134" w:history="1">
             <w:r>
               <w:rPr>
                 <w:rStyle w:val="Lienhypertexte"/>
@@ -2163,7 +2304,7 @@
                 <w:noProof/>
                 <w:webHidden/>
               </w:rPr>
-              <w:instrText xml:space="preserve"> PAGEREF _Toc35950828 \h </w:instrText>
+              <w:instrText xml:space="preserve"> PAGEREF _Toc36305134 \h </w:instrText>
             </w:r>
             <w:r>
               <w:rPr>
@@ -2183,7 +2324,7 @@
                 <w:noProof/>
                 <w:webHidden/>
               </w:rPr>
-              <w:t>14</w:t>
+              <w:t>15</w:t>
             </w:r>
             <w:r>
               <w:rPr>
@@ -2207,7 +2348,7 @@
               <w:lang w:eastAsia="fr-FR"/>
             </w:rPr>
           </w:pPr>
-          <w:hyperlink w:anchor="_Toc35950829" w:history="1">
+          <w:hyperlink w:anchor="_Toc36305135" w:history="1">
             <w:r>
               <w:rPr>
                 <w:rStyle w:val="Lienhypertexte"/>
@@ -2234,7 +2375,7 @@
                 <w:noProof/>
                 <w:webHidden/>
               </w:rPr>
-              <w:instrText xml:space="preserve"> PAGEREF _Toc35950829 \h </w:instrText>
+              <w:instrText xml:space="preserve"> PAGEREF _Toc36305135 \h </w:instrText>
             </w:r>
             <w:r>
               <w:rPr>
@@ -2254,7 +2395,7 @@
                 <w:noProof/>
                 <w:webHidden/>
               </w:rPr>
-              <w:t>15</w:t>
+              <w:t>16</w:t>
             </w:r>
             <w:r>
               <w:rPr>
@@ -2278,7 +2419,7 @@
               <w:lang w:eastAsia="fr-FR"/>
             </w:rPr>
           </w:pPr>
-          <w:hyperlink w:anchor="_Toc35950830" w:history="1">
+          <w:hyperlink w:anchor="_Toc36305136" w:history="1">
             <w:r>
               <w:rPr>
                 <w:rStyle w:val="Lienhypertexte"/>
@@ -2305,7 +2446,7 @@
                 <w:noProof/>
                 <w:webHidden/>
               </w:rPr>
-              <w:instrText xml:space="preserve"> PAGEREF _Toc35950830 \h </w:instrText>
+              <w:instrText xml:space="preserve"> PAGEREF _Toc36305136 \h </w:instrText>
             </w:r>
             <w:r>
               <w:rPr>
@@ -2325,7 +2466,7 @@
                 <w:noProof/>
                 <w:webHidden/>
               </w:rPr>
-              <w:t>15</w:t>
+              <w:t>16</w:t>
             </w:r>
             <w:r>
               <w:rPr>
@@ -2349,7 +2490,7 @@
               <w:lang w:eastAsia="fr-FR"/>
             </w:rPr>
           </w:pPr>
-          <w:hyperlink w:anchor="_Toc35950831" w:history="1">
+          <w:hyperlink w:anchor="_Toc36305137" w:history="1">
             <w:r>
               <w:rPr>
                 <w:rStyle w:val="Lienhypertexte"/>
@@ -2376,7 +2517,7 @@
                 <w:noProof/>
                 <w:webHidden/>
               </w:rPr>
-              <w:instrText xml:space="preserve"> PAGEREF _Toc35950831 \h </w:instrText>
+              <w:instrText xml:space="preserve"> PAGEREF _Toc36305137 \h </w:instrText>
             </w:r>
             <w:r>
               <w:rPr>
@@ -2396,7 +2537,7 @@
                 <w:noProof/>
                 <w:webHidden/>
               </w:rPr>
-              <w:t>16</w:t>
+              <w:t>17</w:t>
             </w:r>
             <w:r>
               <w:rPr>
@@ -2420,7 +2561,7 @@
               <w:lang w:eastAsia="fr-FR"/>
             </w:rPr>
           </w:pPr>
-          <w:hyperlink w:anchor="_Toc35950832" w:history="1">
+          <w:hyperlink w:anchor="_Toc36305138" w:history="1">
             <w:r>
               <w:rPr>
                 <w:rStyle w:val="Lienhypertexte"/>
@@ -2447,7 +2588,7 @@
                 <w:noProof/>
                 <w:webHidden/>
               </w:rPr>
-              <w:instrText xml:space="preserve"> PAGEREF _Toc35950832 \h </w:instrText>
+              <w:instrText xml:space="preserve"> PAGEREF _Toc36305138 \h </w:instrText>
             </w:r>
             <w:r>
               <w:rPr>
@@ -2467,7 +2608,7 @@
                 <w:noProof/>
                 <w:webHidden/>
               </w:rPr>
-              <w:t>17</w:t>
+              <w:t>18</w:t>
             </w:r>
             <w:r>
               <w:rPr>
@@ -2512,21 +2653,24 @@
       <w:pPr>
         <w:pStyle w:val="Titre1"/>
       </w:pPr>
-      <w:bookmarkStart w:id="10" w:name="_Toc35950750"/>
-      <w:bookmarkStart w:id="11" w:name="_Toc35950813"/>
+      <w:bookmarkStart w:id="9" w:name="_Toc35950750"/>
+      <w:bookmarkStart w:id="10" w:name="_Toc36305118"/>
       <w:r>
         <w:lastRenderedPageBreak/>
         <w:t>Description globale</w:t>
       </w:r>
+      <w:bookmarkEnd w:id="9"/>
       <w:bookmarkEnd w:id="10"/>
-      <w:bookmarkEnd w:id="11"/>
+      <w:r>
+        <w:t>*-</w:t>
+      </w:r>
     </w:p>
     <w:p>
       <w:pPr>
         <w:pStyle w:val="Titre2"/>
       </w:pPr>
-      <w:bookmarkStart w:id="12" w:name="_Toc35950751"/>
-      <w:bookmarkStart w:id="13" w:name="_Toc35950814"/>
+      <w:bookmarkStart w:id="11" w:name="_Toc35950751"/>
+      <w:bookmarkStart w:id="12" w:name="_Toc36305119"/>
       <w:r>
         <w:t>Sc</w:t>
       </w:r>
@@ -2536,8 +2680,8 @@
       <w:r>
         <w:t>nario</w:t>
       </w:r>
+      <w:bookmarkEnd w:id="11"/>
       <w:bookmarkEnd w:id="12"/>
-      <w:bookmarkEnd w:id="13"/>
     </w:p>
     <w:p>
       <w:pPr>
@@ -2578,35 +2722,7 @@
         <w:rPr>
           <w:lang w:eastAsia="en-US"/>
         </w:rPr>
-        <w:t xml:space="preserve">Dans un monde parallèle, deux royaumes ennemis </w:t>
-      </w:r>
-      <w:proofErr w:type="spellStart"/>
-      <w:r>
-        <w:rPr>
-          <w:lang w:eastAsia="en-US"/>
-        </w:rPr>
-        <w:t>Timekeep</w:t>
-      </w:r>
-      <w:proofErr w:type="spellEnd"/>
-      <w:r>
-        <w:rPr>
-          <w:lang w:eastAsia="en-US"/>
-        </w:rPr>
-        <w:t xml:space="preserve"> (royaume du temps) et </w:t>
-      </w:r>
-      <w:proofErr w:type="spellStart"/>
-      <w:r>
-        <w:rPr>
-          <w:lang w:eastAsia="en-US"/>
-        </w:rPr>
-        <w:t>Soulsfort</w:t>
-      </w:r>
-      <w:proofErr w:type="spellEnd"/>
-      <w:r>
-        <w:rPr>
-          <w:lang w:eastAsia="en-US"/>
-        </w:rPr>
-        <w:t xml:space="preserve"> (royaume des âmes) sont en guerre. Cette dernière</w:t>
+        <w:t>Dans un monde parallèle, deux royaumes ennemis Timekeep (royaume du temps) et Soulsfort (royaume des âmes) sont en guerre. Cette dernière</w:t>
       </w:r>
       <w:r>
         <w:rPr>
@@ -2630,16 +2746,32 @@
         <w:rPr>
           <w:lang w:eastAsia="en-US"/>
         </w:rPr>
+        <w:t xml:space="preserve"> Soulsfort</w:t>
+      </w:r>
+      <w:r>
+        <w:rPr>
+          <w:lang w:eastAsia="en-US"/>
+        </w:rPr>
+        <w:t>,</w:t>
+      </w:r>
+      <w:r>
+        <w:rPr>
+          <w:lang w:eastAsia="en-US"/>
+        </w:rPr>
         <w:t xml:space="preserve"> </w:t>
       </w:r>
-      <w:proofErr w:type="spellStart"/>
-      <w:r>
-        <w:rPr>
-          <w:lang w:eastAsia="en-US"/>
-        </w:rPr>
-        <w:t>Soulsfort</w:t>
-      </w:r>
-      <w:proofErr w:type="spellEnd"/>
+      <w:r>
+        <w:rPr>
+          <w:lang w:eastAsia="en-US"/>
+        </w:rPr>
+        <w:t xml:space="preserve">étant </w:t>
+      </w:r>
+      <w:r>
+        <w:rPr>
+          <w:lang w:eastAsia="en-US"/>
+        </w:rPr>
+        <w:t>au bord de la défaite</w:t>
+      </w:r>
       <w:r>
         <w:rPr>
           <w:lang w:eastAsia="en-US"/>
@@ -2650,30 +2782,6 @@
         <w:rPr>
           <w:lang w:eastAsia="en-US"/>
         </w:rPr>
-        <w:t xml:space="preserve"> </w:t>
-      </w:r>
-      <w:r>
-        <w:rPr>
-          <w:lang w:eastAsia="en-US"/>
-        </w:rPr>
-        <w:t xml:space="preserve">étant </w:t>
-      </w:r>
-      <w:r>
-        <w:rPr>
-          <w:lang w:eastAsia="en-US"/>
-        </w:rPr>
-        <w:t>au bord de la défaite</w:t>
-      </w:r>
-      <w:r>
-        <w:rPr>
-          <w:lang w:eastAsia="en-US"/>
-        </w:rPr>
-        <w:t>,</w:t>
-      </w:r>
-      <w:r>
-        <w:rPr>
-          <w:lang w:eastAsia="en-US"/>
-        </w:rPr>
         <w:t xml:space="preserve"> tente de retrancher ses forces dans la capitale. Un groupe de soldat</w:t>
       </w:r>
       <w:r>
@@ -2686,21 +2794,7 @@
         <w:rPr>
           <w:lang w:eastAsia="en-US"/>
         </w:rPr>
-        <w:t xml:space="preserve"> est envoyé en éclaireur par </w:t>
-      </w:r>
-      <w:proofErr w:type="spellStart"/>
-      <w:r>
-        <w:rPr>
-          <w:lang w:eastAsia="en-US"/>
-        </w:rPr>
-        <w:t>Timekeep</w:t>
-      </w:r>
-      <w:proofErr w:type="spellEnd"/>
-      <w:r>
-        <w:rPr>
-          <w:lang w:eastAsia="en-US"/>
-        </w:rPr>
-        <w:t xml:space="preserve"> pour étudier les défenses de la capitale </w:t>
+        <w:t xml:space="preserve"> est envoyé en éclaireur par Timekeep pour étudier les défenses de la capitale </w:t>
       </w:r>
       <w:r>
         <w:rPr>
@@ -2949,8 +3043,8 @@
           <w:lang w:eastAsia="en-US"/>
         </w:rPr>
       </w:pPr>
-      <w:bookmarkStart w:id="14" w:name="_Toc35950752"/>
-      <w:bookmarkStart w:id="15" w:name="_Toc35950815"/>
+      <w:bookmarkStart w:id="13" w:name="_Toc35950752"/>
+      <w:bookmarkStart w:id="14" w:name="_Toc36305120"/>
       <w:r>
         <w:rPr>
           <w:rStyle w:val="Titre2Car"/>
@@ -2958,8 +3052,8 @@
         </w:rPr>
         <w:t>Carte</w:t>
       </w:r>
+      <w:bookmarkEnd w:id="13"/>
       <w:bookmarkEnd w:id="14"/>
-      <w:bookmarkEnd w:id="15"/>
     </w:p>
     <w:p/>
     <w:p>
@@ -2988,6 +3082,8 @@
       <w:pPr>
         <w:jc w:val="both"/>
       </w:pPr>
+      <w:bookmarkStart w:id="15" w:name="_GoBack"/>
+      <w:bookmarkEnd w:id="15"/>
     </w:p>
     <w:tbl>
       <w:tblPr>
@@ -3041,10 +3137,10 @@
                   <v:path o:extrusionok="f" gradientshapeok="t" o:connecttype="rect"/>
                   <o:lock v:ext="edit" aspectratio="t"/>
                 </v:shapetype>
-                <v:shape id="_x0000_i1064" type="#_x0000_t75" style="width:132.85pt;height:84.4pt" o:ole="">
+                <v:shape id="_x0000_i1025" type="#_x0000_t75" style="width:133.1pt;height:84.55pt" o:ole="">
                   <v:imagedata r:id="rId10" o:title="" cropbottom="7980f"/>
                 </v:shape>
-                <o:OLEObject Type="Embed" ProgID="PBrush" ShapeID="_x0000_i1064" DrawAspect="Content" ObjectID="_1646563611" r:id="rId11"/>
+                <o:OLEObject Type="Embed" ProgID="PBrush" ShapeID="_x0000_i1025" DrawAspect="Content" ObjectID="_1646921575" r:id="rId11"/>
               </w:object>
             </w:r>
           </w:p>
@@ -3080,10 +3176,10 @@
             </w:pPr>
             <w:r>
               <w:object w:dxaOrig="3510" w:dyaOrig="1875" w14:anchorId="33251F2D">
-                <v:shape id="_x0000_i1065" type="#_x0000_t75" style="width:176.3pt;height:83.15pt" o:ole="">
+                <v:shape id="_x0000_i1026" type="#_x0000_t75" style="width:176.65pt;height:82.9pt" o:ole="">
                   <v:imagedata r:id="rId12" o:title="" cropbottom="7980f"/>
                 </v:shape>
-                <o:OLEObject Type="Embed" ProgID="PBrush" ShapeID="_x0000_i1065" DrawAspect="Content" ObjectID="_1646563612" r:id="rId13"/>
+                <o:OLEObject Type="Embed" ProgID="PBrush" ShapeID="_x0000_i1026" DrawAspect="Content" ObjectID="_1646921576" r:id="rId13"/>
               </w:object>
             </w:r>
           </w:p>
@@ -3120,7 +3216,7 @@
         <w:pStyle w:val="Titre2"/>
       </w:pPr>
       <w:bookmarkStart w:id="16" w:name="_Toc35950753"/>
-      <w:bookmarkStart w:id="17" w:name="_Toc35950816"/>
+      <w:bookmarkStart w:id="17" w:name="_Toc36305121"/>
       <w:r>
         <w:t>Zones</w:t>
       </w:r>
@@ -3387,7 +3483,7 @@
         <w:pStyle w:val="Titre2"/>
       </w:pPr>
       <w:bookmarkStart w:id="18" w:name="_Toc35950754"/>
-      <w:bookmarkStart w:id="19" w:name="_Toc35950817"/>
+      <w:bookmarkStart w:id="19" w:name="_Toc36305122"/>
       <w:r>
         <w:t>Personnage joueur et déplacements</w:t>
       </w:r>
@@ -3404,7 +3500,55 @@
         <w:rPr>
           <w:lang w:eastAsia="en-US"/>
         </w:rPr>
-        <w:t>Les différentes positions du personnage se trouve ci-dessous. Le déplacement gauche et droite se fait respectivement avec la flèche de gauche et la flèche de droite. Le joueur peut interagir avec plusieurs éléments et notamment avec une porte pour changer de salle en appuyant sur la flèche du haut.</w:t>
+        <w:t>Les différentes positions du personnage se trouve</w:t>
+      </w:r>
+      <w:r>
+        <w:rPr>
+          <w:lang w:eastAsia="en-US"/>
+        </w:rPr>
+        <w:t>nt</w:t>
+      </w:r>
+      <w:r>
+        <w:rPr>
+          <w:lang w:eastAsia="en-US"/>
+        </w:rPr>
+        <w:t xml:space="preserve"> ci-dessous. Le</w:t>
+      </w:r>
+      <w:r>
+        <w:rPr>
+          <w:lang w:eastAsia="en-US"/>
+        </w:rPr>
+        <w:t>s</w:t>
+      </w:r>
+      <w:r>
+        <w:rPr>
+          <w:lang w:eastAsia="en-US"/>
+        </w:rPr>
+        <w:t xml:space="preserve"> déplacement</w:t>
+      </w:r>
+      <w:r>
+        <w:rPr>
+          <w:lang w:eastAsia="en-US"/>
+        </w:rPr>
+        <w:t>s</w:t>
+      </w:r>
+      <w:r>
+        <w:rPr>
+          <w:lang w:eastAsia="en-US"/>
+        </w:rPr>
+        <w:t xml:space="preserve"> gauche et droite se f</w:t>
+      </w:r>
+      <w:r>
+        <w:rPr>
+          <w:lang w:eastAsia="en-US"/>
+        </w:rPr>
+        <w:t>on</w:t>
+      </w:r>
+      <w:r>
+        <w:rPr>
+          <w:lang w:eastAsia="en-US"/>
+        </w:rPr>
+        <w:t>t respectivement avec la flèche de gauche et la flèche de droite. Le joueur peut interagir avec plusieurs éléments et notamment avec une porte pour changer de salle en appuyant sur la flèche du haut.</w:t>
       </w:r>
     </w:p>
     <w:tbl>
@@ -3733,7 +3877,13 @@
               </w:r>
             </w:fldSimple>
             <w:r>
-              <w:t xml:space="preserve"> : Arrivé dans une salle par porte mural</w:t>
+              <w:t xml:space="preserve"> : Arrivé</w:t>
+            </w:r>
+            <w:r>
+              <w:t>e</w:t>
+            </w:r>
+            <w:r>
+              <w:t xml:space="preserve"> dans une salle par porte mural</w:t>
             </w:r>
             <w:r>
               <w:t>e</w:t>
@@ -3750,7 +3900,7 @@
         </w:rPr>
       </w:pPr>
       <w:bookmarkStart w:id="20" w:name="_Toc35950755"/>
-      <w:bookmarkStart w:id="21" w:name="_Toc35950818"/>
+      <w:bookmarkStart w:id="21" w:name="_Toc36305123"/>
       <w:r>
         <w:rPr>
           <w:rStyle w:val="Titre2Car"/>
@@ -4995,7 +5145,7 @@
         <w:pStyle w:val="Titre2"/>
       </w:pPr>
       <w:bookmarkStart w:id="22" w:name="_Toc35950756"/>
-      <w:bookmarkStart w:id="23" w:name="_Toc35950819"/>
+      <w:bookmarkStart w:id="23" w:name="_Toc36305124"/>
       <w:r>
         <w:lastRenderedPageBreak/>
         <w:t>Conteneurs</w:t>
@@ -5014,7 +5164,19 @@
         <w:rPr>
           <w:lang w:eastAsia="en-US"/>
         </w:rPr>
-        <w:t xml:space="preserve">Le joueur possède un inventaire dans lequel il lui sera possible de stocker les items qu’il aura ramassé. </w:t>
+        <w:t>Le joueur possède un inventaire dans lequel il lui sera possible de stocker les items qu’il aura ramassé</w:t>
+      </w:r>
+      <w:r>
+        <w:rPr>
+          <w:lang w:eastAsia="en-US"/>
+        </w:rPr>
+        <w:t xml:space="preserve"> (au maximum 4)</w:t>
+      </w:r>
+      <w:r>
+        <w:rPr>
+          <w:lang w:eastAsia="en-US"/>
+        </w:rPr>
+        <w:t xml:space="preserve">. </w:t>
       </w:r>
     </w:p>
     <w:p>
@@ -5104,7 +5266,7 @@
         <w:pStyle w:val="Titre1"/>
       </w:pPr>
       <w:bookmarkStart w:id="24" w:name="_Toc35950757"/>
-      <w:bookmarkStart w:id="25" w:name="_Toc35950820"/>
+      <w:bookmarkStart w:id="25" w:name="_Toc36305125"/>
       <w:r>
         <w:t>Description conceptuelle de la solution</w:t>
       </w:r>
@@ -5121,7 +5283,19 @@
         <w:rPr>
           <w:lang w:eastAsia="en-US"/>
         </w:rPr>
-        <w:t xml:space="preserve">Afin de réalisée le jeu </w:t>
+        <w:t>Afin de réalis</w:t>
+      </w:r>
+      <w:r>
+        <w:rPr>
+          <w:lang w:eastAsia="en-US"/>
+        </w:rPr>
+        <w:t>er</w:t>
+      </w:r>
+      <w:r>
+        <w:rPr>
+          <w:lang w:eastAsia="en-US"/>
+        </w:rPr>
+        <w:t xml:space="preserve"> le jeu </w:t>
       </w:r>
       <w:r>
         <w:rPr>
@@ -5146,8 +5320,13 @@
           <w:numId w:val="39"/>
         </w:numPr>
       </w:pPr>
-      <w:r>
-        <w:t>l’IDE Eclipse.</w:t>
+      <w:proofErr w:type="gramStart"/>
+      <w:r>
+        <w:t>l’IDE</w:t>
+      </w:r>
+      <w:proofErr w:type="gramEnd"/>
+      <w:r>
+        <w:t xml:space="preserve"> Eclipse.</w:t>
       </w:r>
     </w:p>
     <w:p>
@@ -5191,7 +5370,7 @@
         <w:pStyle w:val="Titre2"/>
       </w:pPr>
       <w:bookmarkStart w:id="26" w:name="_Toc35950758"/>
-      <w:bookmarkStart w:id="27" w:name="_Toc35950821"/>
+      <w:bookmarkStart w:id="27" w:name="_Toc36305126"/>
       <w:r>
         <w:t>Vues et contrôleurs</w:t>
       </w:r>
@@ -5208,7 +5387,19 @@
         <w:rPr>
           <w:lang w:eastAsia="en-US"/>
         </w:rPr>
-        <w:t>Notre jeu est composé de différentes vues gérer par des contrôleurs, les voici :</w:t>
+        <w:t>Notre jeu est composé de différentes vues gér</w:t>
+      </w:r>
+      <w:r>
+        <w:rPr>
+          <w:lang w:eastAsia="en-US"/>
+        </w:rPr>
+        <w:t>ées</w:t>
+      </w:r>
+      <w:r>
+        <w:rPr>
+          <w:lang w:eastAsia="en-US"/>
+        </w:rPr>
+        <w:t xml:space="preserve"> par des contrôleurs, les voici :</w:t>
       </w:r>
     </w:p>
     <w:p>
@@ -5239,8 +5430,8 @@
         <w:tblLook w:val="04A0" w:firstRow="1" w:lastRow="0" w:firstColumn="1" w:lastColumn="0" w:noHBand="0" w:noVBand="1"/>
       </w:tblPr>
       <w:tblGrid>
-        <w:gridCol w:w="4477"/>
-        <w:gridCol w:w="4424"/>
+        <w:gridCol w:w="4473"/>
+        <w:gridCol w:w="4428"/>
       </w:tblGrid>
       <w:tr>
         <w:tc>
@@ -5330,10 +5521,10 @@
             </w:pPr>
             <w:r>
               <w:object w:dxaOrig="9135" w:dyaOrig="6165" w14:anchorId="69C8EFB7">
-                <v:shape id="_x0000_i1066" type="#_x0000_t75" style="width:217.25pt;height:3in" o:ole="">
+                <v:shape id="_x0000_i1027" type="#_x0000_t75" style="width:217.65pt;height:3in" o:ole="">
                   <v:imagedata r:id="rId35" o:title="" cropleft="9877f" cropright="11275f"/>
                 </v:shape>
-                <o:OLEObject Type="Embed" ProgID="PBrush" ShapeID="_x0000_i1066" DrawAspect="Content" ObjectID="_1646563613" r:id="rId36"/>
+                <o:OLEObject Type="Embed" ProgID="PBrush" ShapeID="_x0000_i1027" DrawAspect="Content" ObjectID="_1646921577" r:id="rId36"/>
               </w:object>
             </w:r>
           </w:p>
@@ -5423,7 +5614,19 @@
         <w:rPr>
           <w:lang w:eastAsia="en-US"/>
         </w:rPr>
-        <w:t xml:space="preserve"> afficher lorsque l’on lance le jeu</w:t>
+        <w:t xml:space="preserve"> affich</w:t>
+      </w:r>
+      <w:r>
+        <w:rPr>
+          <w:lang w:eastAsia="en-US"/>
+        </w:rPr>
+        <w:t>ée</w:t>
+      </w:r>
+      <w:r>
+        <w:rPr>
+          <w:lang w:eastAsia="en-US"/>
+        </w:rPr>
+        <w:t xml:space="preserve"> lorsque l’on lance le jeu</w:t>
       </w:r>
       <w:r>
         <w:rPr>
@@ -5431,7 +5634,6 @@
         </w:rPr>
         <w:t xml:space="preserve"> mais également lorsque l’on appuie sur </w:t>
       </w:r>
-      <w:proofErr w:type="spellStart"/>
       <w:r>
         <w:rPr>
           <w:b/>
@@ -5440,7 +5642,6 @@
         </w:rPr>
         <w:t>Echap</w:t>
       </w:r>
-      <w:proofErr w:type="spellEnd"/>
       <w:r>
         <w:rPr>
           <w:lang w:eastAsia="en-US"/>
@@ -6219,77 +6420,83 @@
         </w:rPr>
         <w:t xml:space="preserve">La vue d’une </w:t>
       </w:r>
-      <w:proofErr w:type="spellStart"/>
       <w:r>
         <w:rPr>
           <w:b/>
           <w:bCs/>
           <w:lang w:eastAsia="en-US"/>
         </w:rPr>
-        <w:t>Enigme</w:t>
+        <w:t xml:space="preserve">Enigme </w:t>
+      </w:r>
+      <w:r>
+        <w:rPr>
+          <w:lang w:eastAsia="en-US"/>
+        </w:rPr>
+        <w:t>(</w:t>
+      </w:r>
+      <w:proofErr w:type="spellStart"/>
+      <w:r>
+        <w:rPr>
+          <w:i/>
+          <w:iCs/>
+          <w:lang w:eastAsia="en-US"/>
+        </w:rPr>
+        <w:t>Enigme.fxml</w:t>
       </w:r>
       <w:proofErr w:type="spellEnd"/>
+      <w:r>
+        <w:rPr>
+          <w:lang w:eastAsia="en-US"/>
+        </w:rPr>
+        <w:t>)</w:t>
+      </w:r>
+      <w:r>
+        <w:rPr>
+          <w:lang w:eastAsia="en-US"/>
+        </w:rPr>
+        <w:t xml:space="preserve"> sera affichée lorsque le joueur interagira avec un PNJ. Elle</w:t>
+      </w:r>
+      <w:r>
+        <w:rPr>
+          <w:lang w:eastAsia="en-US"/>
+        </w:rPr>
+        <w:t xml:space="preserve"> est composée d’un</w:t>
+      </w:r>
+      <w:r>
+        <w:rPr>
+          <w:lang w:eastAsia="en-US"/>
+        </w:rPr>
+        <w:t xml:space="preserve"> </w:t>
+      </w:r>
       <w:r>
         <w:rPr>
           <w:b/>
           <w:bCs/>
           <w:lang w:eastAsia="en-US"/>
         </w:rPr>
-        <w:t xml:space="preserve"> </w:t>
-      </w:r>
-      <w:r>
-        <w:rPr>
-          <w:lang w:eastAsia="en-US"/>
-        </w:rPr>
-        <w:t>(</w:t>
+        <w:t>Label</w:t>
+      </w:r>
+      <w:r>
+        <w:rPr>
+          <w:lang w:eastAsia="en-US"/>
+        </w:rPr>
+        <w:t xml:space="preserve">, d’une </w:t>
       </w:r>
       <w:proofErr w:type="spellStart"/>
-      <w:r>
-        <w:rPr>
-          <w:i/>
-          <w:iCs/>
-          <w:lang w:eastAsia="en-US"/>
-        </w:rPr>
-        <w:t>Enigme.fxml</w:t>
-      </w:r>
-      <w:proofErr w:type="spellEnd"/>
-      <w:r>
-        <w:rPr>
-          <w:lang w:eastAsia="en-US"/>
-        </w:rPr>
-        <w:t>)</w:t>
-      </w:r>
-      <w:r>
-        <w:rPr>
-          <w:lang w:eastAsia="en-US"/>
-        </w:rPr>
-        <w:t xml:space="preserve"> sera affichée lorsque le joueur interagira avec un PNJ. Elle</w:t>
-      </w:r>
-      <w:r>
-        <w:rPr>
-          <w:lang w:eastAsia="en-US"/>
-        </w:rPr>
-        <w:t xml:space="preserve"> est composée d’un</w:t>
-      </w:r>
-      <w:r>
-        <w:rPr>
-          <w:lang w:eastAsia="en-US"/>
-        </w:rPr>
-        <w:t xml:space="preserve"> </w:t>
-      </w:r>
       <w:r>
         <w:rPr>
           <w:b/>
           <w:bCs/>
           <w:lang w:eastAsia="en-US"/>
         </w:rPr>
-        <w:t>Label</w:t>
-      </w:r>
-      <w:r>
-        <w:rPr>
-          <w:lang w:eastAsia="en-US"/>
-        </w:rPr>
-        <w:t xml:space="preserve">, d’une </w:t>
+        <w:t>ImageView</w:t>
+      </w:r>
+      <w:proofErr w:type="spellEnd"/>
+      <w:r>
+        <w:rPr>
+          <w:lang w:eastAsia="en-US"/>
+        </w:rPr>
+        <w:t xml:space="preserve"> ainsi que d’un </w:t>
       </w:r>
       <w:proofErr w:type="spellStart"/>
       <w:r>
@@ -6298,46 +6505,46 @@
           <w:bCs/>
           <w:lang w:eastAsia="en-US"/>
         </w:rPr>
-        <w:t>ImageView</w:t>
+        <w:t>TextField</w:t>
       </w:r>
       <w:proofErr w:type="spellEnd"/>
-      <w:r>
-        <w:rPr>
-          <w:lang w:eastAsia="en-US"/>
-        </w:rPr>
-        <w:t xml:space="preserve"> ainsi que d’un </w:t>
-      </w:r>
-      <w:proofErr w:type="spellStart"/>
       <w:r>
         <w:rPr>
           <w:b/>
           <w:bCs/>
           <w:lang w:eastAsia="en-US"/>
         </w:rPr>
-        <w:t>TextField</w:t>
-      </w:r>
-      <w:proofErr w:type="spellEnd"/>
+        <w:t>.</w:t>
+      </w:r>
       <w:r>
         <w:rPr>
           <w:b/>
           <w:bCs/>
           <w:lang w:eastAsia="en-US"/>
         </w:rPr>
-        <w:t>.</w:t>
-      </w:r>
+        <w:t xml:space="preserve"> </w:t>
+      </w:r>
+      <w:r>
+        <w:rPr>
+          <w:lang w:eastAsia="en-US"/>
+        </w:rPr>
+        <w:t xml:space="preserve">La classe </w:t>
+      </w:r>
+      <w:proofErr w:type="spellStart"/>
       <w:r>
         <w:rPr>
           <w:b/>
           <w:bCs/>
           <w:lang w:eastAsia="en-US"/>
         </w:rPr>
-        <w:t xml:space="preserve"> </w:t>
-      </w:r>
-      <w:r>
-        <w:rPr>
-          <w:lang w:eastAsia="en-US"/>
-        </w:rPr>
-        <w:t xml:space="preserve">La classe </w:t>
+        <w:t>EnigmeControleur</w:t>
+      </w:r>
+      <w:proofErr w:type="spellEnd"/>
+      <w:r>
+        <w:rPr>
+          <w:lang w:eastAsia="en-US"/>
+        </w:rPr>
+        <w:t xml:space="preserve"> qui hérite de </w:t>
       </w:r>
       <w:proofErr w:type="spellStart"/>
       <w:r>
@@ -6346,39 +6553,21 @@
           <w:bCs/>
           <w:lang w:eastAsia="en-US"/>
         </w:rPr>
-        <w:t>EnigmeControleur</w:t>
+        <w:t>GridPane</w:t>
       </w:r>
       <w:proofErr w:type="spellEnd"/>
       <w:r>
         <w:rPr>
           <w:lang w:eastAsia="en-US"/>
         </w:rPr>
-        <w:t xml:space="preserve"> qui hérite de </w:t>
-      </w:r>
-      <w:proofErr w:type="spellStart"/>
-      <w:r>
-        <w:rPr>
-          <w:b/>
-          <w:bCs/>
-          <w:lang w:eastAsia="en-US"/>
-        </w:rPr>
-        <w:t>GridPane</w:t>
-      </w:r>
-      <w:proofErr w:type="spellEnd"/>
-      <w:r>
-        <w:rPr>
-          <w:lang w:eastAsia="en-US"/>
-        </w:rPr>
         <w:t xml:space="preserve"> est le </w:t>
       </w:r>
-      <w:proofErr w:type="spellStart"/>
-      <w:r>
-        <w:rPr>
-          <w:lang w:eastAsia="en-US"/>
-        </w:rPr>
-        <w:t>controleur</w:t>
-      </w:r>
-      <w:proofErr w:type="spellEnd"/>
+      <w:r>
+        <w:rPr>
+          <w:lang w:eastAsia="en-US"/>
+        </w:rPr>
+        <w:t>contrôleur</w:t>
+      </w:r>
       <w:r>
         <w:rPr>
           <w:lang w:eastAsia="en-US"/>
@@ -6758,7 +6947,7 @@
         <w:pStyle w:val="Titre2"/>
       </w:pPr>
       <w:bookmarkStart w:id="28" w:name="_Toc35950759"/>
-      <w:bookmarkStart w:id="29" w:name="_Toc35950822"/>
+      <w:bookmarkStart w:id="29" w:name="_Toc36305127"/>
       <w:r>
         <w:t>Les énumérations</w:t>
       </w:r>
@@ -6935,16 +7124,8 @@
               <w:rPr>
                 <w:lang w:eastAsia="en-US"/>
               </w:rPr>
-              <w:t xml:space="preserve">BRONZE, ARGENT, OR, </w:t>
-            </w:r>
-            <w:proofErr w:type="spellStart"/>
-            <w:r>
-              <w:rPr>
-                <w:lang w:eastAsia="en-US"/>
-              </w:rPr>
-              <w:t>PLAQUE_OR</w:t>
-            </w:r>
-            <w:proofErr w:type="spellEnd"/>
+              <w:t>BRONZE, ARGENT, OR, PLAQUE_OR</w:t>
+            </w:r>
           </w:p>
         </w:tc>
         <w:tc>
@@ -7031,42 +7212,12 @@
                 <w:lang w:eastAsia="en-US"/>
               </w:rPr>
             </w:pPr>
-            <w:proofErr w:type="spellStart"/>
             <w:r>
               <w:rPr>
                 <w:lang w:eastAsia="en-US"/>
               </w:rPr>
-              <w:t>KLACE_HEUREOUVERRE</w:t>
-            </w:r>
-            <w:proofErr w:type="spellEnd"/>
-            <w:r>
-              <w:rPr>
-                <w:lang w:eastAsia="en-US"/>
-              </w:rPr>
-              <w:t xml:space="preserve">, </w:t>
-            </w:r>
-            <w:proofErr w:type="spellStart"/>
-            <w:r>
-              <w:rPr>
-                <w:lang w:eastAsia="en-US"/>
-              </w:rPr>
-              <w:t>SLYNE</w:t>
-            </w:r>
-            <w:proofErr w:type="spellEnd"/>
-            <w:r>
-              <w:rPr>
-                <w:lang w:eastAsia="en-US"/>
-              </w:rPr>
-              <w:t xml:space="preserve">, CARPENTER, ABITBOL, </w:t>
-            </w:r>
-            <w:proofErr w:type="spellStart"/>
-            <w:r>
-              <w:rPr>
-                <w:lang w:eastAsia="en-US"/>
-              </w:rPr>
-              <w:t>ZAVIER_MAIS</w:t>
-            </w:r>
-            <w:proofErr w:type="spellEnd"/>
+              <w:t>KLACE_HEUREOUVERRE, SLYNE, CARPENTER, ABITBOL, ZAVIER_MAIS</w:t>
+            </w:r>
           </w:p>
         </w:tc>
         <w:tc>
@@ -7122,70 +7273,12 @@
                 <w:lang w:eastAsia="en-US"/>
               </w:rPr>
             </w:pPr>
-            <w:proofErr w:type="spellStart"/>
             <w:r>
               <w:rPr>
                 <w:lang w:eastAsia="en-US"/>
               </w:rPr>
-              <w:t>SALLE_DEPART</w:t>
-            </w:r>
-            <w:proofErr w:type="spellEnd"/>
-            <w:r>
-              <w:rPr>
-                <w:lang w:eastAsia="en-US"/>
-              </w:rPr>
-              <w:t xml:space="preserve">, SALLE_1, SALLE_2, SALLE_3, </w:t>
-            </w:r>
-            <w:proofErr w:type="spellStart"/>
-            <w:r>
-              <w:rPr>
-                <w:lang w:eastAsia="en-US"/>
-              </w:rPr>
-              <w:t>SALLE_PIEGE</w:t>
-            </w:r>
-            <w:proofErr w:type="spellEnd"/>
-            <w:r>
-              <w:rPr>
-                <w:lang w:eastAsia="en-US"/>
-              </w:rPr>
-              <w:t xml:space="preserve">, </w:t>
-            </w:r>
-            <w:proofErr w:type="spellStart"/>
-            <w:r>
-              <w:rPr>
-                <w:lang w:eastAsia="en-US"/>
-              </w:rPr>
-              <w:t>SALLE_OR</w:t>
-            </w:r>
-            <w:proofErr w:type="spellEnd"/>
-            <w:r>
-              <w:rPr>
-                <w:lang w:eastAsia="en-US"/>
-              </w:rPr>
-              <w:t xml:space="preserve">, </w:t>
-            </w:r>
-            <w:proofErr w:type="spellStart"/>
-            <w:r>
-              <w:rPr>
-                <w:lang w:eastAsia="en-US"/>
-              </w:rPr>
-              <w:t>SALLE_BRONZE</w:t>
-            </w:r>
-            <w:proofErr w:type="spellEnd"/>
-            <w:r>
-              <w:rPr>
-                <w:lang w:eastAsia="en-US"/>
-              </w:rPr>
-              <w:t xml:space="preserve">, </w:t>
-            </w:r>
-            <w:proofErr w:type="spellStart"/>
-            <w:r>
-              <w:rPr>
-                <w:lang w:eastAsia="en-US"/>
-              </w:rPr>
-              <w:t>SALLE_ARGENT</w:t>
-            </w:r>
-            <w:proofErr w:type="spellEnd"/>
+              <w:t>SALLE_DEPART, SALLE_1, SALLE_2, SALLE_3, SALLE_PIEGE, SALLE_OR, SALLE_BRONZE, SALLE_ARGENT</w:t>
+            </w:r>
           </w:p>
         </w:tc>
         <w:tc>
@@ -7276,16 +7369,8 @@
               <w:rPr>
                 <w:lang w:eastAsia="en-US"/>
               </w:rPr>
-              <w:t xml:space="preserve">PÉRIODE_1, PÉRIODE_2, PÉRIODE_3, </w:t>
-            </w:r>
-            <w:proofErr w:type="spellStart"/>
-            <w:r>
-              <w:rPr>
-                <w:lang w:eastAsia="en-US"/>
-              </w:rPr>
-              <w:t>PÉRIODE_OBJECTIF</w:t>
-            </w:r>
-            <w:proofErr w:type="spellEnd"/>
+              <w:t>PÉRIODE_1, PÉRIODE_2, PÉRIODE_3, PÉRIODE_OBJECTIF</w:t>
+            </w:r>
           </w:p>
         </w:tc>
         <w:tc>
@@ -7353,58 +7438,8 @@
               <w:rPr>
                 <w:lang w:eastAsia="en-US"/>
               </w:rPr>
-              <w:t xml:space="preserve">QUESTION, </w:t>
-            </w:r>
-            <w:proofErr w:type="spellStart"/>
-            <w:r>
-              <w:rPr>
-                <w:lang w:eastAsia="en-US"/>
-              </w:rPr>
-              <w:t>BONNE_REPONSE</w:t>
-            </w:r>
-            <w:proofErr w:type="spellEnd"/>
-            <w:r>
-              <w:rPr>
-                <w:lang w:eastAsia="en-US"/>
-              </w:rPr>
-              <w:t xml:space="preserve">, </w:t>
-            </w:r>
-            <w:proofErr w:type="spellStart"/>
-            <w:r>
-              <w:rPr>
-                <w:lang w:eastAsia="en-US"/>
-              </w:rPr>
-              <w:t>MAUVAISE_REPONSE</w:t>
-            </w:r>
-            <w:proofErr w:type="spellEnd"/>
-            <w:r>
-              <w:rPr>
-                <w:lang w:eastAsia="en-US"/>
-              </w:rPr>
-              <w:t xml:space="preserve">, </w:t>
-            </w:r>
-            <w:proofErr w:type="spellStart"/>
-            <w:r>
-              <w:rPr>
-                <w:lang w:eastAsia="en-US"/>
-              </w:rPr>
-              <w:t>DEJA_REPONDU</w:t>
-            </w:r>
-            <w:proofErr w:type="spellEnd"/>
-            <w:r>
-              <w:rPr>
-                <w:lang w:eastAsia="en-US"/>
-              </w:rPr>
-              <w:t xml:space="preserve">, </w:t>
-            </w:r>
-            <w:proofErr w:type="spellStart"/>
-            <w:r>
-              <w:rPr>
-                <w:lang w:eastAsia="en-US"/>
-              </w:rPr>
-              <w:t>REPONSE</w:t>
-            </w:r>
-            <w:proofErr w:type="spellEnd"/>
+              <w:t>QUESTION, BONNE_REPONSE, MAUVAISE_REPONSE, DEJA_REPONDU, REPONSE</w:t>
+            </w:r>
           </w:p>
         </w:tc>
         <w:tc>
@@ -7438,7 +7473,7 @@
         <w:pStyle w:val="Titre2"/>
       </w:pPr>
       <w:bookmarkStart w:id="30" w:name="_Toc35950760"/>
-      <w:bookmarkStart w:id="31" w:name="_Toc35950823"/>
+      <w:bookmarkStart w:id="31" w:name="_Toc36305128"/>
       <w:r>
         <w:t>Les classes</w:t>
       </w:r>
@@ -7685,21 +7720,30 @@
       <w:r>
         <w:t xml:space="preserve">avec lesquelles une interaction est possible (méthodes </w:t>
       </w:r>
+      <w:proofErr w:type="gramStart"/>
       <w:r>
         <w:rPr>
           <w:i/>
           <w:iCs/>
         </w:rPr>
-        <w:t>interagir()</w:t>
-      </w:r>
-      <w:r>
-        <w:t>)</w:t>
-      </w:r>
+        <w:t>interagir(</w:t>
+      </w:r>
+      <w:proofErr w:type="gramEnd"/>
       <w:r>
         <w:rPr>
           <w:i/>
           <w:iCs/>
         </w:rPr>
+        <w:t>)</w:t>
+      </w:r>
+      <w:r>
+        <w:t>)</w:t>
+      </w:r>
+      <w:r>
+        <w:rPr>
+          <w:i/>
+          <w:iCs/>
+        </w:rPr>
         <w:t xml:space="preserve">. </w:t>
       </w:r>
       <w:r>
@@ -7715,7 +7759,15 @@
       </w:r>
       <w:proofErr w:type="spellEnd"/>
       <w:r>
-        <w:t xml:space="preserve"> et comporteront donc également les positions minimum, centre et maximum en ordonnée.</w:t>
+        <w:t xml:space="preserve"> et comporteront donc également </w:t>
+      </w:r>
+      <w:proofErr w:type="gramStart"/>
+      <w:r>
+        <w:t>les positions minimum</w:t>
+      </w:r>
+      <w:proofErr w:type="gramEnd"/>
+      <w:r>
+        <w:t>, centre et maximum en ordonnée.</w:t>
       </w:r>
     </w:p>
     <w:p/>
@@ -7745,7 +7797,13 @@
         <w:t>Interactif,</w:t>
       </w:r>
       <w:r>
-        <w:t xml:space="preserve"> est la clase mère de </w:t>
+        <w:t xml:space="preserve"> est la cla</w:t>
+      </w:r>
+      <w:r>
+        <w:t>s</w:t>
+      </w:r>
+      <w:r>
+        <w:t xml:space="preserve">se mère de </w:t>
       </w:r>
       <w:proofErr w:type="spellStart"/>
       <w:r>
@@ -7795,7 +7853,19 @@
         <w:t xml:space="preserve"> </w:t>
       </w:r>
       <w:r>
-        <w:t>(gauche, droite, haut, bas), peuvent se déplacer à gauche et à droite. Nous n’avons pas fait déplacer les PNJ dans notre jeu, cependant c’est option est bien disponible pour des futures améliorations.</w:t>
+        <w:t>(gauche, droite, haut, bas)</w:t>
+      </w:r>
+      <w:r>
+        <w:t xml:space="preserve"> et</w:t>
+      </w:r>
+      <w:r>
+        <w:t xml:space="preserve"> peuvent se déplacer à gauche et à droite. Nous n’avons pas fait déplacer les PNJ dans notre jeu, cependant c</w:t>
+      </w:r>
+      <w:r>
+        <w:t>ette</w:t>
+      </w:r>
+      <w:r>
+        <w:t xml:space="preserve"> option est bien disponible pour de futures améliorations.</w:t>
       </w:r>
     </w:p>
     <w:p>
@@ -7929,6 +7999,7 @@
         <w:t>&lt;</w:t>
       </w:r>
       <w:proofErr w:type="spellStart"/>
+      <w:proofErr w:type="gramStart"/>
       <w:r>
         <w:rPr>
           <w:b/>
@@ -7952,6 +8023,7 @@
         <w:t>String</w:t>
       </w:r>
       <w:proofErr w:type="spellEnd"/>
+      <w:proofErr w:type="gramEnd"/>
       <w:r>
         <w:rPr>
           <w:b/>
@@ -8142,13 +8214,23 @@
         </w:rPr>
         <w:t xml:space="preserve"> redéfinit simplement la méthode </w:t>
       </w:r>
+      <w:proofErr w:type="gramStart"/>
       <w:r>
         <w:rPr>
           <w:i/>
           <w:iCs/>
           <w:lang w:eastAsia="en-US"/>
         </w:rPr>
-        <w:t>interagir()</w:t>
+        <w:t>interagir(</w:t>
+      </w:r>
+      <w:proofErr w:type="gramEnd"/>
+      <w:r>
+        <w:rPr>
+          <w:i/>
+          <w:iCs/>
+          <w:lang w:eastAsia="en-US"/>
+        </w:rPr>
+        <w:t>)</w:t>
       </w:r>
       <w:r>
         <w:rPr>
@@ -8384,7 +8466,19 @@
         <w:rPr>
           <w:lang w:eastAsia="en-US"/>
         </w:rPr>
-        <w:t xml:space="preserve">, elle en revanche, possède deux </w:t>
+        <w:t xml:space="preserve">, </w:t>
+      </w:r>
+      <w:r>
+        <w:rPr>
+          <w:lang w:eastAsia="en-US"/>
+        </w:rPr>
+        <w:t>et possède, en revanche,</w:t>
+      </w:r>
+      <w:r>
+        <w:rPr>
+          <w:lang w:eastAsia="en-US"/>
+        </w:rPr>
+        <w:t xml:space="preserve"> deux </w:t>
       </w:r>
       <w:proofErr w:type="spellStart"/>
       <w:r>
@@ -8592,7 +8686,7 @@
         </w:rPr>
       </w:pPr>
       <w:bookmarkStart w:id="32" w:name="_Toc35950761"/>
-      <w:bookmarkStart w:id="33" w:name="_Toc35950824"/>
+      <w:bookmarkStart w:id="33" w:name="_Toc36305129"/>
       <w:r>
         <w:t>Les classes utilitaires</w:t>
       </w:r>
@@ -8748,7 +8842,19 @@
         <w:rPr>
           <w:lang w:eastAsia="en-US"/>
         </w:rPr>
-        <w:t xml:space="preserve">La classe </w:t>
+        <w:t>L</w:t>
+      </w:r>
+      <w:r>
+        <w:rPr>
+          <w:lang w:eastAsia="en-US"/>
+        </w:rPr>
+        <w:t>es</w:t>
+      </w:r>
+      <w:r>
+        <w:rPr>
+          <w:lang w:eastAsia="en-US"/>
+        </w:rPr>
+        <w:t xml:space="preserve"> classe </w:t>
       </w:r>
       <w:proofErr w:type="spellStart"/>
       <w:r>
@@ -8764,7 +8870,19 @@
         <w:rPr>
           <w:lang w:eastAsia="en-US"/>
         </w:rPr>
-        <w:t xml:space="preserve">, de même que </w:t>
+        <w:t xml:space="preserve"> </w:t>
+      </w:r>
+      <w:r>
+        <w:rPr>
+          <w:lang w:eastAsia="en-US"/>
+        </w:rPr>
+        <w:t>et</w:t>
+      </w:r>
+      <w:r>
+        <w:rPr>
+          <w:lang w:eastAsia="en-US"/>
+        </w:rPr>
+        <w:t xml:space="preserve"> </w:t>
       </w:r>
       <w:proofErr w:type="spellStart"/>
       <w:r>
@@ -8788,15 +8906,91 @@
         <w:rPr>
           <w:lang w:eastAsia="en-US"/>
         </w:rPr>
-        <w:t>ne peut être instanciée car son constructeur est privé. Seule une de ses méthodes est publique.</w:t>
+        <w:t>ne pe</w:t>
+      </w:r>
+      <w:r>
+        <w:rPr>
+          <w:lang w:eastAsia="en-US"/>
+        </w:rPr>
+        <w:t>uvent</w:t>
+      </w:r>
+      <w:r>
+        <w:rPr>
+          <w:lang w:eastAsia="en-US"/>
+        </w:rPr>
+        <w:t xml:space="preserve"> être instanciée</w:t>
+      </w:r>
+      <w:r>
+        <w:rPr>
+          <w:lang w:eastAsia="en-US"/>
+        </w:rPr>
+        <w:t>s</w:t>
+      </w:r>
+      <w:r>
+        <w:rPr>
+          <w:lang w:eastAsia="en-US"/>
+        </w:rPr>
+        <w:t xml:space="preserve"> car </w:t>
+      </w:r>
+      <w:r>
+        <w:rPr>
+          <w:lang w:eastAsia="en-US"/>
+        </w:rPr>
+        <w:t>leurs</w:t>
+      </w:r>
+      <w:r>
+        <w:rPr>
+          <w:lang w:eastAsia="en-US"/>
+        </w:rPr>
+        <w:t xml:space="preserve"> constructeu</w:t>
+      </w:r>
+      <w:r>
+        <w:rPr>
+          <w:lang w:eastAsia="en-US"/>
+        </w:rPr>
+        <w:t>rs</w:t>
+      </w:r>
+      <w:r>
+        <w:rPr>
+          <w:lang w:eastAsia="en-US"/>
+        </w:rPr>
+        <w:t xml:space="preserve"> </w:t>
+      </w:r>
+      <w:r>
+        <w:rPr>
+          <w:lang w:eastAsia="en-US"/>
+        </w:rPr>
+        <w:t>sont</w:t>
+      </w:r>
+      <w:r>
+        <w:rPr>
+          <w:lang w:eastAsia="en-US"/>
+        </w:rPr>
+        <w:t xml:space="preserve"> privé</w:t>
+      </w:r>
+      <w:r>
+        <w:rPr>
+          <w:lang w:eastAsia="en-US"/>
+        </w:rPr>
+        <w:t>s</w:t>
+      </w:r>
+      <w:r>
+        <w:rPr>
+          <w:lang w:eastAsia="en-US"/>
+        </w:rPr>
+        <w:t xml:space="preserve">. </w:t>
+      </w:r>
+      <w:r>
+        <w:rPr>
+          <w:lang w:eastAsia="en-US"/>
+        </w:rPr>
+        <w:t>Ces deux classes ont, chacune, une méthode publique.</w:t>
       </w:r>
     </w:p>
     <w:p>
       <w:pPr>
         <w:jc w:val="both"/>
         <w:rPr>
-          <w:i/>
-          <w:iCs/>
           <w:lang w:eastAsia="en-US"/>
         </w:rPr>
       </w:pPr>
@@ -8867,7 +9061,7 @@
           <w:bCs/>
           <w:lang w:eastAsia="en-US"/>
         </w:rPr>
-        <w:t>Horloges</w:t>
+        <w:t>Horloge</w:t>
       </w:r>
       <w:r>
         <w:rPr>
@@ -8878,27 +9072,442 @@
     </w:p>
     <w:p>
       <w:pPr>
-        <w:pStyle w:val="Titre1"/>
-      </w:pPr>
-      <w:bookmarkStart w:id="34" w:name="_Toc35950762"/>
-      <w:bookmarkStart w:id="35" w:name="_Toc35950825"/>
-      <w:r>
-        <w:t>Gestion de projet</w:t>
-      </w:r>
-      <w:bookmarkEnd w:id="34"/>
-      <w:bookmarkEnd w:id="35"/>
+        <w:jc w:val="both"/>
+        <w:rPr>
+          <w:lang w:eastAsia="en-US"/>
+        </w:rPr>
+      </w:pPr>
     </w:p>
     <w:p>
       <w:pPr>
         <w:pStyle w:val="Titre2"/>
       </w:pPr>
-      <w:bookmarkStart w:id="36" w:name="_Toc35950763"/>
-      <w:bookmarkStart w:id="37" w:name="_Toc35950826"/>
+      <w:bookmarkStart w:id="34" w:name="_Toc36305130"/>
+      <w:r>
+        <w:t>Les classes de test</w:t>
+      </w:r>
+      <w:bookmarkEnd w:id="34"/>
+    </w:p>
+    <w:p>
+      <w:pPr>
+        <w:rPr>
+          <w:lang w:eastAsia="en-US"/>
+        </w:rPr>
+      </w:pPr>
+    </w:p>
+    <w:p>
+      <w:pPr>
+        <w:jc w:val="both"/>
+        <w:rPr>
+          <w:lang w:eastAsia="en-US"/>
+        </w:rPr>
+      </w:pPr>
+      <w:r>
+        <w:rPr>
+          <w:lang w:eastAsia="en-US"/>
+        </w:rPr>
+        <w:t>Lors du développement des premiers tests unitaires sous JUnit 5, nous avons rencontré un problème nous empêchant d’effectuer ces derniers sur les classes des packages « </w:t>
+      </w:r>
+      <w:proofErr w:type="spellStart"/>
+      <w:r>
+        <w:rPr>
+          <w:lang w:eastAsia="en-US"/>
+        </w:rPr>
+        <w:t>elements</w:t>
+      </w:r>
+      <w:proofErr w:type="spellEnd"/>
+      <w:r>
+        <w:rPr>
+          <w:lang w:eastAsia="en-US"/>
+        </w:rPr>
+        <w:t> » et « personnages ».</w:t>
+      </w:r>
+      <w:r>
+        <w:rPr>
+          <w:lang w:eastAsia="en-US"/>
+        </w:rPr>
+        <w:t xml:space="preserve"> En effet, lors du lancement d’un test JUnit, nous avions un problème d’initialisation de l’environnement graphique.</w:t>
+      </w:r>
+    </w:p>
+    <w:p>
+      <w:pPr>
+        <w:jc w:val="both"/>
+        <w:rPr>
+          <w:lang w:eastAsia="en-US"/>
+        </w:rPr>
+      </w:pPr>
+      <w:r>
+        <w:rPr>
+          <w:lang w:eastAsia="en-US"/>
+        </w:rPr>
+        <w:t>La première piste de solution trouvée fut</w:t>
+      </w:r>
+      <w:r>
+        <w:rPr>
+          <w:lang w:eastAsia="en-US"/>
+        </w:rPr>
+        <w:t xml:space="preserve"> d’utiliser </w:t>
+      </w:r>
+      <w:r>
+        <w:rPr>
+          <w:lang w:eastAsia="en-US"/>
+        </w:rPr>
+        <w:t xml:space="preserve">la librairie </w:t>
+      </w:r>
+      <w:proofErr w:type="spellStart"/>
+      <w:r>
+        <w:rPr>
+          <w:lang w:eastAsia="en-US"/>
+        </w:rPr>
+        <w:t>TestFX</w:t>
+      </w:r>
+      <w:proofErr w:type="spellEnd"/>
+      <w:r>
+        <w:rPr>
+          <w:lang w:eastAsia="en-US"/>
+        </w:rPr>
+        <w:t xml:space="preserve"> au lieu de JUnit 5</w:t>
+      </w:r>
+      <w:r>
+        <w:rPr>
+          <w:lang w:eastAsia="en-US"/>
+        </w:rPr>
+        <w:t xml:space="preserve">, mais cette solution s’avérait trop compliquée à mettre en place </w:t>
+      </w:r>
+      <w:r>
+        <w:rPr>
+          <w:lang w:eastAsia="en-US"/>
+        </w:rPr>
+        <w:t xml:space="preserve">car il fallait intégrer au projet </w:t>
+      </w:r>
+      <w:r>
+        <w:rPr>
+          <w:lang w:eastAsia="en-US"/>
+        </w:rPr>
+        <w:t xml:space="preserve">le gestionnaire de dépendance Maven. Nous avons donc </w:t>
+      </w:r>
+      <w:r>
+        <w:rPr>
+          <w:lang w:eastAsia="en-US"/>
+        </w:rPr>
+        <w:t>opté pour une solution plus simple</w:t>
+      </w:r>
+      <w:r>
+        <w:rPr>
+          <w:lang w:eastAsia="en-US"/>
+        </w:rPr>
+        <w:t xml:space="preserve"> (permettant de rester sous JUnit 5)</w:t>
+      </w:r>
+      <w:r>
+        <w:rPr>
+          <w:lang w:eastAsia="en-US"/>
+        </w:rPr>
+        <w:t xml:space="preserve"> consistant à créer une initialisation « virtuelle » de l’environnement graphique JavaFX, via la création d’une classe « </w:t>
+      </w:r>
+      <w:proofErr w:type="spellStart"/>
+      <w:r>
+        <w:rPr>
+          <w:lang w:eastAsia="en-US"/>
+        </w:rPr>
+        <w:t>AppDeTest</w:t>
+      </w:r>
+      <w:proofErr w:type="spellEnd"/>
+      <w:r>
+        <w:rPr>
+          <w:lang w:eastAsia="en-US"/>
+        </w:rPr>
+        <w:t xml:space="preserve"> ». Cette solution implique donc d’initialiser, avant </w:t>
+      </w:r>
+      <w:r>
+        <w:rPr>
+          <w:lang w:eastAsia="en-US"/>
+        </w:rPr>
+        <w:t>tout test</w:t>
+      </w:r>
+      <w:r>
+        <w:rPr>
+          <w:lang w:eastAsia="en-US"/>
+        </w:rPr>
+        <w:t xml:space="preserve"> (via l’annotation @</w:t>
+      </w:r>
+      <w:proofErr w:type="spellStart"/>
+      <w:r>
+        <w:rPr>
+          <w:lang w:eastAsia="en-US"/>
+        </w:rPr>
+        <w:t>BeforeAll</w:t>
+      </w:r>
+      <w:proofErr w:type="spellEnd"/>
+      <w:r>
+        <w:rPr>
+          <w:lang w:eastAsia="en-US"/>
+        </w:rPr>
+        <w:t>), un thread JavaFX.</w:t>
+      </w:r>
+    </w:p>
+    <w:p>
+      <w:pPr>
+        <w:jc w:val="both"/>
+        <w:rPr>
+          <w:lang w:eastAsia="en-US"/>
+        </w:rPr>
+      </w:pPr>
+      <w:r>
+        <w:rPr>
+          <w:lang w:eastAsia="en-US"/>
+        </w:rPr>
+        <w:t xml:space="preserve">De plus, nous avons eu affaire à un problème, insolvable cette fois, lors des tests des méthodes interagir() des objets interactifs. En effet, </w:t>
+      </w:r>
+      <w:r>
+        <w:rPr>
+          <w:lang w:eastAsia="en-US"/>
+        </w:rPr>
+        <w:t xml:space="preserve">le Jeu n’ayant pas de salle courante, certaines méthodes </w:t>
+      </w:r>
+      <w:proofErr w:type="gramStart"/>
+      <w:r>
+        <w:rPr>
+          <w:lang w:eastAsia="en-US"/>
+        </w:rPr>
+        <w:t>interagir(</w:t>
+      </w:r>
+      <w:proofErr w:type="gramEnd"/>
+      <w:r>
+        <w:rPr>
+          <w:lang w:eastAsia="en-US"/>
+        </w:rPr>
+        <w:t xml:space="preserve">) (ainsi que les méthodes </w:t>
+      </w:r>
+      <w:proofErr w:type="spellStart"/>
+      <w:r>
+        <w:rPr>
+          <w:lang w:eastAsia="en-US"/>
+        </w:rPr>
+        <w:t>getXMin</w:t>
+      </w:r>
+      <w:proofErr w:type="spellEnd"/>
+      <w:r>
+        <w:rPr>
+          <w:lang w:eastAsia="en-US"/>
+        </w:rPr>
+        <w:t xml:space="preserve">() et </w:t>
+      </w:r>
+      <w:proofErr w:type="spellStart"/>
+      <w:r>
+        <w:rPr>
+          <w:lang w:eastAsia="en-US"/>
+        </w:rPr>
+        <w:t>getXMax</w:t>
+      </w:r>
+      <w:proofErr w:type="spellEnd"/>
+      <w:r>
+        <w:rPr>
+          <w:lang w:eastAsia="en-US"/>
+        </w:rPr>
+        <w:t xml:space="preserve">() de la classe </w:t>
+      </w:r>
+      <w:proofErr w:type="spellStart"/>
+      <w:r>
+        <w:rPr>
+          <w:lang w:eastAsia="en-US"/>
+        </w:rPr>
+        <w:t>PorteExtremite</w:t>
+      </w:r>
+      <w:proofErr w:type="spellEnd"/>
+      <w:r>
+        <w:rPr>
+          <w:lang w:eastAsia="en-US"/>
+        </w:rPr>
+        <w:t xml:space="preserve">) influent sur la suppression d’objets interactif de la salle courante ainsi que sur le changement de salle courante. Or, dans ce dernier cas, la méthode </w:t>
+      </w:r>
+      <w:proofErr w:type="spellStart"/>
+      <w:proofErr w:type="gramStart"/>
+      <w:r>
+        <w:rPr>
+          <w:lang w:eastAsia="en-US"/>
+        </w:rPr>
+        <w:t>setSalleCourante</w:t>
+      </w:r>
+      <w:proofErr w:type="spellEnd"/>
+      <w:r>
+        <w:rPr>
+          <w:lang w:eastAsia="en-US"/>
+        </w:rPr>
+        <w:t>(</w:t>
+      </w:r>
+      <w:proofErr w:type="gramEnd"/>
+      <w:r>
+        <w:rPr>
+          <w:lang w:eastAsia="en-US"/>
+        </w:rPr>
+        <w:t>) supprime le personnage joueur, qui est lui-même un objet interactif, dans un</w:t>
+      </w:r>
+      <w:r>
+        <w:rPr>
+          <w:lang w:eastAsia="en-US"/>
+        </w:rPr>
+        <w:t>e</w:t>
+      </w:r>
+      <w:r>
+        <w:rPr>
+          <w:lang w:eastAsia="en-US"/>
+        </w:rPr>
+        <w:t xml:space="preserve"> salle courante n’existant pas. </w:t>
+      </w:r>
+      <w:r>
+        <w:rPr>
+          <w:lang w:eastAsia="en-US"/>
+        </w:rPr>
+        <w:t xml:space="preserve">La solution trouvée fut de tester certaines parties des méthodes </w:t>
+      </w:r>
+      <w:proofErr w:type="gramStart"/>
+      <w:r>
+        <w:rPr>
+          <w:lang w:eastAsia="en-US"/>
+        </w:rPr>
+        <w:t>interagir(</w:t>
+      </w:r>
+      <w:proofErr w:type="gramEnd"/>
+      <w:r>
+        <w:rPr>
+          <w:lang w:eastAsia="en-US"/>
+        </w:rPr>
+        <w:t>) n’impliquant pas le changement ou la récupération de salle courante.</w:t>
+      </w:r>
+    </w:p>
+    <w:p>
+      <w:pPr>
+        <w:jc w:val="both"/>
+        <w:rPr>
+          <w:lang w:eastAsia="en-US"/>
+        </w:rPr>
+      </w:pPr>
+      <w:r>
+        <w:rPr>
+          <w:lang w:eastAsia="en-US"/>
+        </w:rPr>
+        <w:t>Enfin, le dernier problème rencontré fut la comparaison d’</w:t>
+      </w:r>
+      <w:proofErr w:type="spellStart"/>
+      <w:r>
+        <w:rPr>
+          <w:lang w:eastAsia="en-US"/>
+        </w:rPr>
+        <w:t>ImageView</w:t>
+      </w:r>
+      <w:proofErr w:type="spellEnd"/>
+      <w:r>
+        <w:rPr>
+          <w:lang w:eastAsia="en-US"/>
+        </w:rPr>
+        <w:t xml:space="preserve">, afin de tester les méthodes renvoyant des </w:t>
+      </w:r>
+      <w:proofErr w:type="spellStart"/>
+      <w:r>
+        <w:rPr>
+          <w:lang w:eastAsia="en-US"/>
+        </w:rPr>
+        <w:t>ImageView</w:t>
+      </w:r>
+      <w:proofErr w:type="spellEnd"/>
+      <w:r>
+        <w:rPr>
+          <w:lang w:eastAsia="en-US"/>
+        </w:rPr>
+        <w:t xml:space="preserve">. Ce dernier fut résolu grâce à la création d’une </w:t>
+      </w:r>
+      <w:r>
+        <w:rPr>
+          <w:lang w:eastAsia="en-US"/>
+        </w:rPr>
+        <w:t>fonction booléenne</w:t>
+      </w:r>
+      <w:r>
+        <w:rPr>
+          <w:lang w:eastAsia="en-US"/>
+        </w:rPr>
+        <w:t xml:space="preserve">, dans la classe </w:t>
+      </w:r>
+      <w:proofErr w:type="spellStart"/>
+      <w:r>
+        <w:rPr>
+          <w:lang w:eastAsia="en-US"/>
+        </w:rPr>
+        <w:t>AppDeTest</w:t>
+      </w:r>
+      <w:proofErr w:type="spellEnd"/>
+      <w:r>
+        <w:rPr>
+          <w:lang w:eastAsia="en-US"/>
+        </w:rPr>
+        <w:t xml:space="preserve">, nommée </w:t>
+      </w:r>
+      <w:proofErr w:type="spellStart"/>
+      <w:proofErr w:type="gramStart"/>
+      <w:r>
+        <w:rPr>
+          <w:lang w:eastAsia="en-US"/>
+        </w:rPr>
+        <w:t>compareImage</w:t>
+      </w:r>
+      <w:r>
+        <w:rPr>
+          <w:lang w:eastAsia="en-US"/>
+        </w:rPr>
+        <w:t>s</w:t>
+      </w:r>
+      <w:proofErr w:type="spellEnd"/>
+      <w:r>
+        <w:rPr>
+          <w:lang w:eastAsia="en-US"/>
+        </w:rPr>
+        <w:t>(</w:t>
+      </w:r>
+      <w:proofErr w:type="gramEnd"/>
+      <w:r>
+        <w:rPr>
+          <w:lang w:eastAsia="en-US"/>
+        </w:rPr>
+        <w:t>), permettant de comparer pixel par pixel deux images passées en paramètre.</w:t>
+      </w:r>
+      <w:r>
+        <w:rPr>
+          <w:lang w:eastAsia="en-US"/>
+        </w:rPr>
+        <w:t xml:space="preserve"> </w:t>
+      </w:r>
+    </w:p>
+    <w:p>
+      <w:pPr>
+        <w:jc w:val="both"/>
+        <w:rPr>
+          <w:lang w:eastAsia="en-US"/>
+        </w:rPr>
+      </w:pPr>
+    </w:p>
+    <w:p>
+      <w:pPr>
+        <w:pStyle w:val="Titre1"/>
+      </w:pPr>
+      <w:bookmarkStart w:id="35" w:name="_Toc35950762"/>
+      <w:bookmarkStart w:id="36" w:name="_Toc36305131"/>
+      <w:r>
+        <w:t>Gestion de projet</w:t>
+      </w:r>
+      <w:bookmarkEnd w:id="35"/>
+      <w:bookmarkEnd w:id="36"/>
+    </w:p>
+    <w:p>
+      <w:pPr>
+        <w:pStyle w:val="Titre2"/>
+      </w:pPr>
+      <w:bookmarkStart w:id="37" w:name="_Toc35950763"/>
+      <w:bookmarkStart w:id="38" w:name="_Toc36305132"/>
       <w:r>
         <w:t>Répartition des taches</w:t>
       </w:r>
-      <w:bookmarkEnd w:id="36"/>
       <w:bookmarkEnd w:id="37"/>
+      <w:bookmarkEnd w:id="38"/>
     </w:p>
     <w:p>
       <w:pPr>
@@ -8970,6 +9579,7 @@
               <w:rPr>
                 <w:noProof/>
               </w:rPr>
+              <w:lastRenderedPageBreak/>
               <w:drawing>
                 <wp:inline distT="0" distB="0" distL="0" distR="0" wp14:anchorId="15C0C2F4" wp14:editId="40A12A28">
                   <wp:extent cx="1770374" cy="2668772"/>
@@ -9207,13 +9817,13 @@
       <w:pPr>
         <w:pStyle w:val="Titre2"/>
       </w:pPr>
-      <w:bookmarkStart w:id="38" w:name="_Toc35950764"/>
-      <w:bookmarkStart w:id="39" w:name="_Toc35950827"/>
+      <w:bookmarkStart w:id="39" w:name="_Toc35950764"/>
+      <w:bookmarkStart w:id="40" w:name="_Toc36305133"/>
       <w:r>
         <w:t>Gestionnaire de version</w:t>
       </w:r>
-      <w:bookmarkEnd w:id="38"/>
       <w:bookmarkEnd w:id="39"/>
+      <w:bookmarkEnd w:id="40"/>
     </w:p>
     <w:p>
       <w:pPr>
@@ -9226,14 +9836,7 @@
         <w:rPr>
           <w:lang w:eastAsia="en-US"/>
         </w:rPr>
-        <w:t xml:space="preserve">Afin de pouvoir travailler en équipe et de gérer la version de notre jeu nous avons utilisé GitHub. Nous avons décidé de travailler avec deux branches : la branche principale et la branche de développement. Toutes les modifications réalisées concernant le projet étaient effectuées sur la branche de développement. À chaque réunion que l’on faisait, une revue du </w:t>
-      </w:r>
-      <w:r>
-        <w:rPr>
-          <w:lang w:eastAsia="en-US"/>
-        </w:rPr>
-        <w:lastRenderedPageBreak/>
-        <w:t xml:space="preserve">code existant était réalisée et si toute l’équipe validait le code nous fusionnons la branche de développement sur la branche principale. </w:t>
+        <w:t xml:space="preserve">Afin de pouvoir travailler en équipe et de gérer la version de notre jeu nous avons utilisé GitHub. Nous avons décidé de travailler avec deux branches : la branche principale et la branche de développement. Toutes les modifications réalisées concernant le projet étaient effectuées sur la branche de développement. À chaque réunion que l’on faisait, une revue du code existant était réalisée et si toute l’équipe validait le code nous fusionnons la branche de développement sur la branche principale. </w:t>
       </w:r>
     </w:p>
     <w:p>
@@ -9331,18 +9934,6 @@
           <w:lang w:eastAsia="en-US"/>
         </w:rPr>
       </w:pPr>
-      <w:r>
-        <w:rPr>
-          <w:lang w:eastAsia="en-US"/>
-        </w:rPr>
-        <w:t>On peut constater que nous avons été très assidus tout au début du projet concernant</w:t>
-      </w:r>
-      <w:r>
-        <w:rPr>
-          <w:lang w:eastAsia="en-US"/>
-        </w:rPr>
-        <w:t xml:space="preserve"> les fusions sur la branche principale. Beaucoup moins sur la suite. Si nous devions améliorer notre gestion de version du projet, nous aurions fait des réunions bien plus fréquemment, de même pour les fusions sur la branche principale.</w:t>
-      </w:r>
     </w:p>
     <w:p>
       <w:pPr>
@@ -9351,32 +9942,57 @@
           <w:lang w:eastAsia="en-US"/>
         </w:rPr>
       </w:pPr>
+      <w:r>
+        <w:rPr>
+          <w:lang w:eastAsia="en-US"/>
+        </w:rPr>
+        <w:lastRenderedPageBreak/>
+        <w:t>Nous pouvons</w:t>
+      </w:r>
+      <w:r>
+        <w:rPr>
+          <w:lang w:eastAsia="en-US"/>
+        </w:rPr>
+        <w:t xml:space="preserve"> constater que nous avons été très assidus tout au début du projet concernant</w:t>
+      </w:r>
+      <w:r>
+        <w:rPr>
+          <w:lang w:eastAsia="en-US"/>
+        </w:rPr>
+        <w:t xml:space="preserve"> les fusions sur la branche principale. Beaucoup moins sur la suite. Si nous </w:t>
+      </w:r>
+      <w:r>
+        <w:rPr>
+          <w:lang w:eastAsia="en-US"/>
+        </w:rPr>
+        <w:t>avions amélioré</w:t>
+      </w:r>
+      <w:r>
+        <w:rPr>
+          <w:lang w:eastAsia="en-US"/>
+        </w:rPr>
+        <w:t xml:space="preserve"> notre gestion de version du projet, nous aurions fait des réunions bien plus fréquemment, de même pour les fusions sur la branche principale.</w:t>
+      </w:r>
     </w:p>
     <w:p>
       <w:pPr>
-        <w:pStyle w:val="Titre1"/>
-      </w:pPr>
-      <w:bookmarkStart w:id="40" w:name="_Toc35950765"/>
-      <w:bookmarkStart w:id="41" w:name="_Toc35950828"/>
-      <w:r>
-        <w:t>Conclusion</w:t>
-      </w:r>
-      <w:bookmarkEnd w:id="40"/>
-      <w:bookmarkEnd w:id="41"/>
+        <w:jc w:val="both"/>
+        <w:rPr>
+          <w:lang w:eastAsia="en-US"/>
+        </w:rPr>
+      </w:pPr>
     </w:p>
     <w:p>
       <w:pPr>
-        <w:jc w:val="both"/>
-        <w:rPr>
-          <w:lang w:eastAsia="en-US"/>
-        </w:rPr>
-      </w:pPr>
-      <w:r>
-        <w:rPr>
-          <w:lang w:eastAsia="en-US"/>
-        </w:rPr>
-        <w:t>Ce projet nous a permis de travailler sur deux aspects très importants dans notre cursus : la gestion de projet et la programmation.</w:t>
-      </w:r>
+        <w:pStyle w:val="Titre1"/>
+      </w:pPr>
+      <w:bookmarkStart w:id="41" w:name="_Toc35950765"/>
+      <w:bookmarkStart w:id="42" w:name="_Toc36305134"/>
+      <w:r>
+        <w:t>Conclusion</w:t>
+      </w:r>
+      <w:bookmarkEnd w:id="41"/>
+      <w:bookmarkEnd w:id="42"/>
     </w:p>
     <w:p>
       <w:pPr>
@@ -9389,7 +10005,7 @@
         <w:rPr>
           <w:lang w:eastAsia="en-US"/>
         </w:rPr>
-        <w:t>Nous avons pu travailler en équipe en mettant en place une méthode de gestion de projet avec un système de gestionnaire de version ainsi qu’un outil de visualisation des tâches.</w:t>
+        <w:t>Ce projet nous a permis de travailler sur deux aspects très importants dans notre cursus : la gestion de projet et la programmation.</w:t>
       </w:r>
     </w:p>
     <w:p>
@@ -9403,7 +10019,7 @@
         <w:rPr>
           <w:lang w:eastAsia="en-US"/>
         </w:rPr>
-        <w:t>Concernant la programmation, nous avons pu développer nos compétences en conception car nous avons dû réfléchir sur la manière dont notre jeu allait fonctionner et comment nous allions le mettre en place. Nous avons rencontré certains problèmes que nous avons réussi à résoudre après de nombreuses discussions en équipe.</w:t>
+        <w:t>Nous avons pu travailler en équipe en mettant en place une méthode de gestion de projet avec un système de gestionnaire de version ainsi qu’un outil de visualisation des tâches.</w:t>
       </w:r>
     </w:p>
     <w:p>
@@ -9417,7 +10033,7 @@
         <w:rPr>
           <w:lang w:eastAsia="en-US"/>
         </w:rPr>
-        <w:t>Réaliser ce projet a également permis à l’ensemble de l’équipe d’améliorer notre capacité de recherche, notamment pour utiliser les bibliothèque JAVA FX et JSON SIMPLE.</w:t>
+        <w:t>Concernant la programmation, nous avons pu développer nos compétences en conception car nous avons dû réfléchir sur la manière dont notre jeu allait fonctionner et comment nous allions le mettre en place. Nous avons rencontré certains problèmes que nous avons réussi à résoudre après de nombreuses discussions en équipe.</w:t>
       </w:r>
     </w:p>
     <w:p>
@@ -9431,47 +10047,79 @@
         <w:rPr>
           <w:lang w:eastAsia="en-US"/>
         </w:rPr>
-        <w:t xml:space="preserve">Nous sommes </w:t>
-      </w:r>
-      <w:r>
-        <w:rPr>
-          <w:lang w:eastAsia="en-US"/>
-        </w:rPr>
-        <w:t>contents et fiers</w:t>
-      </w:r>
-      <w:r>
-        <w:rPr>
-          <w:lang w:eastAsia="en-US"/>
-        </w:rPr>
-        <w:t xml:space="preserve"> de ce que nous avons réalisé et des connaissances acquises.</w:t>
+        <w:t>Réaliser ce projet a également permis à l’ensemble de l’équipe d’améliorer notre capacité de recherche, notamment pour utiliser les bibliothèque JAVA FX et JSON SIMPLE.</w:t>
       </w:r>
     </w:p>
     <w:p>
       <w:pPr>
-        <w:spacing w:after="160" w:line="259" w:lineRule="auto"/>
-        <w:rPr>
-          <w:lang w:eastAsia="en-US"/>
-        </w:rPr>
-      </w:pPr>
-      <w:r>
-        <w:rPr>
-          <w:lang w:eastAsia="en-US"/>
-        </w:rPr>
-        <w:br w:type="page"/>
+        <w:jc w:val="both"/>
+        <w:rPr>
+          <w:lang w:eastAsia="en-US"/>
+        </w:rPr>
+      </w:pPr>
+      <w:r>
+        <w:rPr>
+          <w:lang w:eastAsia="en-US"/>
+        </w:rPr>
+        <w:t xml:space="preserve">Nous sommes </w:t>
+      </w:r>
+      <w:r>
+        <w:rPr>
+          <w:lang w:eastAsia="en-US"/>
+        </w:rPr>
+        <w:t>heureux</w:t>
+      </w:r>
+      <w:r>
+        <w:rPr>
+          <w:lang w:eastAsia="en-US"/>
+        </w:rPr>
+        <w:t xml:space="preserve"> et fiers</w:t>
+      </w:r>
+      <w:r>
+        <w:rPr>
+          <w:lang w:eastAsia="en-US"/>
+        </w:rPr>
+        <w:t xml:space="preserve"> de </w:t>
+      </w:r>
+      <w:r>
+        <w:rPr>
+          <w:lang w:eastAsia="en-US"/>
+        </w:rPr>
+        <w:t>notre réalisation</w:t>
+      </w:r>
+      <w:r>
+        <w:rPr>
+          <w:lang w:eastAsia="en-US"/>
+        </w:rPr>
+        <w:t xml:space="preserve"> et des connaissances acquises.</w:t>
       </w:r>
     </w:p>
     <w:p>
       <w:pPr>
+        <w:spacing w:after="160" w:line="259" w:lineRule="auto"/>
+        <w:rPr>
+          <w:lang w:eastAsia="en-US"/>
+        </w:rPr>
+      </w:pPr>
+      <w:r>
+        <w:rPr>
+          <w:lang w:eastAsia="en-US"/>
+        </w:rPr>
+        <w:br w:type="page"/>
+      </w:r>
+    </w:p>
+    <w:p>
+      <w:pPr>
         <w:pStyle w:val="Titre1"/>
       </w:pPr>
-      <w:bookmarkStart w:id="42" w:name="_Toc35950766"/>
-      <w:bookmarkStart w:id="43" w:name="_Toc35950829"/>
+      <w:bookmarkStart w:id="43" w:name="_Toc35950766"/>
+      <w:bookmarkStart w:id="44" w:name="_Toc36305135"/>
       <w:r>
         <w:lastRenderedPageBreak/>
         <w:t>Annexes</w:t>
       </w:r>
-      <w:bookmarkEnd w:id="42"/>
       <w:bookmarkEnd w:id="43"/>
+      <w:bookmarkEnd w:id="44"/>
     </w:p>
     <w:p>
       <w:pPr>
@@ -9497,24 +10145,16 @@
       <w:pPr>
         <w:pStyle w:val="Titre2"/>
       </w:pPr>
-      <w:bookmarkStart w:id="44" w:name="_Toc35950767"/>
-      <w:bookmarkStart w:id="45" w:name="_Toc35950830"/>
-      <w:r>
-        <w:t xml:space="preserve">Diagramme </w:t>
-      </w:r>
-      <w:proofErr w:type="spellStart"/>
-      <w:r>
-        <w:t>UML</w:t>
-      </w:r>
-      <w:proofErr w:type="spellEnd"/>
-      <w:r>
-        <w:t xml:space="preserve"> globale d’origine</w:t>
-      </w:r>
-      <w:bookmarkEnd w:id="44"/>
+      <w:bookmarkStart w:id="45" w:name="_Toc35950767"/>
+      <w:bookmarkStart w:id="46" w:name="_Toc36305136"/>
+      <w:r>
+        <w:t>Diagramme UML global d’origine</w:t>
+      </w:r>
       <w:bookmarkEnd w:id="45"/>
+      <w:bookmarkEnd w:id="46"/>
     </w:p>
     <w:p>
-      <w:bookmarkStart w:id="46" w:name="_Toc35950768"/>
+      <w:bookmarkStart w:id="47" w:name="_Toc35950768"/>
       <w:r>
         <w:rPr>
           <w:noProof/>
@@ -9568,7 +10208,7 @@
           </wp:inline>
         </w:drawing>
       </w:r>
-      <w:bookmarkEnd w:id="46"/>
+      <w:bookmarkEnd w:id="47"/>
     </w:p>
     <w:p>
       <w:pPr>
@@ -9607,25 +10247,17 @@
       <w:pPr>
         <w:pStyle w:val="Titre2"/>
       </w:pPr>
-      <w:bookmarkStart w:id="47" w:name="_Toc35950769"/>
-      <w:bookmarkStart w:id="48" w:name="_Toc35950831"/>
+      <w:bookmarkStart w:id="48" w:name="_Toc35950769"/>
+      <w:bookmarkStart w:id="49" w:name="_Toc36305137"/>
       <w:r>
         <w:lastRenderedPageBreak/>
-        <w:t xml:space="preserve">Diagramme </w:t>
-      </w:r>
-      <w:proofErr w:type="spellStart"/>
-      <w:r>
-        <w:t>UML</w:t>
-      </w:r>
-      <w:proofErr w:type="spellEnd"/>
-      <w:r>
-        <w:t xml:space="preserve"> finale</w:t>
-      </w:r>
-      <w:bookmarkEnd w:id="47"/>
+        <w:t>Diagramme UML final</w:t>
+      </w:r>
       <w:bookmarkEnd w:id="48"/>
+      <w:bookmarkEnd w:id="49"/>
     </w:p>
     <w:p>
-      <w:bookmarkStart w:id="49" w:name="_Toc35950770"/>
+      <w:bookmarkStart w:id="50" w:name="_Toc35950770"/>
       <w:r>
         <w:rPr>
           <w:noProof/>
@@ -9672,7 +10304,7 @@
           </wp:inline>
         </w:drawing>
       </w:r>
-      <w:bookmarkEnd w:id="49"/>
+      <w:bookmarkEnd w:id="50"/>
     </w:p>
     <w:p>
       <w:pPr>
@@ -9690,15 +10322,7 @@
         </w:r>
       </w:fldSimple>
       <w:r>
-        <w:t xml:space="preserve"> : Diagramme </w:t>
-      </w:r>
-      <w:proofErr w:type="spellStart"/>
-      <w:r>
-        <w:t>UML</w:t>
-      </w:r>
-      <w:proofErr w:type="spellEnd"/>
-      <w:r>
-        <w:t xml:space="preserve"> finale</w:t>
+        <w:t xml:space="preserve"> : Diagramme UML final</w:t>
       </w:r>
     </w:p>
     <w:p>
@@ -9728,13 +10352,13 @@
       <w:pPr>
         <w:pStyle w:val="Titre1"/>
       </w:pPr>
-      <w:bookmarkStart w:id="50" w:name="_Toc35950771"/>
-      <w:bookmarkStart w:id="51" w:name="_Toc35950832"/>
+      <w:bookmarkStart w:id="51" w:name="_Toc35950771"/>
+      <w:bookmarkStart w:id="52" w:name="_Toc36305138"/>
       <w:r>
         <w:t>Sitographie</w:t>
       </w:r>
-      <w:bookmarkEnd w:id="50"/>
       <w:bookmarkEnd w:id="51"/>
+      <w:bookmarkEnd w:id="52"/>
     </w:p>
     <w:p>
       <w:pPr>
@@ -9760,7 +10384,21 @@
         <w:rPr>
           <w:lang w:eastAsia="en-US"/>
         </w:rPr>
-        <w:t xml:space="preserve">(s. d.). Consulté le </w:t>
+        <w:t>(</w:t>
+      </w:r>
+      <w:proofErr w:type="gramStart"/>
+      <w:r>
+        <w:rPr>
+          <w:lang w:eastAsia="en-US"/>
+        </w:rPr>
+        <w:t>s.</w:t>
+      </w:r>
+      <w:proofErr w:type="gramEnd"/>
+      <w:r>
+        <w:rPr>
+          <w:lang w:eastAsia="en-US"/>
+        </w:rPr>
+        <w:t xml:space="preserve"> d.). Consulté le </w:t>
       </w:r>
       <w:r>
         <w:rPr>
@@ -9823,7 +10461,21 @@
         <w:rPr>
           <w:lang w:eastAsia="en-US"/>
         </w:rPr>
-        <w:t xml:space="preserve">(s. d.). Consulté le </w:t>
+        <w:t>(</w:t>
+      </w:r>
+      <w:proofErr w:type="gramStart"/>
+      <w:r>
+        <w:rPr>
+          <w:lang w:eastAsia="en-US"/>
+        </w:rPr>
+        <w:t>s.</w:t>
+      </w:r>
+      <w:proofErr w:type="gramEnd"/>
+      <w:r>
+        <w:rPr>
+          <w:lang w:eastAsia="en-US"/>
+        </w:rPr>
+        <w:t xml:space="preserve"> d.). Consulté le </w:t>
       </w:r>
       <w:r>
         <w:rPr>
@@ -9843,21 +10495,7 @@
             <w:rStyle w:val="Lienhypertexte"/>
             <w:lang w:eastAsia="en-US"/>
           </w:rPr>
-          <w:t>https://ya-webdesign.com/image/3d-female-sprite-sheet-png/850310.h</w:t>
-        </w:r>
-        <w:r>
-          <w:rPr>
-            <w:rStyle w:val="Lienhypertexte"/>
-            <w:lang w:eastAsia="en-US"/>
-          </w:rPr>
-          <w:t>t</w:t>
-        </w:r>
-        <w:r>
-          <w:rPr>
-            <w:rStyle w:val="Lienhypertexte"/>
-            <w:lang w:eastAsia="en-US"/>
-          </w:rPr>
-          <w:t>ml</w:t>
+          <w:t>https://ya-webdesign.com/image/3d-female-sprite-sheet-png/850310.html</w:t>
         </w:r>
       </w:hyperlink>
     </w:p>
@@ -10164,7 +10802,21 @@
         <w:rPr>
           <w:lang w:eastAsia="en-US"/>
         </w:rPr>
-        <w:t xml:space="preserve">. (s. d.). Consulté le </w:t>
+        <w:t>. (</w:t>
+      </w:r>
+      <w:proofErr w:type="gramStart"/>
+      <w:r>
+        <w:rPr>
+          <w:lang w:eastAsia="en-US"/>
+        </w:rPr>
+        <w:t>s.</w:t>
+      </w:r>
+      <w:proofErr w:type="gramEnd"/>
+      <w:r>
+        <w:rPr>
+          <w:lang w:eastAsia="en-US"/>
+        </w:rPr>
+        <w:t xml:space="preserve"> d.). Consulté le </w:t>
       </w:r>
       <w:r>
         <w:rPr>
@@ -10229,7 +10881,21 @@
         <w:rPr>
           <w:lang w:eastAsia="en-US"/>
         </w:rPr>
-        <w:t xml:space="preserve">. (s. d.). Consulté le </w:t>
+        <w:t>. (</w:t>
+      </w:r>
+      <w:proofErr w:type="gramStart"/>
+      <w:r>
+        <w:rPr>
+          <w:lang w:eastAsia="en-US"/>
+        </w:rPr>
+        <w:t>s.</w:t>
+      </w:r>
+      <w:proofErr w:type="gramEnd"/>
+      <w:r>
+        <w:rPr>
+          <w:lang w:eastAsia="en-US"/>
+        </w:rPr>
+        <w:t xml:space="preserve"> d.). Consulté le </w:t>
       </w:r>
       <w:r>
         <w:rPr>
@@ -10292,7 +10958,21 @@
         <w:rPr>
           <w:lang w:eastAsia="en-US"/>
         </w:rPr>
-        <w:t xml:space="preserve">(s. d.). Consulté le </w:t>
+        <w:t>(</w:t>
+      </w:r>
+      <w:proofErr w:type="gramStart"/>
+      <w:r>
+        <w:rPr>
+          <w:lang w:eastAsia="en-US"/>
+        </w:rPr>
+        <w:t>s.</w:t>
+      </w:r>
+      <w:proofErr w:type="gramEnd"/>
+      <w:r>
+        <w:rPr>
+          <w:lang w:eastAsia="en-US"/>
+        </w:rPr>
+        <w:t xml:space="preserve"> d.). Consulté le </w:t>
       </w:r>
       <w:r>
         <w:rPr>
@@ -10341,7 +11021,21 @@
         <w:rPr>
           <w:lang w:eastAsia="en-US"/>
         </w:rPr>
-        <w:t xml:space="preserve">(s. d.). Consulté le 20 février 2020, à l’adresse </w:t>
+        <w:t>(</w:t>
+      </w:r>
+      <w:proofErr w:type="gramStart"/>
+      <w:r>
+        <w:rPr>
+          <w:lang w:eastAsia="en-US"/>
+        </w:rPr>
+        <w:t>s.</w:t>
+      </w:r>
+      <w:proofErr w:type="gramEnd"/>
+      <w:r>
+        <w:rPr>
+          <w:lang w:eastAsia="en-US"/>
+        </w:rPr>
+        <w:t xml:space="preserve"> d.). Consulté le 20 février 2020, à l’adresse </w:t>
       </w:r>
       <w:hyperlink r:id="rId57" w:history="1">
         <w:r>
@@ -10368,19 +11062,25 @@
           <w:lang w:eastAsia="en-US"/>
         </w:rPr>
       </w:pPr>
-      <w:proofErr w:type="spellStart"/>
-      <w:r>
-        <w:rPr>
-          <w:lang w:eastAsia="en-US"/>
-        </w:rPr>
-        <w:t>JavaFX</w:t>
-      </w:r>
-      <w:proofErr w:type="spellEnd"/>
-      <w:r>
-        <w:rPr>
-          <w:lang w:eastAsia="en-US"/>
-        </w:rPr>
-        <w:t xml:space="preserve">. (s. d.). Consulté le 1 janvier 2020, à l’adresse </w:t>
+      <w:r>
+        <w:rPr>
+          <w:lang w:eastAsia="en-US"/>
+        </w:rPr>
+        <w:t>JavaFX. (</w:t>
+      </w:r>
+      <w:proofErr w:type="gramStart"/>
+      <w:r>
+        <w:rPr>
+          <w:lang w:eastAsia="en-US"/>
+        </w:rPr>
+        <w:t>s.</w:t>
+      </w:r>
+      <w:proofErr w:type="gramEnd"/>
+      <w:r>
+        <w:rPr>
+          <w:lang w:eastAsia="en-US"/>
+        </w:rPr>
+        <w:t xml:space="preserve"> d.). Consulté le 1 janvier 2020, à l’adresse </w:t>
       </w:r>
       <w:hyperlink r:id="rId58" w:history="1">
         <w:r>
@@ -18152,7 +18852,7 @@
 </file>
 
 <file path=customXml/itemProps1.xml><?xml version="1.0" encoding="utf-8"?>
-<ds:datastoreItem xmlns:ds="http://schemas.openxmlformats.org/officeDocument/2006/customXml" ds:itemID="{220A9EF9-6E8E-4EB1-8AD7-7627689D269A}">
+<ds:datastoreItem xmlns:ds="http://schemas.openxmlformats.org/officeDocument/2006/customXml" ds:itemID="{18EE6BB9-7CEC-44E1-8C7E-60BDB56288EA}">
   <ds:schemaRefs>
     <ds:schemaRef ds:uri="http://schemas.openxmlformats.org/officeDocument/2006/bibliography"/>
   </ds:schemaRefs>

</xml_diff>